<commit_message>
modified:  conspect.docx 1 line 15.20
</commit_message>
<xml_diff>
--- a/gitinfo/git conspect.docx
+++ b/gitinfo/git conspect.docx
@@ -18851,7 +18851,6 @@
         <w:rPr>
           <w:rFonts w:cs="Times New Roman"/>
           <w:b/>
-          <w:lang w:val="en-US"/>
         </w:rPr>
       </w:pPr>
       <w:r>
@@ -18869,20 +18868,21 @@
         <w:spacing w:after="0" w:line="240" w:lineRule="auto"/>
         <w:rPr>
           <w:rFonts w:cs="Times New Roman"/>
-          <w:lang w:val="en-US"/>
-        </w:rPr>
-      </w:pPr>
-    </w:p>
-    <w:p>
-      <w:pPr>
-        <w:spacing w:after="0" w:line="240" w:lineRule="auto"/>
-        <w:rPr>
-          <w:rFonts w:cs="Times New Roman"/>
-        </w:rPr>
-      </w:pPr>
-      <w:r>
-        <w:rPr>
-          <w:rFonts w:cs="Times New Roman"/>
+        </w:rPr>
+      </w:pPr>
+    </w:p>
+    <w:p>
+      <w:pPr>
+        <w:spacing w:after="0" w:line="240" w:lineRule="auto"/>
+        <w:rPr>
+          <w:rFonts w:cs="Times New Roman"/>
+        </w:rPr>
+      </w:pPr>
+      <w:r>
+        <w:rPr>
+          <w:rFonts w:cs="Times New Roman"/>
+          <w:noProof/>
+          <w:lang w:eastAsia="ru-RU"/>
         </w:rPr>
         <w:drawing>
           <wp:inline distT="0" distB="0" distL="0" distR="0" wp14:anchorId="2D131C43" wp14:editId="7EAFC561">
@@ -18992,14 +18992,7 @@
           <w:rFonts w:cs="Times New Roman"/>
           <w:b/>
         </w:rPr>
-        <w:t xml:space="preserve"> &gt;</w:t>
-      </w:r>
-      <w:r>
-        <w:rPr>
-          <w:rFonts w:cs="Times New Roman"/>
-          <w:b/>
-        </w:rPr>
-        <w:t xml:space="preserve"> </w:t>
+        <w:t xml:space="preserve"> &gt; </w:t>
       </w:r>
       <w:r>
         <w:rPr>
@@ -19247,21 +19240,77 @@
           <w:rFonts w:cs="Times New Roman"/>
         </w:rPr>
       </w:pPr>
-    </w:p>
-    <w:p>
-      <w:pPr>
-        <w:rPr>
-          <w:rFonts w:cs="Times New Roman"/>
-        </w:rPr>
-      </w:pPr>
-      <w:r>
-        <w:rPr>
-          <w:rFonts w:cs="Times New Roman"/>
-        </w:rPr>
-        <w:br w:type="page"/>
-      </w:r>
+      <w:r>
+        <w:rPr>
+          <w:rFonts w:cs="Times New Roman"/>
+        </w:rPr>
+        <w:t xml:space="preserve">Тест </w:t>
+      </w:r>
+      <w:proofErr w:type="spellStart"/>
+      <w:r>
+        <w:rPr>
+          <w:rFonts w:cs="Times New Roman"/>
+        </w:rPr>
+        <w:t>тест</w:t>
+      </w:r>
+      <w:proofErr w:type="spellEnd"/>
+      <w:r>
+        <w:rPr>
+          <w:rFonts w:cs="Times New Roman"/>
+        </w:rPr>
+        <w:t xml:space="preserve"> </w:t>
+      </w:r>
+      <w:proofErr w:type="spellStart"/>
+      <w:r>
+        <w:rPr>
+          <w:rFonts w:cs="Times New Roman"/>
+        </w:rPr>
+        <w:t>тест</w:t>
+      </w:r>
+      <w:proofErr w:type="spellEnd"/>
+      <w:r>
+        <w:rPr>
+          <w:rFonts w:cs="Times New Roman"/>
+        </w:rPr>
+        <w:t xml:space="preserve"> </w:t>
+      </w:r>
+      <w:proofErr w:type="spellStart"/>
+      <w:r>
+        <w:rPr>
+          <w:rFonts w:cs="Times New Roman"/>
+        </w:rPr>
+        <w:t>тест</w:t>
+      </w:r>
+      <w:proofErr w:type="spellEnd"/>
+    </w:p>
+    <w:p>
+      <w:pPr>
+        <w:rPr>
+          <w:rFonts w:cs="Times New Roman"/>
+        </w:rPr>
+      </w:pPr>
       <w:bookmarkStart w:id="0" w:name="_GoBack"/>
       <w:bookmarkEnd w:id="0"/>
+    </w:p>
+    <w:p>
+      <w:pPr>
+        <w:rPr>
+          <w:rFonts w:cs="Times New Roman"/>
+        </w:rPr>
+      </w:pPr>
+    </w:p>
+    <w:p>
+      <w:pPr>
+        <w:rPr>
+          <w:rFonts w:cs="Times New Roman"/>
+        </w:rPr>
+      </w:pPr>
+      <w:r>
+        <w:rPr>
+          <w:rFonts w:cs="Times New Roman"/>
+        </w:rPr>
+        <w:br w:type="page"/>
+      </w:r>
     </w:p>
     <w:p>
       <w:pPr>

</xml_diff>

<commit_message>
Change about vscode added
</commit_message>
<xml_diff>
--- a/gitinfo/git conspect.docx
+++ b/gitinfo/git conspect.docx
@@ -18868,20 +18868,26 @@
         <w:spacing w:after="0" w:line="240" w:lineRule="auto"/>
         <w:rPr>
           <w:rFonts w:cs="Times New Roman"/>
-        </w:rPr>
-      </w:pPr>
-    </w:p>
-    <w:p>
-      <w:pPr>
-        <w:spacing w:after="0" w:line="240" w:lineRule="auto"/>
-        <w:rPr>
-          <w:rFonts w:cs="Times New Roman"/>
+          <w:sz w:val="26"/>
+          <w:szCs w:val="26"/>
+        </w:rPr>
+      </w:pPr>
+    </w:p>
+    <w:p>
+      <w:pPr>
+        <w:spacing w:after="0" w:line="240" w:lineRule="auto"/>
+        <w:rPr>
+          <w:rFonts w:cs="Times New Roman"/>
+          <w:sz w:val="26"/>
+          <w:szCs w:val="26"/>
         </w:rPr>
       </w:pPr>
       <w:r>
         <w:rPr>
           <w:rFonts w:cs="Times New Roman"/>
           <w:noProof/>
+          <w:sz w:val="26"/>
+          <w:szCs w:val="26"/>
           <w:lang w:eastAsia="ru-RU"/>
         </w:rPr>
         <w:drawing>
@@ -18926,20 +18932,26 @@
         <w:spacing w:after="0" w:line="240" w:lineRule="auto"/>
         <w:rPr>
           <w:rFonts w:cs="Times New Roman"/>
-        </w:rPr>
-      </w:pPr>
-    </w:p>
-    <w:p>
-      <w:pPr>
-        <w:spacing w:after="0" w:line="240" w:lineRule="auto"/>
-        <w:rPr>
-          <w:rFonts w:cs="Times New Roman"/>
-        </w:rPr>
-      </w:pPr>
-      <w:r>
-        <w:rPr>
-          <w:rFonts w:cs="Times New Roman"/>
-          <w:b/>
+          <w:sz w:val="26"/>
+          <w:szCs w:val="26"/>
+        </w:rPr>
+      </w:pPr>
+    </w:p>
+    <w:p>
+      <w:pPr>
+        <w:spacing w:after="0" w:line="240" w:lineRule="auto"/>
+        <w:rPr>
+          <w:rFonts w:cs="Times New Roman"/>
+          <w:sz w:val="26"/>
+          <w:szCs w:val="26"/>
+        </w:rPr>
+      </w:pPr>
+      <w:r>
+        <w:rPr>
+          <w:rFonts w:cs="Times New Roman"/>
+          <w:b/>
+          <w:sz w:val="26"/>
+          <w:szCs w:val="26"/>
           <w:lang w:val="en-US"/>
         </w:rPr>
         <w:t>Branch</w:t>
@@ -18948,6 +18960,8 @@
         <w:rPr>
           <w:rFonts w:cs="Times New Roman"/>
           <w:b/>
+          <w:sz w:val="26"/>
+          <w:szCs w:val="26"/>
         </w:rPr>
         <w:t xml:space="preserve"> &gt; </w:t>
       </w:r>
@@ -18955,6 +18969,8 @@
         <w:rPr>
           <w:rFonts w:cs="Times New Roman"/>
           <w:b/>
+          <w:sz w:val="26"/>
+          <w:szCs w:val="26"/>
           <w:lang w:val="en-US"/>
         </w:rPr>
         <w:t>Merge</w:t>
@@ -18962,12 +18978,16 @@
       <w:r>
         <w:rPr>
           <w:rFonts w:cs="Times New Roman"/>
+          <w:sz w:val="26"/>
+          <w:szCs w:val="26"/>
         </w:rPr>
         <w:t xml:space="preserve"> </w:t>
       </w:r>
       <w:r>
         <w:rPr>
           <w:rFonts w:cs="Times New Roman"/>
+          <w:sz w:val="26"/>
+          <w:szCs w:val="26"/>
         </w:rPr>
         <w:t>подгружаем данные с какой-то ветки на свою ветку (к которой подключены)</w:t>
       </w:r>
@@ -18977,12 +18997,16 @@
         <w:spacing w:after="0" w:line="240" w:lineRule="auto"/>
         <w:rPr>
           <w:rFonts w:cs="Times New Roman"/>
-        </w:rPr>
-      </w:pPr>
-      <w:r>
-        <w:rPr>
-          <w:rFonts w:cs="Times New Roman"/>
-          <w:b/>
+          <w:sz w:val="26"/>
+          <w:szCs w:val="26"/>
+        </w:rPr>
+      </w:pPr>
+      <w:r>
+        <w:rPr>
+          <w:rFonts w:cs="Times New Roman"/>
+          <w:b/>
+          <w:sz w:val="26"/>
+          <w:szCs w:val="26"/>
           <w:lang w:val="en-US"/>
         </w:rPr>
         <w:t>Branch</w:t>
@@ -18991,6 +19015,8 @@
         <w:rPr>
           <w:rFonts w:cs="Times New Roman"/>
           <w:b/>
+          <w:sz w:val="26"/>
+          <w:szCs w:val="26"/>
         </w:rPr>
         <w:t xml:space="preserve"> &gt; </w:t>
       </w:r>
@@ -18998,6 +19024,8 @@
         <w:rPr>
           <w:rFonts w:cs="Times New Roman"/>
           <w:b/>
+          <w:sz w:val="26"/>
+          <w:szCs w:val="26"/>
           <w:lang w:val="en-US"/>
         </w:rPr>
         <w:t>Rebase</w:t>
@@ -19006,6 +19034,8 @@
         <w:rPr>
           <w:rFonts w:cs="Times New Roman"/>
           <w:b/>
+          <w:sz w:val="26"/>
+          <w:szCs w:val="26"/>
         </w:rPr>
         <w:t xml:space="preserve"> </w:t>
       </w:r>
@@ -19013,6 +19043,8 @@
         <w:rPr>
           <w:rFonts w:cs="Times New Roman"/>
           <w:b/>
+          <w:sz w:val="26"/>
+          <w:szCs w:val="26"/>
           <w:lang w:val="en-US"/>
         </w:rPr>
         <w:t>Branch</w:t>
@@ -19020,12 +19052,16 @@
       <w:r>
         <w:rPr>
           <w:rFonts w:cs="Times New Roman"/>
+          <w:sz w:val="26"/>
+          <w:szCs w:val="26"/>
         </w:rPr>
         <w:t xml:space="preserve"> </w:t>
       </w:r>
       <w:r>
         <w:rPr>
           <w:rFonts w:cs="Times New Roman"/>
+          <w:sz w:val="26"/>
+          <w:szCs w:val="26"/>
         </w:rPr>
         <w:t>с текущей ветки перенаправляем на другую ветку.</w:t>
       </w:r>
@@ -19035,20 +19071,26 @@
         <w:spacing w:after="0" w:line="240" w:lineRule="auto"/>
         <w:rPr>
           <w:rFonts w:cs="Times New Roman"/>
-        </w:rPr>
-      </w:pPr>
-    </w:p>
-    <w:p>
-      <w:pPr>
-        <w:spacing w:after="0" w:line="240" w:lineRule="auto"/>
-        <w:rPr>
-          <w:rFonts w:cs="Times New Roman"/>
-        </w:rPr>
-      </w:pPr>
-      <w:r>
-        <w:rPr>
-          <w:rFonts w:cs="Times New Roman"/>
-          <w:b/>
+          <w:sz w:val="26"/>
+          <w:szCs w:val="26"/>
+        </w:rPr>
+      </w:pPr>
+    </w:p>
+    <w:p>
+      <w:pPr>
+        <w:spacing w:after="0" w:line="240" w:lineRule="auto"/>
+        <w:rPr>
+          <w:rFonts w:cs="Times New Roman"/>
+          <w:sz w:val="26"/>
+          <w:szCs w:val="26"/>
+        </w:rPr>
+      </w:pPr>
+      <w:r>
+        <w:rPr>
+          <w:rFonts w:cs="Times New Roman"/>
+          <w:b/>
+          <w:sz w:val="26"/>
+          <w:szCs w:val="26"/>
           <w:lang w:val="en-US"/>
         </w:rPr>
         <w:t>File&gt;Close folder</w:t>
@@ -19056,6 +19098,8 @@
       <w:r>
         <w:rPr>
           <w:rFonts w:cs="Times New Roman"/>
+          <w:sz w:val="26"/>
+          <w:szCs w:val="26"/>
           <w:lang w:val="en-US"/>
         </w:rPr>
         <w:t xml:space="preserve"> </w:t>
@@ -19063,6 +19107,8 @@
       <w:r>
         <w:rPr>
           <w:rFonts w:cs="Times New Roman"/>
+          <w:sz w:val="26"/>
+          <w:szCs w:val="26"/>
         </w:rPr>
         <w:t xml:space="preserve">Закрыть </w:t>
       </w:r>
@@ -19070,6 +19116,8 @@
       <w:r>
         <w:rPr>
           <w:rFonts w:cs="Times New Roman"/>
+          <w:sz w:val="26"/>
+          <w:szCs w:val="26"/>
         </w:rPr>
         <w:t>теущий</w:t>
       </w:r>
@@ -19077,26 +19125,37 @@
       <w:r>
         <w:rPr>
           <w:rFonts w:cs="Times New Roman"/>
+          <w:sz w:val="26"/>
+          <w:szCs w:val="26"/>
         </w:rPr>
         <w:t xml:space="preserve"> проект</w:t>
       </w:r>
     </w:p>
     <w:p>
       <w:pPr>
-        <w:rPr>
-          <w:rFonts w:cs="Times New Roman"/>
-        </w:rPr>
-      </w:pPr>
-    </w:p>
-    <w:p>
-      <w:pPr>
-        <w:rPr>
-          <w:rFonts w:cs="Times New Roman"/>
-        </w:rPr>
-      </w:pPr>
-      <w:r>
-        <w:rPr>
-          <w:rFonts w:cs="Times New Roman"/>
+        <w:spacing w:after="0" w:line="240" w:lineRule="auto"/>
+        <w:rPr>
+          <w:rFonts w:cs="Times New Roman"/>
+          <w:sz w:val="26"/>
+          <w:szCs w:val="26"/>
+        </w:rPr>
+      </w:pPr>
+    </w:p>
+    <w:p>
+      <w:pPr>
+        <w:spacing w:after="0" w:line="240" w:lineRule="auto"/>
+        <w:rPr>
+          <w:rFonts w:cs="Times New Roman"/>
+          <w:sz w:val="26"/>
+          <w:szCs w:val="26"/>
+        </w:rPr>
+      </w:pPr>
+      <w:r>
+        <w:rPr>
+          <w:rFonts w:cs="Times New Roman"/>
+          <w:sz w:val="26"/>
+          <w:szCs w:val="26"/>
+          <w:u w:val="single"/>
         </w:rPr>
         <w:t xml:space="preserve">Как подключиться </w:t>
       </w:r>
@@ -19104,6 +19163,9 @@
       <w:r>
         <w:rPr>
           <w:rFonts w:cs="Times New Roman"/>
+          <w:sz w:val="26"/>
+          <w:szCs w:val="26"/>
+          <w:u w:val="single"/>
         </w:rPr>
         <w:t>к проекту</w:t>
       </w:r>
@@ -19111,6 +19173,9 @@
       <w:r>
         <w:rPr>
           <w:rFonts w:cs="Times New Roman"/>
+          <w:sz w:val="26"/>
+          <w:szCs w:val="26"/>
+          <w:u w:val="single"/>
         </w:rPr>
         <w:t xml:space="preserve"> в котором меня не было в </w:t>
       </w:r>
@@ -19118,6 +19183,9 @@
       <w:r>
         <w:rPr>
           <w:rFonts w:cs="Times New Roman"/>
+          <w:sz w:val="26"/>
+          <w:szCs w:val="26"/>
+          <w:u w:val="single"/>
         </w:rPr>
         <w:t>гитхаб</w:t>
       </w:r>
@@ -19125,6 +19193,8 @@
       <w:r>
         <w:rPr>
           <w:rFonts w:cs="Times New Roman"/>
+          <w:sz w:val="26"/>
+          <w:szCs w:val="26"/>
         </w:rPr>
         <w:t>:</w:t>
       </w:r>
@@ -19136,13 +19206,18 @@
           <w:ilvl w:val="0"/>
           <w:numId w:val="9"/>
         </w:numPr>
-        <w:rPr>
-          <w:rFonts w:cs="Times New Roman"/>
-        </w:rPr>
-      </w:pPr>
-      <w:r>
-        <w:rPr>
-          <w:rFonts w:cs="Times New Roman"/>
+        <w:spacing w:after="0" w:line="240" w:lineRule="auto"/>
+        <w:rPr>
+          <w:rFonts w:cs="Times New Roman"/>
+          <w:sz w:val="26"/>
+          <w:szCs w:val="26"/>
+        </w:rPr>
+      </w:pPr>
+      <w:r>
+        <w:rPr>
+          <w:rFonts w:cs="Times New Roman"/>
+          <w:sz w:val="26"/>
+          <w:szCs w:val="26"/>
         </w:rPr>
         <w:t xml:space="preserve">Создаем себе локально папку. </w:t>
       </w:r>
@@ -19154,13 +19229,18 @@
           <w:ilvl w:val="0"/>
           <w:numId w:val="9"/>
         </w:numPr>
-        <w:rPr>
-          <w:rFonts w:cs="Times New Roman"/>
-        </w:rPr>
-      </w:pPr>
-      <w:r>
-        <w:rPr>
-          <w:rFonts w:cs="Times New Roman"/>
+        <w:spacing w:after="0" w:line="240" w:lineRule="auto"/>
+        <w:rPr>
+          <w:rFonts w:cs="Times New Roman"/>
+          <w:sz w:val="26"/>
+          <w:szCs w:val="26"/>
+        </w:rPr>
+      </w:pPr>
+      <w:r>
+        <w:rPr>
+          <w:rFonts w:cs="Times New Roman"/>
+          <w:sz w:val="26"/>
+          <w:szCs w:val="26"/>
         </w:rPr>
         <w:t xml:space="preserve">Клонируем в </w:t>
       </w:r>
@@ -19168,6 +19248,8 @@
       <w:r>
         <w:rPr>
           <w:rFonts w:cs="Times New Roman"/>
+          <w:sz w:val="26"/>
+          <w:szCs w:val="26"/>
           <w:lang w:val="en-US"/>
         </w:rPr>
         <w:t>VScode</w:t>
@@ -19176,6 +19258,8 @@
       <w:r>
         <w:rPr>
           <w:rFonts w:cs="Times New Roman"/>
+          <w:sz w:val="26"/>
+          <w:szCs w:val="26"/>
         </w:rPr>
         <w:t xml:space="preserve"> себе </w:t>
       </w:r>
@@ -19183,6 +19267,8 @@
       <w:r>
         <w:rPr>
           <w:rFonts w:cs="Times New Roman"/>
+          <w:sz w:val="26"/>
+          <w:szCs w:val="26"/>
         </w:rPr>
         <w:t>репозиторий</w:t>
       </w:r>
@@ -19190,6 +19276,8 @@
       <w:r>
         <w:rPr>
           <w:rFonts w:cs="Times New Roman"/>
+          <w:sz w:val="26"/>
+          <w:szCs w:val="26"/>
         </w:rPr>
         <w:t xml:space="preserve"> по ссылке из </w:t>
       </w:r>
@@ -19197,6 +19285,8 @@
       <w:r>
         <w:rPr>
           <w:rFonts w:cs="Times New Roman"/>
+          <w:sz w:val="26"/>
+          <w:szCs w:val="26"/>
         </w:rPr>
         <w:t>гитхаба</w:t>
       </w:r>
@@ -19209,13 +19299,18 @@
           <w:ilvl w:val="0"/>
           <w:numId w:val="9"/>
         </w:numPr>
-        <w:rPr>
-          <w:rFonts w:cs="Times New Roman"/>
-        </w:rPr>
-      </w:pPr>
-      <w:r>
-        <w:rPr>
-          <w:rFonts w:cs="Times New Roman"/>
+        <w:spacing w:after="0" w:line="240" w:lineRule="auto"/>
+        <w:rPr>
+          <w:rFonts w:cs="Times New Roman"/>
+          <w:sz w:val="26"/>
+          <w:szCs w:val="26"/>
+        </w:rPr>
+      </w:pPr>
+      <w:r>
+        <w:rPr>
+          <w:rFonts w:cs="Times New Roman"/>
+          <w:sz w:val="26"/>
+          <w:szCs w:val="26"/>
         </w:rPr>
         <w:t xml:space="preserve">Указываем </w:t>
       </w:r>
@@ -19223,6 +19318,8 @@
       <w:r>
         <w:rPr>
           <w:rFonts w:cs="Times New Roman"/>
+          <w:sz w:val="26"/>
+          <w:szCs w:val="26"/>
         </w:rPr>
         <w:t>папку</w:t>
       </w:r>
@@ -19230,128 +19327,225 @@
       <w:r>
         <w:rPr>
           <w:rFonts w:cs="Times New Roman"/>
+          <w:sz w:val="26"/>
+          <w:szCs w:val="26"/>
         </w:rPr>
         <w:t xml:space="preserve"> которую создали для сохранения</w:t>
       </w:r>
     </w:p>
     <w:p>
       <w:pPr>
-        <w:rPr>
-          <w:rFonts w:cs="Times New Roman"/>
-        </w:rPr>
-      </w:pPr>
-      <w:r>
-        <w:rPr>
-          <w:rFonts w:cs="Times New Roman"/>
-        </w:rPr>
-        <w:t xml:space="preserve">Тест </w:t>
-      </w:r>
-      <w:proofErr w:type="spellStart"/>
-      <w:r>
-        <w:rPr>
-          <w:rFonts w:cs="Times New Roman"/>
-        </w:rPr>
-        <w:t>тест</w:t>
-      </w:r>
-      <w:proofErr w:type="spellEnd"/>
-      <w:r>
-        <w:rPr>
-          <w:rFonts w:cs="Times New Roman"/>
+        <w:spacing w:after="0" w:line="240" w:lineRule="auto"/>
+        <w:rPr>
+          <w:rFonts w:cs="Times New Roman"/>
+          <w:sz w:val="26"/>
+          <w:szCs w:val="26"/>
+        </w:rPr>
+      </w:pPr>
+    </w:p>
+    <w:p>
+      <w:pPr>
+        <w:spacing w:after="0" w:line="240" w:lineRule="auto"/>
+        <w:rPr>
+          <w:rFonts w:cs="Times New Roman"/>
+          <w:sz w:val="26"/>
+          <w:szCs w:val="26"/>
+        </w:rPr>
+      </w:pPr>
+      <w:r>
+        <w:rPr>
+          <w:rFonts w:cs="Times New Roman"/>
+          <w:b/>
+          <w:sz w:val="26"/>
+          <w:szCs w:val="26"/>
+          <w:u w:val="single"/>
+        </w:rPr>
+        <w:t xml:space="preserve">Если не хотим выгружать в гит </w:t>
+      </w:r>
+      <w:proofErr w:type="spellStart"/>
+      <w:r>
+        <w:rPr>
+          <w:rFonts w:cs="Times New Roman"/>
+          <w:b/>
+          <w:sz w:val="26"/>
+          <w:szCs w:val="26"/>
+          <w:u w:val="single"/>
+        </w:rPr>
+        <w:t>хаб</w:t>
+      </w:r>
+      <w:proofErr w:type="spellEnd"/>
+      <w:r>
+        <w:rPr>
+          <w:rFonts w:cs="Times New Roman"/>
+          <w:b/>
+          <w:sz w:val="26"/>
+          <w:szCs w:val="26"/>
+          <w:u w:val="single"/>
+        </w:rPr>
+        <w:t xml:space="preserve"> какие-то файлы</w:t>
+      </w:r>
+      <w:r>
+        <w:rPr>
+          <w:rFonts w:cs="Times New Roman"/>
+          <w:sz w:val="26"/>
+          <w:szCs w:val="26"/>
+        </w:rPr>
+        <w:t>:</w:t>
+      </w:r>
+    </w:p>
+    <w:p>
+      <w:pPr>
+        <w:spacing w:after="0" w:line="240" w:lineRule="auto"/>
+        <w:rPr>
+          <w:rFonts w:cs="Times New Roman"/>
+          <w:sz w:val="26"/>
+          <w:szCs w:val="26"/>
+          <w:lang w:val="en-US"/>
+        </w:rPr>
+      </w:pPr>
+      <w:r>
+        <w:rPr>
+          <w:rFonts w:cs="Times New Roman"/>
+          <w:sz w:val="26"/>
+          <w:szCs w:val="26"/>
+        </w:rPr>
+        <w:t xml:space="preserve">Создать </w:t>
+      </w:r>
+      <w:proofErr w:type="gramStart"/>
+      <w:r>
+        <w:rPr>
+          <w:rFonts w:cs="Times New Roman"/>
+          <w:sz w:val="26"/>
+          <w:szCs w:val="26"/>
+        </w:rPr>
+        <w:t xml:space="preserve">файл </w:t>
+      </w:r>
+      <w:r>
+        <w:rPr>
+          <w:rFonts w:cs="Times New Roman"/>
+          <w:b/>
+          <w:sz w:val="26"/>
+          <w:szCs w:val="26"/>
+          <w:lang w:val="en-US"/>
+        </w:rPr>
+        <w:t>.</w:t>
+      </w:r>
+      <w:proofErr w:type="spellStart"/>
+      <w:r>
+        <w:rPr>
+          <w:rFonts w:cs="Times New Roman"/>
+          <w:b/>
+          <w:sz w:val="26"/>
+          <w:szCs w:val="26"/>
+          <w:lang w:val="en-US"/>
+        </w:rPr>
+        <w:t>gitignore</w:t>
+      </w:r>
+      <w:proofErr w:type="spellEnd"/>
+      <w:proofErr w:type="gramEnd"/>
+    </w:p>
+    <w:p>
+      <w:pPr>
+        <w:spacing w:after="0" w:line="240" w:lineRule="auto"/>
+        <w:rPr>
+          <w:rFonts w:cs="Times New Roman"/>
+          <w:b/>
+          <w:sz w:val="32"/>
+          <w:szCs w:val="32"/>
+        </w:rPr>
+      </w:pPr>
+      <w:r>
+        <w:rPr>
+          <w:rFonts w:cs="Times New Roman"/>
+          <w:sz w:val="26"/>
+          <w:szCs w:val="26"/>
+        </w:rPr>
+        <w:t xml:space="preserve">Внутри написать </w:t>
+      </w:r>
+      <w:proofErr w:type="gramStart"/>
+      <w:r>
+        <w:rPr>
+          <w:rFonts w:cs="Times New Roman"/>
+          <w:sz w:val="26"/>
+          <w:szCs w:val="26"/>
+        </w:rPr>
+        <w:t>список файлов</w:t>
+      </w:r>
+      <w:proofErr w:type="gramEnd"/>
+      <w:r>
+        <w:rPr>
+          <w:rFonts w:cs="Times New Roman"/>
+          <w:sz w:val="26"/>
+          <w:szCs w:val="26"/>
+        </w:rPr>
+        <w:t xml:space="preserve"> которые не хотим выгружать</w:t>
+      </w:r>
+    </w:p>
+    <w:p>
+      <w:pPr>
+        <w:spacing w:after="0" w:line="240" w:lineRule="auto"/>
+        <w:rPr>
+          <w:rFonts w:cs="Times New Roman"/>
+          <w:sz w:val="26"/>
+          <w:szCs w:val="26"/>
+        </w:rPr>
+      </w:pPr>
+      <w:proofErr w:type="gramStart"/>
+      <w:r>
+        <w:rPr>
+          <w:rFonts w:cs="Times New Roman"/>
+          <w:b/>
+          <w:sz w:val="32"/>
+          <w:szCs w:val="32"/>
+        </w:rPr>
+        <w:t>/</w:t>
+      </w:r>
+      <w:r>
+        <w:rPr>
+          <w:rFonts w:cs="Times New Roman"/>
+          <w:sz w:val="26"/>
+          <w:szCs w:val="26"/>
         </w:rPr>
         <w:t xml:space="preserve"> </w:t>
       </w:r>
-      <w:proofErr w:type="spellStart"/>
-      <w:r>
-        <w:rPr>
-          <w:rFonts w:cs="Times New Roman"/>
-        </w:rPr>
-        <w:t>тест</w:t>
-      </w:r>
-      <w:proofErr w:type="spellEnd"/>
-      <w:r>
-        <w:rPr>
-          <w:rFonts w:cs="Times New Roman"/>
-        </w:rPr>
-        <w:t xml:space="preserve"> </w:t>
-      </w:r>
-      <w:proofErr w:type="spellStart"/>
-      <w:r>
-        <w:rPr>
-          <w:rFonts w:cs="Times New Roman"/>
-        </w:rPr>
-        <w:t>тест</w:t>
-      </w:r>
-      <w:proofErr w:type="spellEnd"/>
-    </w:p>
-    <w:p>
-      <w:pPr>
-        <w:rPr>
-          <w:rFonts w:cs="Times New Roman"/>
-        </w:rPr>
-      </w:pPr>
-      <w:bookmarkStart w:id="0" w:name="_GoBack"/>
-      <w:bookmarkEnd w:id="0"/>
-    </w:p>
-    <w:p>
-      <w:pPr>
-        <w:rPr>
-          <w:rFonts w:cs="Times New Roman"/>
-        </w:rPr>
-      </w:pPr>
-    </w:p>
-    <w:p>
-      <w:pPr>
-        <w:rPr>
-          <w:rFonts w:cs="Times New Roman"/>
-        </w:rPr>
-      </w:pPr>
-      <w:r>
-        <w:rPr>
-          <w:rFonts w:cs="Times New Roman"/>
-        </w:rPr>
-        <w:br w:type="page"/>
-      </w:r>
-    </w:p>
-    <w:p>
-      <w:pPr>
-        <w:rPr>
-          <w:rFonts w:cs="Times New Roman"/>
-        </w:rPr>
-      </w:pPr>
-      <w:r>
-        <w:rPr>
-          <w:rFonts w:cs="Times New Roman"/>
-        </w:rPr>
-        <w:lastRenderedPageBreak/>
-        <w:br w:type="page"/>
-      </w:r>
-    </w:p>
-    <w:p>
-      <w:pPr>
-        <w:spacing w:after="0" w:line="240" w:lineRule="auto"/>
-        <w:rPr>
-          <w:rFonts w:cs="Times New Roman"/>
-        </w:rPr>
-      </w:pPr>
-    </w:p>
-    <w:p>
-      <w:pPr>
-        <w:spacing w:after="0" w:line="240" w:lineRule="auto"/>
-        <w:rPr>
-          <w:rFonts w:cs="Times New Roman"/>
-        </w:rPr>
-      </w:pPr>
-      <w:r>
-        <w:rPr>
-          <w:rFonts w:cs="Times New Roman"/>
-          <w:noProof/>
-          <w:lang w:eastAsia="ru-RU"/>
+      <w:r>
+        <w:rPr>
+          <w:rFonts w:cs="Times New Roman"/>
+          <w:sz w:val="26"/>
+          <w:szCs w:val="26"/>
+        </w:rPr>
+        <w:t xml:space="preserve"> в</w:t>
+      </w:r>
+      <w:proofErr w:type="gramEnd"/>
+      <w:r>
+        <w:rPr>
+          <w:rFonts w:cs="Times New Roman"/>
+          <w:sz w:val="26"/>
+          <w:szCs w:val="26"/>
+        </w:rPr>
+        <w:t xml:space="preserve"> конце значит папка и все ее файлы</w:t>
+      </w:r>
+    </w:p>
+    <w:p>
+      <w:pPr>
+        <w:spacing w:after="0" w:line="240" w:lineRule="auto"/>
+        <w:rPr>
+          <w:rFonts w:cs="Times New Roman"/>
+          <w:sz w:val="26"/>
+          <w:szCs w:val="26"/>
+        </w:rPr>
+      </w:pPr>
+      <w:r>
+        <w:rPr>
+          <w:rFonts w:cs="Times New Roman"/>
+          <w:sz w:val="26"/>
+          <w:szCs w:val="26"/>
         </w:rPr>
         <w:drawing>
-          <wp:inline distT="0" distB="0" distL="0" distR="0" wp14:anchorId="2EF3868C" wp14:editId="59B1BC4E">
-            <wp:extent cx="1295400" cy="1076325"/>
-            <wp:effectExtent l="0" t="0" r="0" b="9525"/>
-            <wp:docPr id="68" name="Рисунок 68"/>
+          <wp:inline distT="0" distB="0" distL="0" distR="0" wp14:anchorId="26C25976" wp14:editId="206594CC">
+            <wp:extent cx="3381375" cy="987481"/>
+            <wp:effectExtent l="0" t="0" r="0" b="3175"/>
+            <wp:docPr id="125" name="Рисунок 125"/>
             <wp:cNvGraphicFramePr>
               <a:graphicFrameLocks xmlns:a="http://schemas.openxmlformats.org/drawingml/2006/main" noChangeAspect="1"/>
             </wp:cNvGraphicFramePr>
@@ -19371,6 +19565,343 @@
                   <pic:spPr>
                     <a:xfrm>
                       <a:off x="0" y="0"/>
+                      <a:ext cx="3386169" cy="988881"/>
+                    </a:xfrm>
+                    <a:prstGeom prst="rect">
+                      <a:avLst/>
+                    </a:prstGeom>
+                  </pic:spPr>
+                </pic:pic>
+              </a:graphicData>
+            </a:graphic>
+          </wp:inline>
+        </w:drawing>
+      </w:r>
+    </w:p>
+    <w:p>
+      <w:pPr>
+        <w:spacing w:after="0" w:line="240" w:lineRule="auto"/>
+        <w:rPr>
+          <w:rFonts w:cs="Times New Roman"/>
+          <w:sz w:val="26"/>
+          <w:szCs w:val="26"/>
+        </w:rPr>
+      </w:pPr>
+    </w:p>
+    <w:p>
+      <w:pPr>
+        <w:spacing w:after="0" w:line="240" w:lineRule="auto"/>
+        <w:rPr>
+          <w:rFonts w:cs="Times New Roman"/>
+          <w:sz w:val="26"/>
+          <w:szCs w:val="26"/>
+        </w:rPr>
+      </w:pPr>
+      <w:r>
+        <w:rPr>
+          <w:rFonts w:cs="Times New Roman"/>
+          <w:sz w:val="26"/>
+          <w:szCs w:val="26"/>
+        </w:rPr>
+        <w:t xml:space="preserve">Сам </w:t>
+      </w:r>
+      <w:proofErr w:type="gramStart"/>
+      <w:r>
+        <w:rPr>
+          <w:rFonts w:cs="Times New Roman"/>
+          <w:sz w:val="26"/>
+          <w:szCs w:val="26"/>
+        </w:rPr>
+        <w:t xml:space="preserve">файл </w:t>
+      </w:r>
+      <w:r>
+        <w:rPr>
+          <w:rFonts w:cs="Times New Roman"/>
+          <w:b/>
+          <w:sz w:val="26"/>
+          <w:szCs w:val="26"/>
+        </w:rPr>
+        <w:t>.</w:t>
+      </w:r>
+      <w:proofErr w:type="spellStart"/>
+      <w:r>
+        <w:rPr>
+          <w:rFonts w:cs="Times New Roman"/>
+          <w:b/>
+          <w:sz w:val="26"/>
+          <w:szCs w:val="26"/>
+          <w:lang w:val="en-US"/>
+        </w:rPr>
+        <w:t>gitignore</w:t>
+      </w:r>
+      <w:proofErr w:type="spellEnd"/>
+      <w:proofErr w:type="gramEnd"/>
+      <w:r>
+        <w:rPr>
+          <w:rFonts w:cs="Times New Roman"/>
+          <w:sz w:val="26"/>
+          <w:szCs w:val="26"/>
+        </w:rPr>
+        <w:t xml:space="preserve"> надо выгружать </w:t>
+      </w:r>
+    </w:p>
+    <w:p>
+      <w:pPr>
+        <w:spacing w:after="0" w:line="240" w:lineRule="auto"/>
+        <w:rPr>
+          <w:rFonts w:cs="Times New Roman"/>
+          <w:sz w:val="26"/>
+          <w:szCs w:val="26"/>
+        </w:rPr>
+      </w:pPr>
+    </w:p>
+    <w:p>
+      <w:pPr>
+        <w:spacing w:after="0" w:line="240" w:lineRule="auto"/>
+        <w:rPr>
+          <w:rFonts w:cs="Times New Roman"/>
+          <w:b/>
+          <w:sz w:val="26"/>
+          <w:szCs w:val="26"/>
+          <w:u w:val="single"/>
+        </w:rPr>
+      </w:pPr>
+      <w:bookmarkStart w:id="0" w:name="_GoBack"/>
+      <w:r>
+        <w:rPr>
+          <w:rFonts w:cs="Times New Roman"/>
+          <w:b/>
+          <w:sz w:val="26"/>
+          <w:szCs w:val="26"/>
+          <w:u w:val="single"/>
+        </w:rPr>
+        <w:t xml:space="preserve">Удаленная работа не на своем компьютере (без локального </w:t>
+      </w:r>
+      <w:proofErr w:type="spellStart"/>
+      <w:r>
+        <w:rPr>
+          <w:rFonts w:cs="Times New Roman"/>
+          <w:b/>
+          <w:sz w:val="26"/>
+          <w:szCs w:val="26"/>
+          <w:u w:val="single"/>
+        </w:rPr>
+        <w:t>репозитория</w:t>
+      </w:r>
+      <w:proofErr w:type="spellEnd"/>
+      <w:r>
+        <w:rPr>
+          <w:rFonts w:cs="Times New Roman"/>
+          <w:b/>
+          <w:sz w:val="26"/>
+          <w:szCs w:val="26"/>
+          <w:u w:val="single"/>
+        </w:rPr>
+        <w:t>)</w:t>
+      </w:r>
+    </w:p>
+    <w:bookmarkEnd w:id="0"/>
+    <w:p>
+      <w:pPr>
+        <w:pStyle w:val="a8"/>
+        <w:numPr>
+          <w:ilvl w:val="0"/>
+          <w:numId w:val="10"/>
+        </w:numPr>
+        <w:spacing w:after="0" w:line="240" w:lineRule="auto"/>
+        <w:rPr>
+          <w:rFonts w:cs="Times New Roman"/>
+          <w:color w:val="040C28"/>
+          <w:sz w:val="26"/>
+          <w:szCs w:val="26"/>
+          <w:shd w:val="clear" w:color="auto" w:fill="D3E3FD"/>
+        </w:rPr>
+      </w:pPr>
+      <w:r>
+        <w:rPr>
+          <w:rFonts w:cs="Times New Roman"/>
+          <w:sz w:val="26"/>
+          <w:szCs w:val="26"/>
+          <w:lang w:val="en-US"/>
+        </w:rPr>
+        <w:t>VS</w:t>
+      </w:r>
+      <w:r>
+        <w:rPr>
+          <w:rFonts w:cs="Times New Roman"/>
+          <w:sz w:val="26"/>
+          <w:szCs w:val="26"/>
+        </w:rPr>
+        <w:t xml:space="preserve"> </w:t>
+      </w:r>
+      <w:r>
+        <w:rPr>
+          <w:rFonts w:cs="Times New Roman"/>
+          <w:sz w:val="26"/>
+          <w:szCs w:val="26"/>
+          <w:lang w:val="en-US"/>
+        </w:rPr>
+        <w:t>Code</w:t>
+      </w:r>
+      <w:r>
+        <w:rPr>
+          <w:rFonts w:cs="Times New Roman"/>
+          <w:sz w:val="26"/>
+          <w:szCs w:val="26"/>
+        </w:rPr>
+        <w:t xml:space="preserve"> </w:t>
+      </w:r>
+      <w:r>
+        <w:rPr>
+          <w:rFonts w:cs="Times New Roman"/>
+          <w:sz w:val="26"/>
+          <w:szCs w:val="26"/>
+        </w:rPr>
+        <w:t xml:space="preserve">можно открыть в браузере  </w:t>
+      </w:r>
+      <w:hyperlink r:id="rId130" w:history="1">
+        <w:r>
+          <w:rPr>
+            <w:rStyle w:val="a4"/>
+            <w:rFonts w:cs="Times New Roman"/>
+            <w:sz w:val="26"/>
+            <w:szCs w:val="26"/>
+            <w:shd w:val="clear" w:color="auto" w:fill="D3E3FD"/>
+          </w:rPr>
+          <w:t>https://vscode.dev</w:t>
+        </w:r>
+      </w:hyperlink>
+    </w:p>
+    <w:p>
+      <w:pPr>
+        <w:pStyle w:val="a8"/>
+        <w:numPr>
+          <w:ilvl w:val="0"/>
+          <w:numId w:val="10"/>
+        </w:numPr>
+        <w:spacing w:after="0" w:line="240" w:lineRule="auto"/>
+        <w:rPr>
+          <w:rFonts w:cs="Times New Roman"/>
+          <w:sz w:val="26"/>
+          <w:szCs w:val="26"/>
+        </w:rPr>
+      </w:pPr>
+      <w:r>
+        <w:rPr>
+          <w:rFonts w:cs="Times New Roman"/>
+          <w:color w:val="040C28"/>
+          <w:sz w:val="26"/>
+          <w:szCs w:val="26"/>
+          <w:shd w:val="clear" w:color="auto" w:fill="D3E3FD"/>
+        </w:rPr>
+        <w:t xml:space="preserve">Авторизоваться. Подключить </w:t>
+      </w:r>
+      <w:proofErr w:type="spellStart"/>
+      <w:r>
+        <w:rPr>
+          <w:rFonts w:cs="Times New Roman"/>
+          <w:color w:val="040C28"/>
+          <w:sz w:val="26"/>
+          <w:szCs w:val="26"/>
+          <w:shd w:val="clear" w:color="auto" w:fill="D3E3FD"/>
+        </w:rPr>
+        <w:t>репозиторий</w:t>
+      </w:r>
+      <w:proofErr w:type="spellEnd"/>
+      <w:r>
+        <w:rPr>
+          <w:rFonts w:cs="Times New Roman"/>
+          <w:color w:val="040C28"/>
+          <w:sz w:val="26"/>
+          <w:szCs w:val="26"/>
+          <w:shd w:val="clear" w:color="auto" w:fill="D3E3FD"/>
+        </w:rPr>
+        <w:t xml:space="preserve"> из </w:t>
+      </w:r>
+      <w:r>
+        <w:rPr>
+          <w:rFonts w:cs="Times New Roman"/>
+          <w:color w:val="040C28"/>
+          <w:sz w:val="26"/>
+          <w:szCs w:val="26"/>
+          <w:shd w:val="clear" w:color="auto" w:fill="D3E3FD"/>
+          <w:lang w:val="en-US"/>
+        </w:rPr>
+        <w:t>GitHub</w:t>
+      </w:r>
+      <w:r>
+        <w:rPr>
+          <w:rFonts w:cs="Times New Roman"/>
+          <w:sz w:val="26"/>
+          <w:szCs w:val="26"/>
+        </w:rPr>
+        <w:br w:type="page"/>
+      </w:r>
+    </w:p>
+    <w:p>
+      <w:pPr>
+        <w:spacing w:after="0" w:line="240" w:lineRule="auto"/>
+        <w:rPr>
+          <w:rFonts w:cs="Times New Roman"/>
+          <w:sz w:val="26"/>
+          <w:szCs w:val="26"/>
+        </w:rPr>
+      </w:pPr>
+      <w:r>
+        <w:rPr>
+          <w:rFonts w:cs="Times New Roman"/>
+          <w:sz w:val="26"/>
+          <w:szCs w:val="26"/>
+        </w:rPr>
+        <w:lastRenderedPageBreak/>
+        <w:br w:type="page"/>
+      </w:r>
+    </w:p>
+    <w:p>
+      <w:pPr>
+        <w:spacing w:after="0" w:line="240" w:lineRule="auto"/>
+        <w:rPr>
+          <w:rFonts w:cs="Times New Roman"/>
+        </w:rPr>
+      </w:pPr>
+    </w:p>
+    <w:p>
+      <w:pPr>
+        <w:spacing w:after="0" w:line="240" w:lineRule="auto"/>
+        <w:rPr>
+          <w:rFonts w:cs="Times New Roman"/>
+        </w:rPr>
+      </w:pPr>
+      <w:r>
+        <w:rPr>
+          <w:rFonts w:cs="Times New Roman"/>
+          <w:noProof/>
+          <w:lang w:eastAsia="ru-RU"/>
+        </w:rPr>
+        <w:drawing>
+          <wp:inline distT="0" distB="0" distL="0" distR="0" wp14:anchorId="2EF3868C" wp14:editId="59B1BC4E">
+            <wp:extent cx="1295400" cy="1076325"/>
+            <wp:effectExtent l="0" t="0" r="0" b="9525"/>
+            <wp:docPr id="68" name="Рисунок 68"/>
+            <wp:cNvGraphicFramePr>
+              <a:graphicFrameLocks xmlns:a="http://schemas.openxmlformats.org/drawingml/2006/main" noChangeAspect="1"/>
+            </wp:cNvGraphicFramePr>
+            <a:graphic xmlns:a="http://schemas.openxmlformats.org/drawingml/2006/main">
+              <a:graphicData uri="http://schemas.openxmlformats.org/drawingml/2006/picture">
+                <pic:pic xmlns:pic="http://schemas.openxmlformats.org/drawingml/2006/picture">
+                  <pic:nvPicPr>
+                    <pic:cNvPr id="1" name=""/>
+                    <pic:cNvPicPr/>
+                  </pic:nvPicPr>
+                  <pic:blipFill>
+                    <a:blip r:embed="rId131"/>
+                    <a:stretch>
+                      <a:fillRect/>
+                    </a:stretch>
+                  </pic:blipFill>
+                  <pic:spPr>
+                    <a:xfrm>
+                      <a:off x="0" y="0"/>
                       <a:ext cx="1295400" cy="1076325"/>
                     </a:xfrm>
                     <a:prstGeom prst="rect">
@@ -19413,7 +19944,7 @@
                     <pic:cNvPicPr/>
                   </pic:nvPicPr>
                   <pic:blipFill>
-                    <a:blip r:embed="rId130"/>
+                    <a:blip r:embed="rId132"/>
                     <a:stretch>
                       <a:fillRect/>
                     </a:stretch>
@@ -20668,6 +21199,92 @@
     </w:lvl>
   </w:abstractNum>
   <w:abstractNum w:abstractNumId="2" w15:restartNumberingAfterBreak="0">
+    <w:nsid w:val="2CE87149"/>
+    <w:multiLevelType w:val="hybridMultilevel"/>
+    <w:tmpl w:val="BD588164"/>
+    <w:lvl w:ilvl="0" w:tplc="0419000F">
+      <w:start w:val="1"/>
+      <w:numFmt w:val="decimal"/>
+      <w:lvlText w:val="%1."/>
+      <w:lvlJc w:val="left"/>
+      <w:pPr>
+        <w:ind w:left="360" w:hanging="360"/>
+      </w:pPr>
+    </w:lvl>
+    <w:lvl w:ilvl="1" w:tplc="04190019" w:tentative="1">
+      <w:start w:val="1"/>
+      <w:numFmt w:val="lowerLetter"/>
+      <w:lvlText w:val="%2."/>
+      <w:lvlJc w:val="left"/>
+      <w:pPr>
+        <w:ind w:left="1080" w:hanging="360"/>
+      </w:pPr>
+    </w:lvl>
+    <w:lvl w:ilvl="2" w:tplc="0419001B" w:tentative="1">
+      <w:start w:val="1"/>
+      <w:numFmt w:val="lowerRoman"/>
+      <w:lvlText w:val="%3."/>
+      <w:lvlJc w:val="right"/>
+      <w:pPr>
+        <w:ind w:left="1800" w:hanging="180"/>
+      </w:pPr>
+    </w:lvl>
+    <w:lvl w:ilvl="3" w:tplc="0419000F" w:tentative="1">
+      <w:start w:val="1"/>
+      <w:numFmt w:val="decimal"/>
+      <w:lvlText w:val="%4."/>
+      <w:lvlJc w:val="left"/>
+      <w:pPr>
+        <w:ind w:left="2520" w:hanging="360"/>
+      </w:pPr>
+    </w:lvl>
+    <w:lvl w:ilvl="4" w:tplc="04190019" w:tentative="1">
+      <w:start w:val="1"/>
+      <w:numFmt w:val="lowerLetter"/>
+      <w:lvlText w:val="%5."/>
+      <w:lvlJc w:val="left"/>
+      <w:pPr>
+        <w:ind w:left="3240" w:hanging="360"/>
+      </w:pPr>
+    </w:lvl>
+    <w:lvl w:ilvl="5" w:tplc="0419001B" w:tentative="1">
+      <w:start w:val="1"/>
+      <w:numFmt w:val="lowerRoman"/>
+      <w:lvlText w:val="%6."/>
+      <w:lvlJc w:val="right"/>
+      <w:pPr>
+        <w:ind w:left="3960" w:hanging="180"/>
+      </w:pPr>
+    </w:lvl>
+    <w:lvl w:ilvl="6" w:tplc="0419000F" w:tentative="1">
+      <w:start w:val="1"/>
+      <w:numFmt w:val="decimal"/>
+      <w:lvlText w:val="%7."/>
+      <w:lvlJc w:val="left"/>
+      <w:pPr>
+        <w:ind w:left="4680" w:hanging="360"/>
+      </w:pPr>
+    </w:lvl>
+    <w:lvl w:ilvl="7" w:tplc="04190019" w:tentative="1">
+      <w:start w:val="1"/>
+      <w:numFmt w:val="lowerLetter"/>
+      <w:lvlText w:val="%8."/>
+      <w:lvlJc w:val="left"/>
+      <w:pPr>
+        <w:ind w:left="5400" w:hanging="360"/>
+      </w:pPr>
+    </w:lvl>
+    <w:lvl w:ilvl="8" w:tplc="0419001B" w:tentative="1">
+      <w:start w:val="1"/>
+      <w:numFmt w:val="lowerRoman"/>
+      <w:lvlText w:val="%9."/>
+      <w:lvlJc w:val="right"/>
+      <w:pPr>
+        <w:ind w:left="6120" w:hanging="180"/>
+      </w:pPr>
+    </w:lvl>
+  </w:abstractNum>
+  <w:abstractNum w:abstractNumId="3" w15:restartNumberingAfterBreak="0">
     <w:nsid w:val="42557CE4"/>
     <w:multiLevelType w:val="multilevel"/>
     <w:tmpl w:val="37ECDE1A"/>
@@ -20816,7 +21433,7 @@
       </w:rPr>
     </w:lvl>
   </w:abstractNum>
-  <w:abstractNum w:abstractNumId="3" w15:restartNumberingAfterBreak="0">
+  <w:abstractNum w:abstractNumId="4" w15:restartNumberingAfterBreak="0">
     <w:nsid w:val="44F708E9"/>
     <w:multiLevelType w:val="multilevel"/>
     <w:tmpl w:val="0DD26FEE"/>
@@ -20930,7 +21547,7 @@
       </w:pPr>
     </w:lvl>
   </w:abstractNum>
-  <w:abstractNum w:abstractNumId="4" w15:restartNumberingAfterBreak="0">
+  <w:abstractNum w:abstractNumId="5" w15:restartNumberingAfterBreak="0">
     <w:nsid w:val="4BD443A1"/>
     <w:multiLevelType w:val="multilevel"/>
     <w:tmpl w:val="CB44A388"/>
@@ -21089,7 +21706,7 @@
       </w:rPr>
     </w:lvl>
   </w:abstractNum>
-  <w:abstractNum w:abstractNumId="5" w15:restartNumberingAfterBreak="0">
+  <w:abstractNum w:abstractNumId="6" w15:restartNumberingAfterBreak="0">
     <w:nsid w:val="59C06C8F"/>
     <w:multiLevelType w:val="multilevel"/>
     <w:tmpl w:val="5A40C8A2"/>
@@ -21211,7 +21828,7 @@
       </w:rPr>
     </w:lvl>
   </w:abstractNum>
-  <w:abstractNum w:abstractNumId="6" w15:restartNumberingAfterBreak="0">
+  <w:abstractNum w:abstractNumId="7" w15:restartNumberingAfterBreak="0">
     <w:nsid w:val="5F4075F8"/>
     <w:multiLevelType w:val="multilevel"/>
     <w:tmpl w:val="71E4B076"/>
@@ -21324,7 +21941,7 @@
       </w:rPr>
     </w:lvl>
   </w:abstractNum>
-  <w:abstractNum w:abstractNumId="7" w15:restartNumberingAfterBreak="0">
+  <w:abstractNum w:abstractNumId="8" w15:restartNumberingAfterBreak="0">
     <w:nsid w:val="6ACF431E"/>
     <w:multiLevelType w:val="hybridMultilevel"/>
     <w:tmpl w:val="53CE5AB0"/>
@@ -21411,16 +22028,16 @@
     </w:lvl>
   </w:abstractNum>
   <w:num w:numId="1">
+    <w:abstractNumId w:val="6"/>
+  </w:num>
+  <w:num w:numId="2">
+    <w:abstractNumId w:val="4"/>
+  </w:num>
+  <w:num w:numId="3">
     <w:abstractNumId w:val="5"/>
   </w:num>
-  <w:num w:numId="2">
-    <w:abstractNumId w:val="3"/>
-  </w:num>
-  <w:num w:numId="3">
-    <w:abstractNumId w:val="4"/>
-  </w:num>
   <w:num w:numId="4">
-    <w:abstractNumId w:val="6"/>
+    <w:abstractNumId w:val="7"/>
   </w:num>
   <w:num w:numId="5">
     <w:abstractNumId w:val="1"/>
@@ -21459,10 +22076,13 @@
     <w:abstractNumId w:val="0"/>
   </w:num>
   <w:num w:numId="8">
-    <w:abstractNumId w:val="2"/>
+    <w:abstractNumId w:val="3"/>
   </w:num>
   <w:num w:numId="9">
-    <w:abstractNumId w:val="7"/>
+    <w:abstractNumId w:val="8"/>
+  </w:num>
+  <w:num w:numId="10">
+    <w:abstractNumId w:val="2"/>
   </w:num>
 </w:numbering>
 </file>

</xml_diff>

<commit_message>
Change conspect.docx. Add info about using the Docker
</commit_message>
<xml_diff>
--- a/gitinfo/git conspect.docx
+++ b/gitinfo/git conspect.docx
@@ -1710,7 +1710,6 @@
           <w:shd w:val="clear" w:color="auto" w:fill="F0F0F0"/>
           <w:lang w:val="en-US" w:eastAsia="ru-RU"/>
         </w:rPr>
-        <w:lastRenderedPageBreak/>
         <w:t>git</w:t>
       </w:r>
       <w:proofErr w:type="spellEnd"/>
@@ -1824,6 +1823,7 @@
           <w:szCs w:val="26"/>
           <w:lang w:eastAsia="ru-RU"/>
         </w:rPr>
+        <w:lastRenderedPageBreak/>
         <w:t xml:space="preserve">Теперь </w:t>
       </w:r>
       <w:proofErr w:type="spellStart"/>
@@ -2868,7 +2868,6 @@
           <w:szCs w:val="26"/>
           <w:lang w:eastAsia="ru-RU"/>
         </w:rPr>
-        <w:lastRenderedPageBreak/>
         <w:t xml:space="preserve">Откроется текстовый редактор, который мы выбирали на этапе установки </w:t>
       </w:r>
       <w:proofErr w:type="spellStart"/>
@@ -2930,6 +2929,7 @@
           <w:szCs w:val="26"/>
           <w:lang w:eastAsia="ru-RU"/>
         </w:rPr>
+        <w:lastRenderedPageBreak/>
         <w:drawing>
           <wp:inline distT="0" distB="0" distL="0" distR="0" wp14:anchorId="5D0F4EF7" wp14:editId="7CDA7BF5">
             <wp:extent cx="3600450" cy="2330115"/>
@@ -4681,59 +4681,59 @@
           <w:rFonts w:cs="Times New Roman"/>
           <w:b/>
         </w:rPr>
+        <w:t xml:space="preserve">1 </w:t>
+      </w:r>
+      <w:r>
+        <w:rPr>
+          <w:rFonts w:cs="Times New Roman"/>
+          <w:b/>
+        </w:rPr>
+        <w:t xml:space="preserve">Регистрация на </w:t>
+      </w:r>
+      <w:proofErr w:type="spellStart"/>
+      <w:r>
+        <w:rPr>
+          <w:rFonts w:cs="Times New Roman"/>
+          <w:b/>
+          <w:lang w:val="en-US"/>
+        </w:rPr>
+        <w:t>github</w:t>
+      </w:r>
+      <w:proofErr w:type="spellEnd"/>
+      <w:r>
+        <w:rPr>
+          <w:rFonts w:cs="Times New Roman"/>
+          <w:b/>
+        </w:rPr>
+        <w:t>.</w:t>
+      </w:r>
+      <w:r>
+        <w:rPr>
+          <w:rFonts w:cs="Times New Roman"/>
+          <w:b/>
+          <w:lang w:val="en-US"/>
+        </w:rPr>
+        <w:t>com</w:t>
+      </w:r>
+    </w:p>
+    <w:p>
+      <w:pPr>
+        <w:spacing w:after="0" w:line="240" w:lineRule="auto"/>
+        <w:rPr>
+          <w:rFonts w:cs="Times New Roman"/>
+          <w:sz w:val="26"/>
+          <w:szCs w:val="26"/>
+        </w:rPr>
+      </w:pPr>
+      <w:proofErr w:type="spellStart"/>
+      <w:r>
+        <w:rPr>
+          <w:rFonts w:cs="Times New Roman"/>
+          <w:sz w:val="26"/>
+          <w:szCs w:val="26"/>
+          <w:lang w:val="en-US"/>
+        </w:rPr>
         <w:lastRenderedPageBreak/>
-        <w:t xml:space="preserve">1 </w:t>
-      </w:r>
-      <w:r>
-        <w:rPr>
-          <w:rFonts w:cs="Times New Roman"/>
-          <w:b/>
-        </w:rPr>
-        <w:t xml:space="preserve">Регистрация на </w:t>
-      </w:r>
-      <w:proofErr w:type="spellStart"/>
-      <w:r>
-        <w:rPr>
-          <w:rFonts w:cs="Times New Roman"/>
-          <w:b/>
-          <w:lang w:val="en-US"/>
-        </w:rPr>
-        <w:t>github</w:t>
-      </w:r>
-      <w:proofErr w:type="spellEnd"/>
-      <w:r>
-        <w:rPr>
-          <w:rFonts w:cs="Times New Roman"/>
-          <w:b/>
-        </w:rPr>
-        <w:t>.</w:t>
-      </w:r>
-      <w:r>
-        <w:rPr>
-          <w:rFonts w:cs="Times New Roman"/>
-          <w:b/>
-          <w:lang w:val="en-US"/>
-        </w:rPr>
-        <w:t>com</w:t>
-      </w:r>
-    </w:p>
-    <w:p>
-      <w:pPr>
-        <w:spacing w:after="0" w:line="240" w:lineRule="auto"/>
-        <w:rPr>
-          <w:rFonts w:cs="Times New Roman"/>
-          <w:sz w:val="26"/>
-          <w:szCs w:val="26"/>
-        </w:rPr>
-      </w:pPr>
-      <w:proofErr w:type="spellStart"/>
-      <w:r>
-        <w:rPr>
-          <w:rFonts w:cs="Times New Roman"/>
-          <w:sz w:val="26"/>
-          <w:szCs w:val="26"/>
-          <w:lang w:val="en-US"/>
-        </w:rPr>
         <w:t>Git</w:t>
       </w:r>
       <w:proofErr w:type="spellEnd"/>
@@ -5998,7 +5998,6 @@
           <w:szCs w:val="26"/>
           <w:lang w:eastAsia="ru-RU"/>
         </w:rPr>
-        <w:lastRenderedPageBreak/>
         <w:drawing>
           <wp:inline distT="0" distB="0" distL="0" distR="0" wp14:anchorId="32B52981" wp14:editId="0F6BE81C">
             <wp:extent cx="2219325" cy="904875"/>
@@ -6065,6 +6064,7 @@
           <w:szCs w:val="26"/>
           <w:lang w:eastAsia="ru-RU"/>
         </w:rPr>
+        <w:lastRenderedPageBreak/>
         <w:drawing>
           <wp:inline distT="0" distB="0" distL="0" distR="0" wp14:anchorId="4FDB4ED6" wp14:editId="026E6A28">
             <wp:extent cx="5810250" cy="1224709"/>
@@ -7059,7 +7059,6 @@
           <w:szCs w:val="26"/>
           <w:lang w:eastAsia="ru-RU"/>
         </w:rPr>
-        <w:lastRenderedPageBreak/>
         <w:drawing>
           <wp:inline distT="0" distB="0" distL="0" distR="0" wp14:anchorId="58F33162" wp14:editId="40D49504">
             <wp:extent cx="3267075" cy="200025"/>
@@ -7114,6 +7113,7 @@
           <w:szCs w:val="26"/>
           <w:lang w:eastAsia="ru-RU"/>
         </w:rPr>
+        <w:lastRenderedPageBreak/>
         <w:drawing>
           <wp:inline distT="0" distB="0" distL="0" distR="0" wp14:anchorId="0B9A517A" wp14:editId="0838D650">
             <wp:extent cx="2009775" cy="1870021"/>
@@ -8120,7 +8120,6 @@
           <w:szCs w:val="26"/>
           <w:lang w:eastAsia="ru-RU"/>
         </w:rPr>
-        <w:lastRenderedPageBreak/>
         <w:drawing>
           <wp:inline distT="0" distB="0" distL="0" distR="0" wp14:anchorId="4254EC3E" wp14:editId="4637AF23">
             <wp:extent cx="3048000" cy="795130"/>
@@ -8175,6 +8174,7 @@
           <w:szCs w:val="26"/>
           <w:lang w:eastAsia="ru-RU"/>
         </w:rPr>
+        <w:lastRenderedPageBreak/>
         <w:drawing>
           <wp:inline distT="0" distB="0" distL="0" distR="0" wp14:anchorId="5F0F6292" wp14:editId="583B90E9">
             <wp:extent cx="3038475" cy="701187"/>
@@ -8780,7 +8780,6 @@
           <w:szCs w:val="26"/>
           <w:lang w:eastAsia="ru-RU"/>
         </w:rPr>
-        <w:lastRenderedPageBreak/>
         <w:drawing>
           <wp:inline distT="0" distB="0" distL="0" distR="0" wp14:anchorId="38D4F28E" wp14:editId="58DFFFA0">
             <wp:extent cx="4219575" cy="2943225"/>
@@ -8914,6 +8913,7 @@
           <w:sz w:val="26"/>
           <w:szCs w:val="26"/>
         </w:rPr>
+        <w:lastRenderedPageBreak/>
         <w:t>git</w:t>
       </w:r>
       <w:proofErr w:type="spellEnd"/>
@@ -9749,7 +9749,6 @@
           <w:b/>
           <w:color w:val="131313"/>
         </w:rPr>
-        <w:lastRenderedPageBreak/>
         <w:t>П</w:t>
       </w:r>
       <w:r>
@@ -9995,6 +9994,7 @@
           <w:szCs w:val="26"/>
           <w:lang w:eastAsia="ru-RU"/>
         </w:rPr>
+        <w:lastRenderedPageBreak/>
         <w:drawing>
           <wp:inline distT="0" distB="0" distL="0" distR="0" wp14:anchorId="1D69B375" wp14:editId="248F5542">
             <wp:extent cx="4743450" cy="1981200"/>
@@ -10649,7 +10649,6 @@
           <w:sz w:val="26"/>
           <w:szCs w:val="26"/>
         </w:rPr>
-        <w:lastRenderedPageBreak/>
         <w:t xml:space="preserve">Для </w:t>
       </w:r>
       <w:r>
@@ -10979,6 +10978,7 @@
           <w:szCs w:val="26"/>
           <w:lang w:eastAsia="ru-RU"/>
         </w:rPr>
+        <w:lastRenderedPageBreak/>
         <w:drawing>
           <wp:inline distT="0" distB="0" distL="0" distR="0" wp14:anchorId="45950193" wp14:editId="0946E6A7">
             <wp:extent cx="4248150" cy="1828800"/>
@@ -11280,7 +11280,6 @@
           <w:sz w:val="26"/>
           <w:szCs w:val="26"/>
         </w:rPr>
-        <w:lastRenderedPageBreak/>
         <w:t xml:space="preserve">конфликт </w:t>
       </w:r>
       <w:r>
@@ -11583,6 +11582,7 @@
           <w:szCs w:val="26"/>
           <w:lang w:eastAsia="ru-RU"/>
         </w:rPr>
+        <w:lastRenderedPageBreak/>
         <w:drawing>
           <wp:inline distT="0" distB="0" distL="0" distR="0" wp14:anchorId="1688C46C" wp14:editId="197C9129">
             <wp:extent cx="3079513" cy="1866900"/>
@@ -11848,7 +11848,6 @@
         <w:rPr>
           <w:rFonts w:cs="Times New Roman"/>
         </w:rPr>
-        <w:lastRenderedPageBreak/>
         <w:t xml:space="preserve">Решение 1. Если мы не знаем в чем разногласие информации обратиться к разработчику чтобы он решал вопрос. </w:t>
       </w:r>
     </w:p>
@@ -12068,6 +12067,7 @@
           <w:noProof/>
           <w:lang w:eastAsia="ru-RU"/>
         </w:rPr>
+        <w:lastRenderedPageBreak/>
         <w:drawing>
           <wp:inline distT="0" distB="0" distL="0" distR="0" wp14:anchorId="7ABC0EC6" wp14:editId="7401E0D0">
             <wp:extent cx="4848225" cy="2047875"/>
@@ -12212,7 +12212,6 @@
           <w:noProof/>
           <w:lang w:eastAsia="ru-RU"/>
         </w:rPr>
-        <w:lastRenderedPageBreak/>
         <w:drawing>
           <wp:inline distT="0" distB="0" distL="0" distR="0" wp14:anchorId="4442C0B6" wp14:editId="570DE949">
             <wp:extent cx="2933700" cy="1290507"/>
@@ -12278,6 +12277,7 @@
           <w:noProof/>
           <w:lang w:eastAsia="ru-RU"/>
         </w:rPr>
+        <w:lastRenderedPageBreak/>
         <w:drawing>
           <wp:inline distT="0" distB="0" distL="0" distR="0" wp14:anchorId="724E6EFF" wp14:editId="4EAD3067">
             <wp:extent cx="4076700" cy="4248150"/>
@@ -12540,7 +12540,6 @@
         <w:rPr>
           <w:rFonts w:cs="Times New Roman"/>
         </w:rPr>
-        <w:lastRenderedPageBreak/>
         <w:t>Откатываем изменение</w:t>
       </w:r>
       <w:r>
@@ -12570,6 +12569,7 @@
           <w:noProof/>
           <w:lang w:eastAsia="ru-RU"/>
         </w:rPr>
+        <w:lastRenderedPageBreak/>
         <w:drawing>
           <wp:inline distT="0" distB="0" distL="0" distR="0" wp14:anchorId="4BC39F87" wp14:editId="6AC3B826">
             <wp:extent cx="3333750" cy="2076450"/>
@@ -12923,89 +12923,89 @@
           <w:rFonts w:cs="Times New Roman"/>
           <w:b/>
         </w:rPr>
+        <w:t>Добавить изменения во временное хранилище:</w:t>
+      </w:r>
+    </w:p>
+    <w:p>
+      <w:pPr>
+        <w:spacing w:after="0" w:line="240" w:lineRule="auto"/>
+        <w:rPr>
+          <w:rFonts w:cs="Times New Roman"/>
+          <w:sz w:val="26"/>
+          <w:szCs w:val="26"/>
+        </w:rPr>
+      </w:pPr>
+      <w:r>
+        <w:rPr>
+          <w:rFonts w:cs="Times New Roman"/>
+          <w:sz w:val="26"/>
+          <w:szCs w:val="26"/>
+        </w:rPr>
+        <w:t xml:space="preserve">Добавляем строку. </w:t>
+      </w:r>
+    </w:p>
+    <w:p>
+      <w:pPr>
+        <w:spacing w:after="0" w:line="240" w:lineRule="auto"/>
+        <w:rPr>
+          <w:rFonts w:cs="Times New Roman"/>
+          <w:sz w:val="26"/>
+          <w:szCs w:val="26"/>
+        </w:rPr>
+      </w:pPr>
+      <w:proofErr w:type="spellStart"/>
+      <w:r>
+        <w:rPr>
+          <w:rFonts w:cs="Times New Roman"/>
+          <w:sz w:val="26"/>
+          <w:szCs w:val="26"/>
+        </w:rPr>
+        <w:t>git</w:t>
+      </w:r>
+      <w:proofErr w:type="spellEnd"/>
+      <w:r>
+        <w:rPr>
+          <w:rFonts w:cs="Times New Roman"/>
+          <w:sz w:val="26"/>
+          <w:szCs w:val="26"/>
+        </w:rPr>
+        <w:t xml:space="preserve"> </w:t>
+      </w:r>
+      <w:proofErr w:type="spellStart"/>
+      <w:r>
+        <w:rPr>
+          <w:rFonts w:cs="Times New Roman"/>
+          <w:sz w:val="26"/>
+          <w:szCs w:val="26"/>
+        </w:rPr>
+        <w:t>stash</w:t>
+      </w:r>
+      <w:proofErr w:type="spellEnd"/>
+      <w:r>
+        <w:rPr>
+          <w:rFonts w:cs="Times New Roman"/>
+          <w:sz w:val="26"/>
+          <w:szCs w:val="26"/>
+        </w:rPr>
+        <w:t xml:space="preserve"> помещаем во временное хранилище</w:t>
+      </w:r>
+    </w:p>
+    <w:p>
+      <w:pPr>
+        <w:spacing w:after="0" w:line="240" w:lineRule="auto"/>
+        <w:rPr>
+          <w:rFonts w:cs="Times New Roman"/>
+          <w:sz w:val="26"/>
+          <w:szCs w:val="26"/>
+        </w:rPr>
+      </w:pPr>
+      <w:r>
+        <w:rPr>
+          <w:rFonts w:cs="Times New Roman"/>
+          <w:sz w:val="26"/>
+          <w:szCs w:val="26"/>
+        </w:rPr>
         <w:lastRenderedPageBreak/>
-        <w:t>Добавить изменения во временное хранилище:</w:t>
-      </w:r>
-    </w:p>
-    <w:p>
-      <w:pPr>
-        <w:spacing w:after="0" w:line="240" w:lineRule="auto"/>
-        <w:rPr>
-          <w:rFonts w:cs="Times New Roman"/>
-          <w:sz w:val="26"/>
-          <w:szCs w:val="26"/>
-        </w:rPr>
-      </w:pPr>
-      <w:r>
-        <w:rPr>
-          <w:rFonts w:cs="Times New Roman"/>
-          <w:sz w:val="26"/>
-          <w:szCs w:val="26"/>
-        </w:rPr>
-        <w:t xml:space="preserve">Добавляем строку. </w:t>
-      </w:r>
-    </w:p>
-    <w:p>
-      <w:pPr>
-        <w:spacing w:after="0" w:line="240" w:lineRule="auto"/>
-        <w:rPr>
-          <w:rFonts w:cs="Times New Roman"/>
-          <w:sz w:val="26"/>
-          <w:szCs w:val="26"/>
-        </w:rPr>
-      </w:pPr>
-      <w:proofErr w:type="spellStart"/>
-      <w:r>
-        <w:rPr>
-          <w:rFonts w:cs="Times New Roman"/>
-          <w:sz w:val="26"/>
-          <w:szCs w:val="26"/>
-        </w:rPr>
-        <w:t>git</w:t>
-      </w:r>
-      <w:proofErr w:type="spellEnd"/>
-      <w:r>
-        <w:rPr>
-          <w:rFonts w:cs="Times New Roman"/>
-          <w:sz w:val="26"/>
-          <w:szCs w:val="26"/>
-        </w:rPr>
-        <w:t xml:space="preserve"> </w:t>
-      </w:r>
-      <w:proofErr w:type="spellStart"/>
-      <w:r>
-        <w:rPr>
-          <w:rFonts w:cs="Times New Roman"/>
-          <w:sz w:val="26"/>
-          <w:szCs w:val="26"/>
-        </w:rPr>
-        <w:t>stash</w:t>
-      </w:r>
-      <w:proofErr w:type="spellEnd"/>
-      <w:r>
-        <w:rPr>
-          <w:rFonts w:cs="Times New Roman"/>
-          <w:sz w:val="26"/>
-          <w:szCs w:val="26"/>
-        </w:rPr>
-        <w:t xml:space="preserve"> помещаем во временное хранилище</w:t>
-      </w:r>
-    </w:p>
-    <w:p>
-      <w:pPr>
-        <w:spacing w:after="0" w:line="240" w:lineRule="auto"/>
-        <w:rPr>
-          <w:rFonts w:cs="Times New Roman"/>
-          <w:sz w:val="26"/>
-          <w:szCs w:val="26"/>
-        </w:rPr>
-      </w:pPr>
-      <w:r>
-        <w:rPr>
-          <w:rFonts w:cs="Times New Roman"/>
-          <w:sz w:val="26"/>
-          <w:szCs w:val="26"/>
-        </w:rPr>
         <w:t>строки больше не видно в файле</w:t>
       </w:r>
     </w:p>
@@ -13467,7 +13467,6 @@
           <w:sz w:val="32"/>
           <w:szCs w:val="32"/>
         </w:rPr>
-        <w:lastRenderedPageBreak/>
         <w:t>Создание дополнительной ветки</w:t>
       </w:r>
     </w:p>
@@ -13492,6 +13491,7 @@
           <w:noProof/>
           <w:lang w:eastAsia="ru-RU"/>
         </w:rPr>
+        <w:lastRenderedPageBreak/>
         <w:drawing>
           <wp:inline distT="0" distB="0" distL="0" distR="0" wp14:anchorId="5DA223C2" wp14:editId="048C47B0">
             <wp:extent cx="3552825" cy="2208320"/>
@@ -14381,7 +14381,6 @@
         <w:rPr>
           <w:rFonts w:cs="Times New Roman"/>
         </w:rPr>
-        <w:lastRenderedPageBreak/>
         <w:t xml:space="preserve">Проверяем есть ли ветка на гит </w:t>
       </w:r>
       <w:proofErr w:type="spellStart"/>
@@ -14407,6 +14406,7 @@
           <w:noProof/>
           <w:lang w:eastAsia="ru-RU"/>
         </w:rPr>
+        <w:lastRenderedPageBreak/>
         <w:drawing>
           <wp:inline distT="0" distB="0" distL="0" distR="0" wp14:anchorId="3418C054" wp14:editId="260D3168">
             <wp:extent cx="3800475" cy="2226542"/>
@@ -14796,7 +14796,6 @@
           <w:sz w:val="18"/>
           <w:szCs w:val="18"/>
         </w:rPr>
-        <w:lastRenderedPageBreak/>
         <w:t>Updating</w:t>
       </w:r>
       <w:proofErr w:type="spellEnd"/>
@@ -14977,6 +14976,7 @@
         <w:rPr>
           <w:rFonts w:cs="Times New Roman"/>
         </w:rPr>
+        <w:lastRenderedPageBreak/>
         <w:t xml:space="preserve">Можем посмотреть статус и увидеть что есть один </w:t>
       </w:r>
       <w:proofErr w:type="spellStart"/>
@@ -15430,7 +15430,6 @@
           <w:noProof/>
           <w:lang w:eastAsia="ru-RU"/>
         </w:rPr>
-        <w:lastRenderedPageBreak/>
         <w:drawing>
           <wp:inline distT="0" distB="0" distL="0" distR="0" wp14:anchorId="4FD95618" wp14:editId="480036D0">
             <wp:extent cx="3295650" cy="714375"/>
@@ -15488,6 +15487,7 @@
           <w:noProof/>
           <w:lang w:eastAsia="ru-RU"/>
         </w:rPr>
+        <w:lastRenderedPageBreak/>
         <w:drawing>
           <wp:inline distT="0" distB="0" distL="0" distR="0" wp14:anchorId="4F36F9D8" wp14:editId="372BE622">
             <wp:extent cx="3314700" cy="561975"/>
@@ -15853,7 +15853,6 @@
           <w:noProof/>
           <w:lang w:eastAsia="ru-RU"/>
         </w:rPr>
-        <w:lastRenderedPageBreak/>
         <w:drawing>
           <wp:inline distT="0" distB="0" distL="0" distR="0" wp14:anchorId="33FDB486" wp14:editId="3DB24865">
             <wp:extent cx="3943350" cy="561975"/>
@@ -15967,6 +15966,7 @@
           <w:noProof/>
           <w:lang w:eastAsia="ru-RU"/>
         </w:rPr>
+        <w:lastRenderedPageBreak/>
         <w:drawing>
           <wp:inline distT="0" distB="0" distL="0" distR="0" wp14:anchorId="212676BB" wp14:editId="58E44CEC">
             <wp:extent cx="3390900" cy="1171575"/>
@@ -16380,7 +16380,6 @@
           <w:noProof/>
           <w:lang w:eastAsia="ru-RU"/>
         </w:rPr>
-        <w:lastRenderedPageBreak/>
         <w:drawing>
           <wp:inline distT="0" distB="0" distL="0" distR="0" wp14:anchorId="02E43B75" wp14:editId="23D038F8">
             <wp:extent cx="3914775" cy="1152525"/>
@@ -16453,6 +16452,7 @@
           <w:noProof/>
           <w:lang w:eastAsia="ru-RU"/>
         </w:rPr>
+        <w:lastRenderedPageBreak/>
         <w:drawing>
           <wp:inline distT="0" distB="0" distL="0" distR="0" wp14:anchorId="338E9D2B" wp14:editId="339B61C5">
             <wp:extent cx="5048250" cy="2247900"/>
@@ -16654,7 +16654,6 @@
         <w:rPr>
           <w:rFonts w:cs="Times New Roman"/>
         </w:rPr>
-        <w:lastRenderedPageBreak/>
         <w:t>Исправляем ошибку</w:t>
       </w:r>
       <w:r>
@@ -16755,6 +16754,7 @@
           <w:noProof/>
           <w:lang w:eastAsia="ru-RU"/>
         </w:rPr>
+        <w:lastRenderedPageBreak/>
         <w:drawing>
           <wp:inline distT="0" distB="0" distL="0" distR="0" wp14:anchorId="525D1286" wp14:editId="28316ED1">
             <wp:extent cx="4838700" cy="3600450"/>
@@ -16918,7 +16918,6 @@
         <w:rPr>
           <w:rFonts w:cs="Times New Roman"/>
         </w:rPr>
-        <w:lastRenderedPageBreak/>
         <w:t>Переименовать ветку</w:t>
       </w:r>
       <w:r>
@@ -17487,7 +17486,6 @@
           <w:sz w:val="26"/>
           <w:szCs w:val="26"/>
         </w:rPr>
-        <w:lastRenderedPageBreak/>
         <w:t>Добавляем новое название</w:t>
       </w:r>
     </w:p>
@@ -17571,6 +17569,7 @@
           <w:sz w:val="26"/>
           <w:szCs w:val="26"/>
         </w:rPr>
+        <w:lastRenderedPageBreak/>
         <w:t>Удалить</w:t>
       </w:r>
       <w:r>
@@ -18071,40 +18070,40 @@
           <w:szCs w:val="26"/>
           <w:lang w:val="en-US"/>
         </w:rPr>
+        <w:t>GIT Flow</w:t>
+      </w:r>
+    </w:p>
+    <w:p>
+      <w:pPr>
+        <w:spacing w:after="0" w:line="240" w:lineRule="auto"/>
+        <w:rPr>
+          <w:rFonts w:cs="Times New Roman"/>
+          <w:b/>
+          <w:sz w:val="26"/>
+          <w:szCs w:val="26"/>
+          <w:lang w:val="en-US"/>
+        </w:rPr>
+      </w:pPr>
+    </w:p>
+    <w:p>
+      <w:pPr>
+        <w:spacing w:after="0" w:line="240" w:lineRule="auto"/>
+        <w:rPr>
+          <w:rFonts w:cs="Times New Roman"/>
+          <w:sz w:val="26"/>
+          <w:szCs w:val="26"/>
+          <w:lang w:val="en-US"/>
+        </w:rPr>
+      </w:pPr>
+      <w:r>
+        <w:rPr>
+          <w:rFonts w:cs="Times New Roman"/>
+          <w:noProof/>
+          <w:sz w:val="26"/>
+          <w:szCs w:val="26"/>
+          <w:lang w:eastAsia="ru-RU"/>
+        </w:rPr>
         <w:lastRenderedPageBreak/>
-        <w:t>GIT Flow</w:t>
-      </w:r>
-    </w:p>
-    <w:p>
-      <w:pPr>
-        <w:spacing w:after="0" w:line="240" w:lineRule="auto"/>
-        <w:rPr>
-          <w:rFonts w:cs="Times New Roman"/>
-          <w:b/>
-          <w:sz w:val="26"/>
-          <w:szCs w:val="26"/>
-          <w:lang w:val="en-US"/>
-        </w:rPr>
-      </w:pPr>
-    </w:p>
-    <w:p>
-      <w:pPr>
-        <w:spacing w:after="0" w:line="240" w:lineRule="auto"/>
-        <w:rPr>
-          <w:rFonts w:cs="Times New Roman"/>
-          <w:sz w:val="26"/>
-          <w:szCs w:val="26"/>
-          <w:lang w:val="en-US"/>
-        </w:rPr>
-      </w:pPr>
-      <w:r>
-        <w:rPr>
-          <w:rFonts w:cs="Times New Roman"/>
-          <w:noProof/>
-          <w:sz w:val="26"/>
-          <w:szCs w:val="26"/>
-          <w:lang w:eastAsia="ru-RU"/>
-        </w:rPr>
         <w:drawing>
           <wp:inline distT="0" distB="0" distL="0" distR="0" wp14:anchorId="6EED60C9" wp14:editId="43CD9B45">
             <wp:extent cx="5558723" cy="3333750"/>
@@ -18880,37 +18879,37 @@
           <w:b/>
           <w:lang w:val="en-US"/>
         </w:rPr>
+        <w:t>VSCODE</w:t>
+      </w:r>
+    </w:p>
+    <w:p>
+      <w:pPr>
+        <w:spacing w:after="0" w:line="240" w:lineRule="auto"/>
+        <w:rPr>
+          <w:rFonts w:cs="Times New Roman"/>
+          <w:sz w:val="26"/>
+          <w:szCs w:val="26"/>
+        </w:rPr>
+      </w:pPr>
+    </w:p>
+    <w:p>
+      <w:pPr>
+        <w:spacing w:after="0" w:line="240" w:lineRule="auto"/>
+        <w:rPr>
+          <w:rFonts w:cs="Times New Roman"/>
+          <w:sz w:val="26"/>
+          <w:szCs w:val="26"/>
+        </w:rPr>
+      </w:pPr>
+      <w:r>
+        <w:rPr>
+          <w:rFonts w:cs="Times New Roman"/>
+          <w:noProof/>
+          <w:sz w:val="26"/>
+          <w:szCs w:val="26"/>
+          <w:lang w:eastAsia="ru-RU"/>
+        </w:rPr>
         <w:lastRenderedPageBreak/>
-        <w:t>VSCODE</w:t>
-      </w:r>
-    </w:p>
-    <w:p>
-      <w:pPr>
-        <w:spacing w:after="0" w:line="240" w:lineRule="auto"/>
-        <w:rPr>
-          <w:rFonts w:cs="Times New Roman"/>
-          <w:sz w:val="26"/>
-          <w:szCs w:val="26"/>
-        </w:rPr>
-      </w:pPr>
-    </w:p>
-    <w:p>
-      <w:pPr>
-        <w:spacing w:after="0" w:line="240" w:lineRule="auto"/>
-        <w:rPr>
-          <w:rFonts w:cs="Times New Roman"/>
-          <w:sz w:val="26"/>
-          <w:szCs w:val="26"/>
-        </w:rPr>
-      </w:pPr>
-      <w:r>
-        <w:rPr>
-          <w:rFonts w:cs="Times New Roman"/>
-          <w:noProof/>
-          <w:sz w:val="26"/>
-          <w:szCs w:val="26"/>
-          <w:lang w:eastAsia="ru-RU"/>
-        </w:rPr>
         <w:drawing>
           <wp:inline distT="0" distB="0" distL="0" distR="0" wp14:anchorId="2D131C43" wp14:editId="7EAFC561">
             <wp:extent cx="5400675" cy="4025274"/>
@@ -20973,7 +20972,6 @@
           <w:szCs w:val="36"/>
           <w:lang w:val="en-US"/>
         </w:rPr>
-        <w:lastRenderedPageBreak/>
         <w:t>DOKER</w:t>
       </w:r>
     </w:p>
@@ -21005,6 +21003,7 @@
           <w:szCs w:val="32"/>
           <w:u w:val="single"/>
         </w:rPr>
+        <w:lastRenderedPageBreak/>
         <w:t>Работа в командной строке</w:t>
       </w:r>
     </w:p>
@@ -21326,7 +21325,6 @@
         <w:rPr>
           <w:rFonts w:cs="Times New Roman"/>
         </w:rPr>
-        <w:lastRenderedPageBreak/>
         <w:t>Проверяем что путь доступен</w:t>
       </w:r>
       <w:r>
@@ -21357,6 +21355,7 @@
           <w:noProof/>
           <w:lang w:eastAsia="ru-RU"/>
         </w:rPr>
+        <w:lastRenderedPageBreak/>
         <w:drawing>
           <wp:inline distT="0" distB="0" distL="0" distR="0" wp14:anchorId="677AF21A" wp14:editId="6CDB7E00">
             <wp:extent cx="4857750" cy="3114675"/>
@@ -21671,7 +21670,6 @@
         <w:rPr>
           <w:rFonts w:cs="Times New Roman"/>
         </w:rPr>
-        <w:lastRenderedPageBreak/>
         <w:t>Переходим</w:t>
       </w:r>
       <w:r>
@@ -21711,6 +21709,7 @@
           <w:noProof/>
           <w:lang w:eastAsia="ru-RU"/>
         </w:rPr>
+        <w:lastRenderedPageBreak/>
         <w:drawing>
           <wp:inline distT="0" distB="0" distL="0" distR="0" wp14:anchorId="631B44EC" wp14:editId="0CD18A37">
             <wp:extent cx="5030518" cy="3457575"/>
@@ -22251,7 +22250,6 @@
           <w:szCs w:val="32"/>
           <w:u w:val="single"/>
         </w:rPr>
-        <w:lastRenderedPageBreak/>
         <w:t>К</w:t>
       </w:r>
       <w:r>
@@ -22300,6 +22298,7 @@
         <w:spacing w:after="0" w:line="240" w:lineRule="auto"/>
       </w:pPr>
       <w:r>
+        <w:lastRenderedPageBreak/>
         <w:t xml:space="preserve">Чтобы </w:t>
       </w:r>
       <w:r>
@@ -22353,6 +22352,10 @@
         <w:spacing w:after="0" w:line="240" w:lineRule="auto"/>
       </w:pPr>
       <w:r>
+        <w:rPr>
+          <w:noProof/>
+          <w:lang w:eastAsia="ru-RU"/>
+        </w:rPr>
         <w:drawing>
           <wp:inline distT="0" distB="0" distL="0" distR="0" wp14:anchorId="7E618944" wp14:editId="3D862B55">
             <wp:extent cx="5353050" cy="1439615"/>
@@ -22458,6 +22461,9 @@
         <w:t xml:space="preserve"> pull</w:t>
       </w:r>
       <w:r>
+        <w:rPr>
+          <w:lang w:val="en-US"/>
+        </w:rPr>
         <w:t xml:space="preserve"> </w:t>
       </w:r>
       <w:proofErr w:type="spellStart"/>
@@ -22478,7 +22484,8 @@
       </w:pPr>
       <w:r>
         <w:rPr>
-          <w:lang w:val="en-US"/>
+          <w:noProof/>
+          <w:lang w:eastAsia="ru-RU"/>
         </w:rPr>
         <w:drawing>
           <wp:inline distT="0" distB="0" distL="0" distR="0" wp14:anchorId="2DCA1C5C" wp14:editId="6ACE2715">
@@ -22531,14 +22538,23 @@
       </w:r>
       <w:proofErr w:type="spellStart"/>
       <w:r>
+        <w:rPr>
+          <w:b/>
+        </w:rPr>
         <w:t>docker</w:t>
       </w:r>
       <w:proofErr w:type="spellEnd"/>
       <w:r>
+        <w:rPr>
+          <w:b/>
+        </w:rPr>
         <w:t xml:space="preserve"> </w:t>
       </w:r>
       <w:proofErr w:type="spellStart"/>
       <w:r>
+        <w:rPr>
+          <w:b/>
+        </w:rPr>
         <w:t>images</w:t>
       </w:r>
       <w:proofErr w:type="spellEnd"/>
@@ -22552,7 +22568,8 @@
       </w:pPr>
       <w:r>
         <w:rPr>
-          <w:lang w:val="en-US"/>
+          <w:noProof/>
+          <w:lang w:eastAsia="ru-RU"/>
         </w:rPr>
         <w:drawing>
           <wp:inline distT="0" distB="0" distL="0" distR="0" wp14:anchorId="44125DCE" wp14:editId="43825910">
@@ -22619,113 +22636,115 @@
         <w:spacing w:after="0" w:line="240" w:lineRule="auto"/>
         <w:rPr>
           <w:i/>
-        </w:rPr>
-      </w:pPr>
-      <w:r>
-        <w:rPr>
-          <w:b/>
+          <w:lang w:val="en-US"/>
+        </w:rPr>
+      </w:pPr>
+      <w:r>
+        <w:rPr>
+          <w:b/>
+        </w:rPr>
+        <w:t>Запуск</w:t>
+      </w:r>
+      <w:r>
+        <w:rPr>
+          <w:b/>
+          <w:lang w:val="en-US"/>
+        </w:rPr>
+        <w:t xml:space="preserve"> </w:t>
+      </w:r>
+      <w:r>
+        <w:rPr>
+          <w:b/>
+        </w:rPr>
+        <w:t>образа</w:t>
+      </w:r>
+      <w:r>
+        <w:rPr>
+          <w:lang w:val="en-US"/>
+        </w:rPr>
+        <w:t xml:space="preserve"> </w:t>
+      </w:r>
+      <w:proofErr w:type="spellStart"/>
+      <w:proofErr w:type="gramStart"/>
+      <w:r>
+        <w:rPr>
+          <w:lang w:val="en-US"/>
+        </w:rPr>
+        <w:t>mysql</w:t>
+      </w:r>
+      <w:proofErr w:type="spellEnd"/>
+      <w:r>
+        <w:rPr>
+          <w:lang w:val="en-US"/>
+        </w:rPr>
+        <w:t xml:space="preserve"> :</w:t>
+      </w:r>
+      <w:proofErr w:type="gramEnd"/>
+      <w:r>
+        <w:rPr>
+          <w:lang w:val="en-US"/>
+        </w:rPr>
+        <w:t xml:space="preserve"> </w:t>
+      </w:r>
+      <w:proofErr w:type="spellStart"/>
+      <w:r>
+        <w:rPr>
+          <w:b/>
+          <w:lang w:val="en-US"/>
+        </w:rPr>
+        <w:t>docker</w:t>
+      </w:r>
+      <w:proofErr w:type="spellEnd"/>
+      <w:r>
+        <w:rPr>
+          <w:b/>
+          <w:lang w:val="en-US"/>
+        </w:rPr>
+        <w:t xml:space="preserve"> run</w:t>
+      </w:r>
+      <w:r>
+        <w:rPr>
+          <w:lang w:val="en-US"/>
+        </w:rPr>
+        <w:t xml:space="preserve"> </w:t>
+      </w:r>
+      <w:proofErr w:type="spellStart"/>
+      <w:r>
+        <w:rPr>
+          <w:i/>
+          <w:lang w:val="en-US"/>
+        </w:rPr>
+        <w:t>imageID</w:t>
+      </w:r>
+      <w:proofErr w:type="spellEnd"/>
+      <w:r>
+        <w:rPr>
+          <w:i/>
+        </w:rPr>
+        <w:t>образа</w:t>
+      </w:r>
+    </w:p>
+    <w:p>
+      <w:pPr>
+        <w:spacing w:after="0" w:line="240" w:lineRule="auto"/>
+        <w:rPr>
+          <w:lang w:val="en-US"/>
+        </w:rPr>
+      </w:pPr>
+    </w:p>
+    <w:p>
+      <w:pPr>
+        <w:spacing w:after="0" w:line="240" w:lineRule="auto"/>
+        <w:rPr>
+          <w:lang w:val="en-US"/>
+        </w:rPr>
+      </w:pPr>
+      <w:r>
+        <w:rPr>
+          <w:noProof/>
+          <w:lang w:eastAsia="ru-RU"/>
         </w:rPr>
         <w:lastRenderedPageBreak/>
-        <w:t>Запуск</w:t>
-      </w:r>
-      <w:r>
-        <w:rPr>
-          <w:b/>
-          <w:lang w:val="en-US"/>
-        </w:rPr>
-        <w:t xml:space="preserve"> </w:t>
-      </w:r>
-      <w:r>
-        <w:rPr>
-          <w:b/>
-        </w:rPr>
-        <w:t>образа</w:t>
-      </w:r>
-      <w:r>
-        <w:rPr>
-          <w:lang w:val="en-US"/>
-        </w:rPr>
-        <w:t xml:space="preserve"> </w:t>
-      </w:r>
-      <w:proofErr w:type="spellStart"/>
-      <w:proofErr w:type="gramStart"/>
-      <w:r>
-        <w:rPr>
-          <w:lang w:val="en-US"/>
-        </w:rPr>
-        <w:t>mysql</w:t>
-      </w:r>
-      <w:proofErr w:type="spellEnd"/>
-      <w:r>
-        <w:rPr>
-          <w:lang w:val="en-US"/>
-        </w:rPr>
-        <w:t xml:space="preserve"> :</w:t>
-      </w:r>
-      <w:proofErr w:type="gramEnd"/>
-      <w:r>
-        <w:rPr>
-          <w:lang w:val="en-US"/>
-        </w:rPr>
-        <w:t xml:space="preserve"> </w:t>
-      </w:r>
-      <w:proofErr w:type="spellStart"/>
-      <w:r>
-        <w:rPr>
-          <w:b/>
-          <w:lang w:val="en-US"/>
-        </w:rPr>
-        <w:t>docker</w:t>
-      </w:r>
-      <w:proofErr w:type="spellEnd"/>
-      <w:r>
-        <w:rPr>
-          <w:b/>
-          <w:lang w:val="en-US"/>
-        </w:rPr>
-        <w:t xml:space="preserve"> run</w:t>
-      </w:r>
-      <w:r>
-        <w:rPr>
-          <w:lang w:val="en-US"/>
-        </w:rPr>
-        <w:t xml:space="preserve"> </w:t>
-      </w:r>
-      <w:proofErr w:type="spellStart"/>
-      <w:r>
-        <w:rPr>
-          <w:i/>
-          <w:lang w:val="en-US"/>
-        </w:rPr>
-        <w:t>imageID</w:t>
-      </w:r>
-      <w:proofErr w:type="spellEnd"/>
-      <w:r>
-        <w:rPr>
-          <w:i/>
-        </w:rPr>
-        <w:t>образа</w:t>
-      </w:r>
-    </w:p>
-    <w:p>
-      <w:pPr>
-        <w:spacing w:after="0" w:line="240" w:lineRule="auto"/>
-        <w:rPr>
-          <w:lang w:val="en-US"/>
-        </w:rPr>
-      </w:pPr>
-    </w:p>
-    <w:p>
-      <w:pPr>
-        <w:spacing w:after="0" w:line="240" w:lineRule="auto"/>
-        <w:rPr>
-          <w:lang w:val="en-US"/>
-        </w:rPr>
-      </w:pPr>
-      <w:r>
-        <w:rPr>
-          <w:lang w:val="en-US"/>
-        </w:rPr>
         <w:drawing>
           <wp:inline distT="0" distB="0" distL="0" distR="0" wp14:anchorId="4CAD5A30" wp14:editId="264FA047">
             <wp:extent cx="5076825" cy="838200"/>
@@ -22780,7 +22799,8 @@
       </w:pPr>
       <w:r>
         <w:rPr>
-          <w:lang w:val="en-US"/>
+          <w:noProof/>
+          <w:lang w:eastAsia="ru-RU"/>
         </w:rPr>
         <w:drawing>
           <wp:inline distT="0" distB="0" distL="0" distR="0" wp14:anchorId="7686E03A" wp14:editId="61C34767">
@@ -22921,7 +22941,8 @@
       <w:r>
         <w:rPr>
           <w:i/>
-          <w:lang w:val="en-US"/>
+          <w:noProof/>
+          <w:lang w:eastAsia="ru-RU"/>
         </w:rPr>
         <w:drawing>
           <wp:inline distT="0" distB="0" distL="0" distR="0" wp14:anchorId="543B2E32" wp14:editId="5A9154F0">
@@ -23005,7 +23026,8 @@
       </w:pPr>
       <w:r>
         <w:rPr>
-          <w:lang w:val="en-US"/>
+          <w:noProof/>
+          <w:lang w:eastAsia="ru-RU"/>
         </w:rPr>
         <w:drawing>
           <wp:inline distT="0" distB="0" distL="0" distR="0" wp14:anchorId="5F1CDEA1" wp14:editId="3DBDE15E">
@@ -23069,19 +23091,37 @@
     </w:p>
     <w:p>
       <w:pPr>
-        <w:spacing w:after="0" w:line="240" w:lineRule="auto"/>
         <w:rPr>
           <w:b/>
           <w:sz w:val="32"/>
           <w:szCs w:val="32"/>
         </w:rPr>
       </w:pPr>
-      <w:r>
+    </w:p>
+    <w:p>
+      <w:pPr>
         <w:rPr>
           <w:b/>
           <w:sz w:val="32"/>
           <w:szCs w:val="32"/>
         </w:rPr>
+      </w:pPr>
+    </w:p>
+    <w:p>
+      <w:pPr>
+        <w:spacing w:after="0" w:line="240" w:lineRule="auto"/>
+        <w:rPr>
+          <w:b/>
+          <w:sz w:val="32"/>
+          <w:szCs w:val="32"/>
+        </w:rPr>
+      </w:pPr>
+      <w:r>
+        <w:rPr>
+          <w:b/>
+          <w:sz w:val="32"/>
+          <w:szCs w:val="32"/>
+        </w:rPr>
         <w:lastRenderedPageBreak/>
         <w:t>СПРАВКА ПО КОМАНДАМ (2023)</w:t>
       </w:r>
@@ -23117,8 +23157,10 @@
       <w:r>
         <w:rPr>
           <w:b/>
+          <w:noProof/>
           <w:sz w:val="32"/>
           <w:szCs w:val="32"/>
+          <w:lang w:eastAsia="ru-RU"/>
         </w:rPr>
         <w:drawing>
           <wp:inline distT="0" distB="0" distL="0" distR="0" wp14:anchorId="438AEB72" wp14:editId="346A47BF">
@@ -23160,11 +23202,6 @@
     <w:p>
       <w:pPr>
         <w:spacing w:after="0" w:line="240" w:lineRule="auto"/>
-      </w:pPr>
-    </w:p>
-    <w:p>
-      <w:pPr>
-        <w:spacing w:after="0" w:line="240" w:lineRule="auto"/>
         <w:rPr>
           <w:u w:val="single"/>
         </w:rPr>
@@ -23175,13 +23212,42 @@
         </w:rPr>
         <w:t>Узнать про конкретную команду</w:t>
       </w:r>
-    </w:p>
-    <w:p>
-      <w:pPr>
-        <w:spacing w:after="0" w:line="240" w:lineRule="auto"/>
-        <w:rPr>
-          <w:lang w:val="en-US"/>
-        </w:rPr>
+      <w:r>
+        <w:rPr>
+          <w:u w:val="single"/>
+        </w:rPr>
+        <w:t>.</w:t>
+      </w:r>
+      <w:r>
+        <w:rPr>
+          <w:u w:val="single"/>
+        </w:rPr>
+        <w:t xml:space="preserve"> </w:t>
+      </w:r>
+      <w:r>
+        <w:rPr>
+          <w:u w:val="single"/>
+        </w:rPr>
+        <w:t xml:space="preserve">Дает </w:t>
+      </w:r>
+      <w:proofErr w:type="spellStart"/>
+      <w:r>
+        <w:rPr>
+          <w:u w:val="single"/>
+        </w:rPr>
+        <w:t>доп</w:t>
+      </w:r>
+      <w:proofErr w:type="spellEnd"/>
+      <w:r>
+        <w:rPr>
+          <w:u w:val="single"/>
+        </w:rPr>
+        <w:t xml:space="preserve"> пояснение к любым параметрам команды</w:t>
+      </w:r>
+    </w:p>
+    <w:p>
+      <w:pPr>
+        <w:spacing w:after="0" w:line="240" w:lineRule="auto"/>
       </w:pPr>
       <w:proofErr w:type="spellStart"/>
       <w:proofErr w:type="gramStart"/>
@@ -23194,27 +23260,18 @@
       <w:proofErr w:type="spellEnd"/>
       <w:proofErr w:type="gramEnd"/>
       <w:r>
-        <w:rPr>
-          <w:lang w:val="en-US"/>
-        </w:rPr>
         <w:t xml:space="preserve"> </w:t>
       </w:r>
       <w:r>
         <w:t>имя</w:t>
       </w:r>
       <w:r>
-        <w:rPr>
-          <w:lang w:val="en-US"/>
-        </w:rPr>
         <w:t xml:space="preserve"> </w:t>
       </w:r>
       <w:r>
         <w:t>команды</w:t>
       </w:r>
       <w:r>
-        <w:rPr>
-          <w:lang w:val="en-US"/>
-        </w:rPr>
         <w:t xml:space="preserve"> --</w:t>
       </w:r>
       <w:r>
@@ -23227,9 +23284,6 @@
     <w:p>
       <w:pPr>
         <w:spacing w:after="0" w:line="240" w:lineRule="auto"/>
-        <w:rPr>
-          <w:lang w:val="en-US"/>
-        </w:rPr>
       </w:pPr>
       <w:proofErr w:type="gramStart"/>
       <w:r>
@@ -23237,14 +23291,12 @@
       </w:r>
       <w:proofErr w:type="gramEnd"/>
       <w:r>
-        <w:rPr>
-          <w:lang w:val="en-US"/>
-        </w:rPr>
         <w:t xml:space="preserve"> </w:t>
       </w:r>
       <w:proofErr w:type="spellStart"/>
       <w:r>
         <w:rPr>
+          <w:b/>
           <w:lang w:val="en-US"/>
         </w:rPr>
         <w:t>docker</w:t>
@@ -23252,24 +23304,26 @@
       <w:proofErr w:type="spellEnd"/>
       <w:r>
         <w:rPr>
-          <w:lang w:val="en-US"/>
+          <w:b/>
         </w:rPr>
         <w:t xml:space="preserve"> </w:t>
       </w:r>
       <w:r>
         <w:rPr>
+          <w:b/>
           <w:lang w:val="en-US"/>
         </w:rPr>
         <w:t>image</w:t>
       </w:r>
       <w:r>
         <w:rPr>
-          <w:lang w:val="en-US"/>
+          <w:b/>
         </w:rPr>
         <w:t xml:space="preserve"> --</w:t>
       </w:r>
       <w:r>
         <w:rPr>
+          <w:b/>
           <w:lang w:val="en-US"/>
         </w:rPr>
         <w:t>help</w:t>
@@ -23279,8 +23333,33 @@
       <w:pPr>
         <w:spacing w:after="0" w:line="240" w:lineRule="auto"/>
         <w:rPr>
-          <w:lang w:val="en-US"/>
-        </w:rPr>
+          <w:b/>
+          <w:sz w:val="32"/>
+          <w:szCs w:val="32"/>
+        </w:rPr>
+      </w:pPr>
+    </w:p>
+    <w:p>
+      <w:pPr>
+        <w:spacing w:after="0" w:line="240" w:lineRule="auto"/>
+        <w:rPr>
+          <w:b/>
+          <w:sz w:val="32"/>
+          <w:szCs w:val="32"/>
+        </w:rPr>
+      </w:pPr>
+      <w:r>
+        <w:rPr>
+          <w:b/>
+          <w:sz w:val="32"/>
+          <w:szCs w:val="32"/>
+        </w:rPr>
+        <w:t>УПРАВЛЕНИЕ КОНТЕЙНЕРАМИ</w:t>
+      </w:r>
+    </w:p>
+    <w:p>
+      <w:pPr>
+        <w:spacing w:after="0" w:line="240" w:lineRule="auto"/>
       </w:pPr>
     </w:p>
     <w:p>
@@ -23296,160 +23375,146 @@
         </w:rPr>
         <w:t xml:space="preserve">Запуск контейнера </w:t>
       </w:r>
-    </w:p>
-    <w:p>
-      <w:pPr>
-        <w:shd w:val="clear" w:color="auto" w:fill="012456"/>
-        <w:autoSpaceDE w:val="0"/>
-        <w:autoSpaceDN w:val="0"/>
-        <w:adjustRightInd w:val="0"/>
-        <w:spacing w:after="0" w:line="240" w:lineRule="auto"/>
-        <w:rPr>
-          <w:rFonts w:cs="Times New Roman"/>
-          <w:color w:val="F5F5F5"/>
-          <w:sz w:val="24"/>
-          <w:szCs w:val="24"/>
-          <w:lang w:val="en-US"/>
-        </w:rPr>
-      </w:pPr>
-      <w:proofErr w:type="spellStart"/>
+      <w:r>
+        <w:rPr>
+          <w:u w:val="single"/>
+        </w:rPr>
+        <w:t>из образа</w:t>
+      </w:r>
+    </w:p>
+    <w:p>
+      <w:pPr>
+        <w:spacing w:after="0" w:line="240" w:lineRule="auto"/>
+        <w:rPr>
+          <w:i/>
+        </w:rPr>
+      </w:pPr>
+      <w:r>
+        <w:t>Запуск</w:t>
+      </w:r>
+      <w:r>
+        <w:t xml:space="preserve"> </w:t>
+      </w:r>
+      <w:r>
+        <w:t>конте</w:t>
+      </w:r>
+      <w:r>
+        <w:t>й</w:t>
+      </w:r>
+      <w:r>
+        <w:t>нера</w:t>
+      </w:r>
+      <w:r>
+        <w:t xml:space="preserve"> –</w:t>
+      </w:r>
       <w:proofErr w:type="gramStart"/>
       <w:r>
         <w:rPr>
-          <w:rFonts w:cs="Times New Roman"/>
-          <w:sz w:val="24"/>
-          <w:szCs w:val="24"/>
-          <w:lang w:val="en-US"/>
+          <w:lang w:val="en-US"/>
+        </w:rPr>
+        <w:t>d</w:t>
+      </w:r>
+      <w:r>
+        <w:t xml:space="preserve"> </w:t>
+      </w:r>
+      <w:r>
+        <w:t xml:space="preserve"> </w:t>
+      </w:r>
+      <w:proofErr w:type="spellStart"/>
+      <w:r>
+        <w:rPr>
+          <w:i/>
+          <w:lang w:val="en-US"/>
+        </w:rPr>
+        <w:t>imageID</w:t>
+      </w:r>
+      <w:proofErr w:type="spellEnd"/>
+      <w:proofErr w:type="gramEnd"/>
+      <w:r>
+        <w:rPr>
+          <w:i/>
+        </w:rPr>
+        <w:t>контейнера</w:t>
+      </w:r>
+    </w:p>
+    <w:p>
+      <w:pPr>
+        <w:rPr>
+          <w:b/>
+        </w:rPr>
+      </w:pPr>
+      <w:proofErr w:type="spellStart"/>
+      <w:r>
+        <w:rPr>
+          <w:b/>
         </w:rPr>
         <w:t>docker</w:t>
       </w:r>
       <w:proofErr w:type="spellEnd"/>
+      <w:r>
+        <w:rPr>
+          <w:b/>
+        </w:rPr>
+        <w:t xml:space="preserve"> </w:t>
+      </w:r>
+      <w:proofErr w:type="spellStart"/>
+      <w:proofErr w:type="gramStart"/>
+      <w:r>
+        <w:rPr>
+          <w:b/>
+        </w:rPr>
+        <w:t>run</w:t>
+      </w:r>
+      <w:proofErr w:type="spellEnd"/>
+      <w:r>
+        <w:rPr>
+          <w:b/>
+        </w:rPr>
+        <w:t xml:space="preserve">  -</w:t>
+      </w:r>
       <w:proofErr w:type="gramEnd"/>
       <w:r>
         <w:rPr>
-          <w:rFonts w:cs="Times New Roman"/>
-          <w:sz w:val="24"/>
-          <w:szCs w:val="24"/>
-          <w:lang w:val="en-US"/>
-        </w:rPr>
-        <w:t xml:space="preserve"> run </w:t>
-      </w:r>
-      <w:r>
-        <w:rPr>
-          <w:rFonts w:cs="Times New Roman"/>
-          <w:sz w:val="24"/>
-          <w:szCs w:val="24"/>
-          <w:lang w:val="en-US"/>
-        </w:rPr>
-        <w:t xml:space="preserve"> -d </w:t>
-      </w:r>
-      <w:r>
-        <w:rPr>
-          <w:rFonts w:cs="Times New Roman"/>
-          <w:sz w:val="24"/>
-          <w:szCs w:val="24"/>
-          <w:lang w:val="en-US"/>
-        </w:rPr>
+          <w:b/>
+        </w:rPr>
+        <w:t xml:space="preserve">d  019814493c7a </w:t>
+      </w:r>
+    </w:p>
+    <w:p>
+      <w:pPr>
+        <w:spacing w:after="0" w:line="240" w:lineRule="auto"/>
+      </w:pPr>
+      <w:r>
+        <w:t>-</w:t>
+      </w:r>
+      <w:r>
+        <w:rPr>
+          <w:lang w:val="en-US"/>
+        </w:rPr>
+        <w:t>d</w:t>
+      </w:r>
+      <w:r>
+        <w:t xml:space="preserve"> означае</w:t>
+      </w:r>
+      <w:r>
+        <w:t>т</w:t>
+      </w:r>
+      <w:r>
+        <w:t xml:space="preserve"> что будем в отсоединенном со</w:t>
+      </w:r>
+      <w:r>
+        <w:t>с</w:t>
+      </w:r>
+      <w:r>
+        <w:t>тоянии</w:t>
+      </w:r>
+      <w:r>
+        <w:t xml:space="preserve"> и контейнер запустится в фоновом режиме.</w:t>
+      </w:r>
+      <w:r>
         <w:t xml:space="preserve"> </w:t>
       </w:r>
       <w:r>
-        <w:rPr>
-          <w:rFonts w:cs="Times New Roman"/>
-          <w:color w:val="F5F5F5"/>
-          <w:sz w:val="24"/>
-          <w:szCs w:val="24"/>
-          <w:lang w:val="en-US"/>
-        </w:rPr>
-        <w:t xml:space="preserve">019814493c7a </w:t>
-      </w:r>
-    </w:p>
-    <w:p>
-      <w:pPr>
-        <w:spacing w:after="0" w:line="240" w:lineRule="auto"/>
-      </w:pPr>
-      <w:r>
-        <w:t>Запуск</w:t>
-      </w:r>
-      <w:r>
-        <w:t xml:space="preserve"> </w:t>
-      </w:r>
-      <w:r>
-        <w:t>конте</w:t>
-      </w:r>
-      <w:r>
-        <w:t>й</w:t>
-      </w:r>
-      <w:r>
-        <w:t>нера</w:t>
-      </w:r>
-      <w:r>
-        <w:t xml:space="preserve"> –</w:t>
-      </w:r>
-      <w:proofErr w:type="gramStart"/>
-      <w:r>
-        <w:rPr>
-          <w:lang w:val="en-US"/>
-        </w:rPr>
-        <w:t>d</w:t>
-      </w:r>
-      <w:r>
-        <w:t xml:space="preserve"> </w:t>
-      </w:r>
-      <w:r>
-        <w:t xml:space="preserve"> </w:t>
-      </w:r>
-      <w:proofErr w:type="spellStart"/>
-      <w:r>
-        <w:rPr>
-          <w:i/>
-          <w:lang w:val="en-US"/>
-        </w:rPr>
-        <w:t>imageID</w:t>
-      </w:r>
-      <w:proofErr w:type="spellEnd"/>
-      <w:proofErr w:type="gramEnd"/>
-      <w:r>
-        <w:rPr>
-          <w:i/>
-        </w:rPr>
-        <w:t>контейнера</w:t>
-      </w:r>
-    </w:p>
-    <w:p>
-      <w:pPr>
-        <w:spacing w:after="0" w:line="240" w:lineRule="auto"/>
-      </w:pPr>
-      <w:r>
-        <w:t>-</w:t>
-      </w:r>
-      <w:r>
-        <w:rPr>
-          <w:lang w:val="en-US"/>
-        </w:rPr>
-        <w:t>d</w:t>
-      </w:r>
-      <w:r>
-        <w:t xml:space="preserve"> означае</w:t>
-      </w:r>
-      <w:r>
-        <w:t>т</w:t>
-      </w:r>
-      <w:r>
-        <w:t xml:space="preserve"> что будем в отсоединенном со</w:t>
-      </w:r>
-      <w:r>
-        <w:t>с</w:t>
-      </w:r>
-      <w:r>
-        <w:t>тоянии</w:t>
-      </w:r>
-      <w:r>
-        <w:t xml:space="preserve"> и контейнер запустится в фоновом режиме.</w:t>
-      </w:r>
-      <w:r>
-        <w:t xml:space="preserve"> </w:t>
-      </w:r>
-      <w:r>
         <w:t xml:space="preserve">находимся в оболочке </w:t>
       </w:r>
       <w:proofErr w:type="spellStart"/>
@@ -23470,7 +23535,8 @@
       </w:pPr>
       <w:r>
         <w:rPr>
-          <w:lang w:val="en-US"/>
+          <w:noProof/>
+          <w:lang w:eastAsia="ru-RU"/>
         </w:rPr>
         <w:drawing>
           <wp:inline distT="0" distB="0" distL="0" distR="0" wp14:anchorId="67CBF0D6" wp14:editId="75DEE0D3">
@@ -23544,76 +23610,111 @@
     </w:p>
     <w:p>
       <w:pPr>
-        <w:shd w:val="clear" w:color="auto" w:fill="012456"/>
-        <w:autoSpaceDE w:val="0"/>
-        <w:autoSpaceDN w:val="0"/>
-        <w:adjustRightInd w:val="0"/>
-        <w:spacing w:after="0" w:line="240" w:lineRule="auto"/>
-        <w:rPr>
-          <w:rFonts w:cs="Times New Roman"/>
-          <w:color w:val="F5F5F5"/>
+        <w:spacing w:after="0" w:line="240" w:lineRule="auto"/>
+        <w:rPr>
+          <w:b/>
+        </w:rPr>
+      </w:pPr>
+      <w:proofErr w:type="spellStart"/>
+      <w:r>
+        <w:rPr>
+          <w:b/>
+        </w:rPr>
+        <w:t>docker</w:t>
+      </w:r>
+      <w:proofErr w:type="spellEnd"/>
+      <w:r>
+        <w:rPr>
+          <w:b/>
+        </w:rPr>
+        <w:t xml:space="preserve"> </w:t>
+      </w:r>
+      <w:proofErr w:type="spellStart"/>
+      <w:proofErr w:type="gramStart"/>
+      <w:r>
+        <w:rPr>
+          <w:b/>
+        </w:rPr>
+        <w:t>run</w:t>
+      </w:r>
+      <w:proofErr w:type="spellEnd"/>
+      <w:r>
+        <w:rPr>
+          <w:b/>
+        </w:rPr>
+        <w:t xml:space="preserve">  -</w:t>
+      </w:r>
+      <w:proofErr w:type="gramEnd"/>
+      <w:r>
+        <w:rPr>
+          <w:b/>
+        </w:rPr>
+        <w:t xml:space="preserve">d  -p:80:80 019814493c7a </w:t>
+      </w:r>
+    </w:p>
+    <w:p>
+      <w:pPr>
+        <w:spacing w:after="0" w:line="240" w:lineRule="auto"/>
+        <w:rPr>
+          <w:rFonts w:cs="Times New Roman"/>
           <w:sz w:val="24"/>
           <w:szCs w:val="24"/>
-          <w:lang w:val="en-US"/>
-        </w:rPr>
-      </w:pPr>
-      <w:proofErr w:type="spellStart"/>
-      <w:proofErr w:type="gramStart"/>
-      <w:r>
-        <w:rPr>
-          <w:rFonts w:cs="Times New Roman"/>
+        </w:rPr>
+      </w:pPr>
+      <w:r>
+        <w:rPr>
+          <w:rFonts w:cs="Times New Roman"/>
+          <w:b/>
           <w:sz w:val="24"/>
           <w:szCs w:val="24"/>
-          <w:lang w:val="en-US"/>
-        </w:rPr>
-        <w:t>docker</w:t>
-      </w:r>
-      <w:proofErr w:type="spellEnd"/>
-      <w:proofErr w:type="gramEnd"/>
-      <w:r>
-        <w:rPr>
-          <w:rFonts w:cs="Times New Roman"/>
+        </w:rPr>
+        <w:t>-</w:t>
+      </w:r>
+      <w:proofErr w:type="gramStart"/>
+      <w:r>
+        <w:rPr>
+          <w:rFonts w:cs="Times New Roman"/>
+          <w:b/>
           <w:sz w:val="24"/>
           <w:szCs w:val="24"/>
           <w:lang w:val="en-US"/>
         </w:rPr>
-        <w:t xml:space="preserve"> </w:t>
-      </w:r>
-      <w:r>
-        <w:rPr>
-          <w:rFonts w:cs="Times New Roman"/>
+        <w:t>p</w:t>
+      </w:r>
+      <w:r>
+        <w:rPr>
+          <w:rFonts w:cs="Times New Roman"/>
+          <w:b/>
           <w:sz w:val="24"/>
           <w:szCs w:val="24"/>
-          <w:lang w:val="en-US"/>
-        </w:rPr>
-        <w:t>run</w:t>
-      </w:r>
+        </w:rPr>
+        <w:t>:80:80</w:t>
+      </w:r>
+      <w:proofErr w:type="gramEnd"/>
       <w:r>
         <w:rPr>
           <w:rFonts w:cs="Times New Roman"/>
           <w:sz w:val="24"/>
           <w:szCs w:val="24"/>
-          <w:lang w:val="en-US"/>
-        </w:rPr>
-        <w:t xml:space="preserve">  -</w:t>
-      </w:r>
-      <w:r>
-        <w:rPr>
-          <w:rFonts w:cs="Times New Roman"/>
+        </w:rPr>
+        <w:t xml:space="preserve">  </w:t>
+      </w:r>
+      <w:r>
+        <w:rPr>
+          <w:rFonts w:cs="Times New Roman"/>
+          <w:b/>
           <w:sz w:val="24"/>
           <w:szCs w:val="24"/>
-          <w:lang w:val="en-US"/>
-        </w:rPr>
-        <w:t>d</w:t>
+        </w:rPr>
+        <w:t>–</w:t>
       </w:r>
       <w:r>
         <w:rPr>
           <w:rFonts w:cs="Times New Roman"/>
           <w:sz w:val="24"/>
           <w:szCs w:val="24"/>
-          <w:lang w:val="en-US"/>
-        </w:rPr>
-        <w:t xml:space="preserve"> </w:t>
+        </w:rPr>
+        <w:t xml:space="preserve">  -</w:t>
       </w:r>
       <w:r>
         <w:rPr>
@@ -23622,204 +23723,62 @@
           <w:szCs w:val="24"/>
           <w:lang w:val="en-US"/>
         </w:rPr>
-        <w:t xml:space="preserve"> </w:t>
+        <w:t>p</w:t>
       </w:r>
       <w:r>
         <w:rPr>
           <w:rFonts w:cs="Times New Roman"/>
           <w:sz w:val="24"/>
           <w:szCs w:val="24"/>
-          <w:lang w:val="en-US"/>
-        </w:rPr>
-        <w:t>-</w:t>
+        </w:rPr>
+        <w:t xml:space="preserve">  </w:t>
       </w:r>
       <w:r>
         <w:rPr>
           <w:rFonts w:cs="Times New Roman"/>
           <w:sz w:val="24"/>
           <w:szCs w:val="24"/>
-          <w:lang w:val="en-US"/>
-        </w:rPr>
-        <w:t>p:80:80</w:t>
-      </w:r>
+        </w:rPr>
+        <w:t xml:space="preserve">означает </w:t>
+      </w:r>
+      <w:proofErr w:type="spellStart"/>
       <w:r>
         <w:rPr>
           <w:rFonts w:cs="Times New Roman"/>
           <w:sz w:val="24"/>
           <w:szCs w:val="24"/>
-          <w:lang w:val="en-US"/>
-        </w:rPr>
-        <w:t xml:space="preserve"> </w:t>
-      </w:r>
-      <w:r>
-        <w:rPr>
-          <w:rFonts w:cs="Times New Roman"/>
-          <w:color w:val="F5F5F5"/>
+        </w:rPr>
+        <w:t>мэпинг</w:t>
+      </w:r>
+      <w:proofErr w:type="spellEnd"/>
+      <w:r>
+        <w:rPr>
+          <w:rFonts w:cs="Times New Roman"/>
           <w:sz w:val="24"/>
           <w:szCs w:val="24"/>
-          <w:lang w:val="en-US"/>
-        </w:rPr>
-        <w:t>019814493</w:t>
-      </w:r>
-      <w:r>
-        <w:rPr>
-          <w:rFonts w:cs="Times New Roman"/>
-          <w:color w:val="F5F5F5"/>
+        </w:rPr>
+        <w:t xml:space="preserve"> портов, 8080 порты для данного контейнера</w:t>
+      </w:r>
+    </w:p>
+    <w:p>
+      <w:pPr>
+        <w:spacing w:after="0" w:line="240" w:lineRule="auto"/>
+        <w:rPr>
+          <w:rFonts w:cs="Times New Roman"/>
           <w:sz w:val="24"/>
           <w:szCs w:val="24"/>
-          <w:lang w:val="en-US"/>
-        </w:rPr>
-        <w:t>c</w:t>
-      </w:r>
-      <w:r>
-        <w:rPr>
-          <w:rFonts w:cs="Times New Roman"/>
-          <w:color w:val="F5F5F5"/>
-          <w:sz w:val="24"/>
-          <w:szCs w:val="24"/>
-          <w:lang w:val="en-US"/>
-        </w:rPr>
-        <w:t>7</w:t>
-      </w:r>
-      <w:r>
-        <w:rPr>
-          <w:rFonts w:cs="Times New Roman"/>
-          <w:color w:val="F5F5F5"/>
-          <w:sz w:val="24"/>
-          <w:szCs w:val="24"/>
-          <w:lang w:val="en-US"/>
-        </w:rPr>
-        <w:t>a</w:t>
-      </w:r>
-      <w:r>
-        <w:rPr>
-          <w:rFonts w:cs="Times New Roman"/>
-          <w:color w:val="F5F5F5"/>
-          <w:sz w:val="24"/>
-          <w:szCs w:val="24"/>
-          <w:lang w:val="en-US"/>
-        </w:rPr>
-        <w:t xml:space="preserve"> </w:t>
-      </w:r>
-    </w:p>
-    <w:p>
-      <w:pPr>
-        <w:spacing w:after="0" w:line="240" w:lineRule="auto"/>
-        <w:rPr>
-          <w:rFonts w:cs="Times New Roman"/>
-          <w:sz w:val="24"/>
-          <w:szCs w:val="24"/>
-        </w:rPr>
-      </w:pPr>
-      <w:r>
-        <w:rPr>
-          <w:rFonts w:cs="Times New Roman"/>
-          <w:b/>
-          <w:sz w:val="24"/>
-          <w:szCs w:val="24"/>
-        </w:rPr>
-        <w:t>-</w:t>
-      </w:r>
-      <w:proofErr w:type="gramStart"/>
-      <w:r>
-        <w:rPr>
-          <w:rFonts w:cs="Times New Roman"/>
-          <w:b/>
-          <w:sz w:val="24"/>
-          <w:szCs w:val="24"/>
-          <w:lang w:val="en-US"/>
-        </w:rPr>
-        <w:t>p</w:t>
-      </w:r>
-      <w:r>
-        <w:rPr>
-          <w:rFonts w:cs="Times New Roman"/>
-          <w:b/>
-          <w:sz w:val="24"/>
-          <w:szCs w:val="24"/>
-        </w:rPr>
-        <w:t>:80:80</w:t>
-      </w:r>
-      <w:proofErr w:type="gramEnd"/>
-      <w:r>
-        <w:rPr>
-          <w:rFonts w:cs="Times New Roman"/>
-          <w:sz w:val="24"/>
-          <w:szCs w:val="24"/>
-        </w:rPr>
-        <w:t xml:space="preserve">  </w:t>
-      </w:r>
-      <w:r>
-        <w:rPr>
-          <w:rFonts w:cs="Times New Roman"/>
-          <w:b/>
-          <w:sz w:val="24"/>
-          <w:szCs w:val="24"/>
-        </w:rPr>
-        <w:t>–</w:t>
-      </w:r>
-      <w:r>
-        <w:rPr>
-          <w:rFonts w:cs="Times New Roman"/>
-          <w:sz w:val="24"/>
-          <w:szCs w:val="24"/>
-        </w:rPr>
-        <w:t xml:space="preserve">  -</w:t>
-      </w:r>
-      <w:r>
-        <w:rPr>
-          <w:rFonts w:cs="Times New Roman"/>
-          <w:sz w:val="24"/>
-          <w:szCs w:val="24"/>
-          <w:lang w:val="en-US"/>
-        </w:rPr>
-        <w:t>p</w:t>
-      </w:r>
-      <w:r>
-        <w:rPr>
-          <w:rFonts w:cs="Times New Roman"/>
-          <w:sz w:val="24"/>
-          <w:szCs w:val="24"/>
-        </w:rPr>
-        <w:t xml:space="preserve">  </w:t>
-      </w:r>
-      <w:r>
-        <w:rPr>
-          <w:rFonts w:cs="Times New Roman"/>
-          <w:sz w:val="24"/>
-          <w:szCs w:val="24"/>
-        </w:rPr>
-        <w:t xml:space="preserve">означает </w:t>
-      </w:r>
-      <w:proofErr w:type="spellStart"/>
-      <w:r>
-        <w:rPr>
-          <w:rFonts w:cs="Times New Roman"/>
-          <w:sz w:val="24"/>
-          <w:szCs w:val="24"/>
-        </w:rPr>
-        <w:t>мэпинг</w:t>
-      </w:r>
-      <w:proofErr w:type="spellEnd"/>
-      <w:r>
-        <w:rPr>
-          <w:rFonts w:cs="Times New Roman"/>
-          <w:sz w:val="24"/>
-          <w:szCs w:val="24"/>
-        </w:rPr>
-        <w:t xml:space="preserve"> портов, 8080 порты для данного контейнера</w:t>
-      </w:r>
-    </w:p>
-    <w:p>
-      <w:pPr>
-        <w:spacing w:after="0" w:line="240" w:lineRule="auto"/>
-      </w:pPr>
-    </w:p>
-    <w:p>
-      <w:pPr>
-        <w:spacing w:after="0" w:line="240" w:lineRule="auto"/>
-      </w:pPr>
-      <w:r>
+        </w:rPr>
+      </w:pPr>
+    </w:p>
+    <w:p>
+      <w:pPr>
+        <w:spacing w:after="0" w:line="240" w:lineRule="auto"/>
+      </w:pPr>
+      <w:r>
+        <w:rPr>
+          <w:noProof/>
+          <w:lang w:eastAsia="ru-RU"/>
+        </w:rPr>
         <w:drawing>
           <wp:inline distT="0" distB="0" distL="0" distR="0" wp14:anchorId="31A061B7" wp14:editId="18B69AFB">
             <wp:extent cx="5257800" cy="2295525"/>
@@ -23862,6 +23821,10 @@
         <w:spacing w:after="0" w:line="240" w:lineRule="auto"/>
       </w:pPr>
       <w:r>
+        <w:rPr>
+          <w:noProof/>
+          <w:lang w:eastAsia="ru-RU"/>
+        </w:rPr>
         <w:drawing>
           <wp:inline distT="0" distB="0" distL="0" distR="0" wp14:anchorId="205F3AD2" wp14:editId="48E4607C">
             <wp:extent cx="6659880" cy="719455"/>
@@ -23903,12 +23866,2428 @@
       <w:pPr>
         <w:spacing w:after="0" w:line="240" w:lineRule="auto"/>
       </w:pPr>
+    </w:p>
+    <w:p>
+      <w:pPr>
+        <w:spacing w:after="0" w:line="240" w:lineRule="auto"/>
+        <w:rPr>
+          <w:u w:val="single"/>
+          <w:lang w:val="en-US"/>
+        </w:rPr>
+      </w:pPr>
+    </w:p>
+    <w:p>
+      <w:pPr>
+        <w:spacing w:after="0" w:line="240" w:lineRule="auto"/>
+        <w:rPr>
+          <w:u w:val="single"/>
+          <w:lang w:val="en-US"/>
+        </w:rPr>
+      </w:pPr>
+    </w:p>
+    <w:p>
+      <w:pPr>
+        <w:spacing w:after="0" w:line="240" w:lineRule="auto"/>
+        <w:rPr>
+          <w:u w:val="single"/>
+          <w:lang w:val="en-US"/>
+        </w:rPr>
+      </w:pPr>
+    </w:p>
+    <w:p>
+      <w:pPr>
+        <w:spacing w:after="0" w:line="240" w:lineRule="auto"/>
+        <w:rPr>
+          <w:u w:val="single"/>
+          <w:lang w:val="en-US"/>
+        </w:rPr>
+      </w:pPr>
+    </w:p>
+    <w:p>
+      <w:pPr>
+        <w:spacing w:after="0" w:line="240" w:lineRule="auto"/>
+        <w:rPr>
+          <w:u w:val="single"/>
+          <w:lang w:val="en-US"/>
+        </w:rPr>
+      </w:pPr>
+    </w:p>
+    <w:p>
+      <w:pPr>
+        <w:spacing w:after="0" w:line="240" w:lineRule="auto"/>
+        <w:rPr>
+          <w:u w:val="single"/>
+          <w:lang w:val="en-US"/>
+        </w:rPr>
+      </w:pPr>
+    </w:p>
+    <w:p>
+      <w:pPr>
+        <w:spacing w:after="0" w:line="240" w:lineRule="auto"/>
+        <w:rPr>
+          <w:u w:val="single"/>
+          <w:lang w:val="en-US"/>
+        </w:rPr>
+      </w:pPr>
+    </w:p>
+    <w:p>
+      <w:pPr>
+        <w:spacing w:after="0" w:line="240" w:lineRule="auto"/>
+        <w:rPr>
+          <w:u w:val="single"/>
+          <w:lang w:val="en-US"/>
+        </w:rPr>
+      </w:pPr>
+    </w:p>
+    <w:p>
+      <w:pPr>
+        <w:spacing w:after="0" w:line="240" w:lineRule="auto"/>
+        <w:rPr>
+          <w:u w:val="single"/>
+          <w:lang w:val="en-US"/>
+        </w:rPr>
+      </w:pPr>
+    </w:p>
+    <w:p>
+      <w:pPr>
+        <w:spacing w:after="0" w:line="240" w:lineRule="auto"/>
+        <w:rPr>
+          <w:u w:val="single"/>
+          <w:lang w:val="en-US"/>
+        </w:rPr>
+      </w:pPr>
+    </w:p>
+    <w:p>
+      <w:pPr>
+        <w:spacing w:after="0" w:line="240" w:lineRule="auto"/>
+        <w:rPr>
+          <w:b/>
+          <w:u w:val="single"/>
+          <w:lang w:val="en-US"/>
+        </w:rPr>
+      </w:pPr>
+      <w:r>
+        <w:rPr>
+          <w:u w:val="single"/>
+          <w:lang w:val="en-US"/>
+        </w:rPr>
+        <w:lastRenderedPageBreak/>
+        <w:t xml:space="preserve"> </w:t>
+      </w:r>
+      <w:r>
+        <w:rPr>
+          <w:u w:val="single"/>
+        </w:rPr>
+        <w:t>Управление контейнер</w:t>
+      </w:r>
+      <w:r>
+        <w:rPr>
+          <w:u w:val="single"/>
+        </w:rPr>
+        <w:t>ами</w:t>
+      </w:r>
+      <w:r>
+        <w:rPr>
+          <w:u w:val="single"/>
+          <w:lang w:val="en-US"/>
+        </w:rPr>
+        <w:t xml:space="preserve"> </w:t>
+      </w:r>
+      <w:r>
+        <w:rPr>
+          <w:b/>
+          <w:u w:val="single"/>
+          <w:lang w:val="en-US"/>
+        </w:rPr>
+        <w:t>container</w:t>
+      </w:r>
+    </w:p>
+    <w:p>
+      <w:pPr>
+        <w:spacing w:after="0" w:line="240" w:lineRule="auto"/>
+      </w:pPr>
+      <w:r>
+        <w:t xml:space="preserve">В отличии от </w:t>
+      </w:r>
+      <w:r>
+        <w:rPr>
+          <w:b/>
+          <w:lang w:val="en-US"/>
+        </w:rPr>
+        <w:t>run</w:t>
+      </w:r>
+      <w:r>
+        <w:t xml:space="preserve"> работает с уже существующими контейнерами и позволяет не создавать большого количества </w:t>
+      </w:r>
+      <w:r>
+        <w:t xml:space="preserve">новых </w:t>
+      </w:r>
+      <w:r>
+        <w:t>конте</w:t>
+      </w:r>
+      <w:r>
+        <w:t>й</w:t>
+      </w:r>
+      <w:r>
+        <w:t>неров.</w:t>
+      </w:r>
+    </w:p>
+    <w:p>
+      <w:pPr>
+        <w:spacing w:after="0" w:line="240" w:lineRule="auto"/>
+      </w:pPr>
+    </w:p>
+    <w:p>
+      <w:pPr>
+        <w:spacing w:after="0" w:line="240" w:lineRule="auto"/>
+      </w:pPr>
+      <w:proofErr w:type="spellStart"/>
+      <w:proofErr w:type="gramStart"/>
+      <w:r>
+        <w:rPr>
+          <w:b/>
+          <w:lang w:val="en-US"/>
+        </w:rPr>
+        <w:t>docker</w:t>
+      </w:r>
+      <w:proofErr w:type="spellEnd"/>
+      <w:proofErr w:type="gramEnd"/>
+      <w:r>
+        <w:rPr>
+          <w:b/>
+        </w:rPr>
+        <w:t xml:space="preserve"> </w:t>
+      </w:r>
+      <w:r>
+        <w:rPr>
+          <w:b/>
+          <w:lang w:val="en-US"/>
+        </w:rPr>
+        <w:t>container</w:t>
+      </w:r>
+      <w:r>
+        <w:rPr>
+          <w:b/>
+        </w:rPr>
+        <w:t xml:space="preserve"> </w:t>
+      </w:r>
+      <w:r>
+        <w:rPr>
+          <w:b/>
+          <w:lang w:val="en-US"/>
+        </w:rPr>
+        <w:t>ls</w:t>
+      </w:r>
+      <w:r>
+        <w:t xml:space="preserve">  </w:t>
+      </w:r>
+      <w:r>
+        <w:t>Список запущен</w:t>
+      </w:r>
+      <w:r>
+        <w:t>н</w:t>
+      </w:r>
+      <w:r>
+        <w:t>ых конте</w:t>
+      </w:r>
+      <w:r>
+        <w:t>й</w:t>
+      </w:r>
+      <w:r>
+        <w:t>неров</w:t>
+      </w:r>
+      <w:r>
+        <w:t xml:space="preserve"> </w:t>
+      </w:r>
+      <w:r>
+        <w:t xml:space="preserve"> </w:t>
+      </w:r>
+    </w:p>
+    <w:p>
+      <w:pPr>
+        <w:spacing w:after="0" w:line="240" w:lineRule="auto"/>
+      </w:pPr>
+      <w:proofErr w:type="spellStart"/>
+      <w:proofErr w:type="gramStart"/>
+      <w:r>
+        <w:rPr>
+          <w:b/>
+          <w:lang w:val="en-US"/>
+        </w:rPr>
+        <w:t>docker</w:t>
+      </w:r>
+      <w:proofErr w:type="spellEnd"/>
+      <w:proofErr w:type="gramEnd"/>
+      <w:r>
+        <w:rPr>
+          <w:b/>
+        </w:rPr>
+        <w:t xml:space="preserve"> </w:t>
+      </w:r>
+      <w:r>
+        <w:rPr>
+          <w:b/>
+          <w:lang w:val="en-US"/>
+        </w:rPr>
+        <w:t>container</w:t>
+      </w:r>
+      <w:r>
+        <w:rPr>
+          <w:b/>
+        </w:rPr>
+        <w:t xml:space="preserve"> </w:t>
+      </w:r>
+      <w:r>
+        <w:rPr>
+          <w:b/>
+          <w:lang w:val="en-US"/>
+        </w:rPr>
+        <w:t>ls</w:t>
+      </w:r>
+      <w:r>
+        <w:rPr>
+          <w:b/>
+        </w:rPr>
+        <w:t xml:space="preserve"> -</w:t>
+      </w:r>
+      <w:r>
+        <w:rPr>
+          <w:b/>
+          <w:lang w:val="en-US"/>
+        </w:rPr>
+        <w:t>a</w:t>
+      </w:r>
+      <w:r>
+        <w:t xml:space="preserve"> </w:t>
+      </w:r>
+      <w:r>
+        <w:t xml:space="preserve"> </w:t>
+      </w:r>
+      <w:r>
+        <w:t xml:space="preserve">Список </w:t>
+      </w:r>
+      <w:r>
+        <w:t>всех</w:t>
+      </w:r>
+      <w:r>
+        <w:t xml:space="preserve"> конте</w:t>
+      </w:r>
+      <w:r>
+        <w:t>й</w:t>
+      </w:r>
+      <w:r>
+        <w:t>неров</w:t>
+      </w:r>
+      <w:r>
+        <w:t xml:space="preserve"> </w:t>
+      </w:r>
+      <w:r>
+        <w:t>(</w:t>
+      </w:r>
+      <w:proofErr w:type="spellStart"/>
+      <w:r>
+        <w:t>запущеных</w:t>
+      </w:r>
+      <w:proofErr w:type="spellEnd"/>
+      <w:r>
+        <w:t xml:space="preserve"> и не действующих)</w:t>
+      </w:r>
+      <w:r>
+        <w:t xml:space="preserve"> </w:t>
+      </w:r>
+    </w:p>
+    <w:p>
+      <w:pPr>
+        <w:spacing w:after="0" w:line="240" w:lineRule="auto"/>
+      </w:pPr>
+      <w:r>
+        <w:drawing>
+          <wp:inline distT="0" distB="0" distL="0" distR="0" wp14:anchorId="409D74A3" wp14:editId="293B9838">
+            <wp:extent cx="6978916" cy="666750"/>
+            <wp:effectExtent l="0" t="0" r="0" b="0"/>
+            <wp:docPr id="149" name="Рисунок 149"/>
+            <wp:cNvGraphicFramePr>
+              <a:graphicFrameLocks xmlns:a="http://schemas.openxmlformats.org/drawingml/2006/main" noChangeAspect="1"/>
+            </wp:cNvGraphicFramePr>
+            <a:graphic xmlns:a="http://schemas.openxmlformats.org/drawingml/2006/main">
+              <a:graphicData uri="http://schemas.openxmlformats.org/drawingml/2006/picture">
+                <pic:pic xmlns:pic="http://schemas.openxmlformats.org/drawingml/2006/picture">
+                  <pic:nvPicPr>
+                    <pic:cNvPr id="1" name=""/>
+                    <pic:cNvPicPr/>
+                  </pic:nvPicPr>
+                  <pic:blipFill>
+                    <a:blip r:embed="rId156"/>
+                    <a:stretch>
+                      <a:fillRect/>
+                    </a:stretch>
+                  </pic:blipFill>
+                  <pic:spPr>
+                    <a:xfrm>
+                      <a:off x="0" y="0"/>
+                      <a:ext cx="6991703" cy="667972"/>
+                    </a:xfrm>
+                    <a:prstGeom prst="rect">
+                      <a:avLst/>
+                    </a:prstGeom>
+                  </pic:spPr>
+                </pic:pic>
+              </a:graphicData>
+            </a:graphic>
+          </wp:inline>
+        </w:drawing>
+      </w:r>
+    </w:p>
+    <w:p>
+      <w:pPr>
+        <w:spacing w:after="0" w:line="240" w:lineRule="auto"/>
+      </w:pPr>
+    </w:p>
+    <w:p>
+      <w:pPr>
+        <w:spacing w:after="0" w:line="240" w:lineRule="auto"/>
+      </w:pPr>
+      <w:proofErr w:type="spellStart"/>
+      <w:r>
+        <w:rPr>
+          <w:b/>
+          <w:color w:val="538135" w:themeColor="accent6" w:themeShade="BF"/>
+        </w:rPr>
+        <w:t>docker</w:t>
+      </w:r>
+      <w:proofErr w:type="spellEnd"/>
+      <w:r>
+        <w:rPr>
+          <w:b/>
+          <w:color w:val="538135" w:themeColor="accent6" w:themeShade="BF"/>
+        </w:rPr>
+        <w:t xml:space="preserve"> </w:t>
+      </w:r>
+      <w:proofErr w:type="spellStart"/>
+      <w:r>
+        <w:rPr>
+          <w:b/>
+          <w:color w:val="538135" w:themeColor="accent6" w:themeShade="BF"/>
+        </w:rPr>
+        <w:t>container</w:t>
+      </w:r>
+      <w:proofErr w:type="spellEnd"/>
+      <w:r>
+        <w:rPr>
+          <w:b/>
+          <w:color w:val="538135" w:themeColor="accent6" w:themeShade="BF"/>
+        </w:rPr>
+        <w:t xml:space="preserve"> </w:t>
+      </w:r>
+      <w:r>
+        <w:rPr>
+          <w:b/>
+          <w:color w:val="538135" w:themeColor="accent6" w:themeShade="BF"/>
+        </w:rPr>
+        <w:t>--</w:t>
+      </w:r>
+      <w:proofErr w:type="spellStart"/>
+      <w:proofErr w:type="gramStart"/>
+      <w:r>
+        <w:rPr>
+          <w:b/>
+          <w:color w:val="538135" w:themeColor="accent6" w:themeShade="BF"/>
+        </w:rPr>
+        <w:t>help</w:t>
+      </w:r>
+      <w:proofErr w:type="spellEnd"/>
+      <w:r>
+        <w:t xml:space="preserve">  ищем</w:t>
+      </w:r>
+      <w:proofErr w:type="gramEnd"/>
+      <w:r>
+        <w:t xml:space="preserve"> в </w:t>
+      </w:r>
+      <w:proofErr w:type="spellStart"/>
+      <w:r>
+        <w:t>хелпе</w:t>
+      </w:r>
+      <w:proofErr w:type="spellEnd"/>
+      <w:r>
+        <w:t xml:space="preserve"> параметры для запуска </w:t>
+      </w:r>
+      <w:proofErr w:type="spellStart"/>
+      <w:r>
+        <w:t>контенера</w:t>
+      </w:r>
+      <w:proofErr w:type="spellEnd"/>
+    </w:p>
+    <w:p>
+      <w:pPr>
+        <w:spacing w:after="0" w:line="240" w:lineRule="auto"/>
+      </w:pPr>
+      <w:r>
+        <w:drawing>
+          <wp:inline distT="0" distB="0" distL="0" distR="0" wp14:anchorId="686877F9" wp14:editId="531FF2C1">
+            <wp:extent cx="5576734" cy="628650"/>
+            <wp:effectExtent l="0" t="0" r="5080" b="0"/>
+            <wp:docPr id="150" name="Рисунок 150"/>
+            <wp:cNvGraphicFramePr>
+              <a:graphicFrameLocks xmlns:a="http://schemas.openxmlformats.org/drawingml/2006/main" noChangeAspect="1"/>
+            </wp:cNvGraphicFramePr>
+            <a:graphic xmlns:a="http://schemas.openxmlformats.org/drawingml/2006/main">
+              <a:graphicData uri="http://schemas.openxmlformats.org/drawingml/2006/picture">
+                <pic:pic xmlns:pic="http://schemas.openxmlformats.org/drawingml/2006/picture">
+                  <pic:nvPicPr>
+                    <pic:cNvPr id="1" name=""/>
+                    <pic:cNvPicPr/>
+                  </pic:nvPicPr>
+                  <pic:blipFill>
+                    <a:blip r:embed="rId157"/>
+                    <a:stretch>
+                      <a:fillRect/>
+                    </a:stretch>
+                  </pic:blipFill>
+                  <pic:spPr>
+                    <a:xfrm>
+                      <a:off x="0" y="0"/>
+                      <a:ext cx="5584675" cy="629545"/>
+                    </a:xfrm>
+                    <a:prstGeom prst="rect">
+                      <a:avLst/>
+                    </a:prstGeom>
+                  </pic:spPr>
+                </pic:pic>
+              </a:graphicData>
+            </a:graphic>
+          </wp:inline>
+        </w:drawing>
+      </w:r>
+    </w:p>
+    <w:p>
+      <w:pPr>
+        <w:spacing w:after="0" w:line="240" w:lineRule="auto"/>
+      </w:pPr>
+    </w:p>
+    <w:p>
+      <w:pPr>
+        <w:spacing w:after="0" w:line="240" w:lineRule="auto"/>
+      </w:pPr>
+      <w:proofErr w:type="spellStart"/>
+      <w:proofErr w:type="gramStart"/>
+      <w:r>
+        <w:rPr>
+          <w:b/>
+          <w:color w:val="538135" w:themeColor="accent6" w:themeShade="BF"/>
+          <w:lang w:val="en-US"/>
+        </w:rPr>
+        <w:t>docker</w:t>
+      </w:r>
+      <w:proofErr w:type="spellEnd"/>
+      <w:proofErr w:type="gramEnd"/>
+      <w:r>
+        <w:rPr>
+          <w:b/>
+          <w:color w:val="538135" w:themeColor="accent6" w:themeShade="BF"/>
+        </w:rPr>
+        <w:t xml:space="preserve"> </w:t>
+      </w:r>
+      <w:r>
+        <w:rPr>
+          <w:b/>
+          <w:color w:val="538135" w:themeColor="accent6" w:themeShade="BF"/>
+          <w:lang w:val="en-US"/>
+        </w:rPr>
+        <w:t>container</w:t>
+      </w:r>
+      <w:r>
+        <w:rPr>
+          <w:b/>
+          <w:color w:val="538135" w:themeColor="accent6" w:themeShade="BF"/>
+        </w:rPr>
+        <w:t xml:space="preserve"> </w:t>
+      </w:r>
+      <w:r>
+        <w:rPr>
+          <w:b/>
+          <w:color w:val="538135" w:themeColor="accent6" w:themeShade="BF"/>
+          <w:lang w:val="en-US"/>
+        </w:rPr>
+        <w:t>start</w:t>
+      </w:r>
+      <w:r>
+        <w:rPr>
+          <w:b/>
+          <w:color w:val="538135" w:themeColor="accent6" w:themeShade="BF"/>
+        </w:rPr>
+        <w:t xml:space="preserve"> </w:t>
+      </w:r>
+      <w:r>
+        <w:rPr>
+          <w:b/>
+          <w:i/>
+          <w:color w:val="538135" w:themeColor="accent6" w:themeShade="BF"/>
+          <w:lang w:val="en-US"/>
+        </w:rPr>
+        <w:t>id</w:t>
+      </w:r>
+      <w:r>
+        <w:rPr>
+          <w:b/>
+          <w:i/>
+          <w:color w:val="538135" w:themeColor="accent6" w:themeShade="BF"/>
+        </w:rPr>
+        <w:t>контейнера</w:t>
+      </w:r>
+      <w:r>
+        <w:rPr>
+          <w:i/>
+          <w:color w:val="538135" w:themeColor="accent6" w:themeShade="BF"/>
+        </w:rPr>
+        <w:t xml:space="preserve"> </w:t>
+      </w:r>
+      <w:r>
+        <w:rPr>
+          <w:i/>
+        </w:rPr>
+        <w:t xml:space="preserve"> (в разделе </w:t>
+      </w:r>
+      <w:r>
+        <w:t>С</w:t>
+      </w:r>
+      <w:proofErr w:type="spellStart"/>
+      <w:r>
+        <w:rPr>
+          <w:lang w:val="en-US"/>
+        </w:rPr>
+        <w:t>ontainer</w:t>
+      </w:r>
+      <w:r>
+        <w:rPr>
+          <w:lang w:val="en-US"/>
+        </w:rPr>
+        <w:t>s</w:t>
+      </w:r>
+      <w:proofErr w:type="spellEnd"/>
+      <w:r>
+        <w:rPr>
+          <w:i/>
+        </w:rPr>
+        <w:t xml:space="preserve">) </w:t>
+      </w:r>
+      <w:r>
+        <w:t>запуск</w:t>
+      </w:r>
+      <w:r>
+        <w:t xml:space="preserve"> </w:t>
+      </w:r>
+      <w:r>
+        <w:t>контейнера</w:t>
+      </w:r>
+    </w:p>
+    <w:p>
+      <w:pPr>
+        <w:spacing w:after="0" w:line="240" w:lineRule="auto"/>
+        <w:rPr>
+          <w:b/>
+          <w:lang w:val="en-US"/>
+        </w:rPr>
+      </w:pPr>
+      <w:proofErr w:type="spellStart"/>
+      <w:proofErr w:type="gramStart"/>
+      <w:r>
+        <w:rPr>
+          <w:b/>
+          <w:color w:val="538135" w:themeColor="accent6" w:themeShade="BF"/>
+          <w:lang w:val="en-US"/>
+        </w:rPr>
+        <w:t>docker</w:t>
+      </w:r>
+      <w:proofErr w:type="spellEnd"/>
+      <w:proofErr w:type="gramEnd"/>
+      <w:r>
+        <w:rPr>
+          <w:b/>
+          <w:color w:val="538135" w:themeColor="accent6" w:themeShade="BF"/>
+          <w:lang w:val="en-US"/>
+        </w:rPr>
+        <w:t xml:space="preserve"> container start</w:t>
+      </w:r>
+      <w:r>
+        <w:rPr>
+          <w:b/>
+          <w:color w:val="538135" w:themeColor="accent6" w:themeShade="BF"/>
+          <w:lang w:val="en-US"/>
+        </w:rPr>
+        <w:t xml:space="preserve"> </w:t>
+      </w:r>
+      <w:r>
+        <w:rPr>
+          <w:b/>
+          <w:color w:val="538135" w:themeColor="accent6" w:themeShade="BF"/>
+          <w:lang w:val="en-US"/>
+        </w:rPr>
+        <w:t>4deb31bef8bbf695a5e54565a9e242cbdcca7545a50dbba6c55c35c6323e950c</w:t>
+      </w:r>
+    </w:p>
+    <w:p>
+      <w:pPr>
+        <w:spacing w:after="0" w:line="240" w:lineRule="auto"/>
+      </w:pPr>
+      <w:proofErr w:type="spellStart"/>
+      <w:proofErr w:type="gramStart"/>
+      <w:r>
+        <w:rPr>
+          <w:b/>
+          <w:color w:val="BF8F00" w:themeColor="accent4" w:themeShade="BF"/>
+          <w:lang w:val="en-US"/>
+        </w:rPr>
+        <w:t>docker</w:t>
+      </w:r>
+      <w:proofErr w:type="spellEnd"/>
+      <w:proofErr w:type="gramEnd"/>
+      <w:r>
+        <w:rPr>
+          <w:b/>
+          <w:color w:val="BF8F00" w:themeColor="accent4" w:themeShade="BF"/>
+        </w:rPr>
+        <w:t xml:space="preserve"> </w:t>
+      </w:r>
+      <w:r>
+        <w:rPr>
+          <w:b/>
+          <w:color w:val="BF8F00" w:themeColor="accent4" w:themeShade="BF"/>
+          <w:lang w:val="en-US"/>
+        </w:rPr>
+        <w:t>container</w:t>
+      </w:r>
+      <w:r>
+        <w:rPr>
+          <w:b/>
+          <w:color w:val="BF8F00" w:themeColor="accent4" w:themeShade="BF"/>
+        </w:rPr>
+        <w:t xml:space="preserve"> </w:t>
+      </w:r>
+      <w:r>
+        <w:rPr>
+          <w:b/>
+          <w:color w:val="BF8F00" w:themeColor="accent4" w:themeShade="BF"/>
+          <w:lang w:val="en-US"/>
+        </w:rPr>
+        <w:t>ls</w:t>
+      </w:r>
+      <w:r>
+        <w:rPr>
+          <w:b/>
+          <w:color w:val="BF8F00" w:themeColor="accent4" w:themeShade="BF"/>
+        </w:rPr>
+        <w:t xml:space="preserve"> -</w:t>
+      </w:r>
+      <w:r>
+        <w:rPr>
+          <w:b/>
+          <w:color w:val="BF8F00" w:themeColor="accent4" w:themeShade="BF"/>
+          <w:lang w:val="en-US"/>
+        </w:rPr>
+        <w:t>a</w:t>
+      </w:r>
+      <w:r>
+        <w:rPr>
+          <w:color w:val="BF8F00" w:themeColor="accent4" w:themeShade="BF"/>
+        </w:rPr>
+        <w:t xml:space="preserve">  </w:t>
+      </w:r>
+      <w:r>
+        <w:rPr>
+          <w:color w:val="BF8F00" w:themeColor="accent4" w:themeShade="BF"/>
+        </w:rPr>
+        <w:t xml:space="preserve"> </w:t>
+      </w:r>
+      <w:r>
+        <w:t xml:space="preserve">смотрим появился ли в списке контейнеров, статус запущен </w:t>
+      </w:r>
+      <w:r>
+        <w:t>(</w:t>
+      </w:r>
+      <w:r>
+        <w:rPr>
+          <w:lang w:val="en-US"/>
+        </w:rPr>
+        <w:t>up</w:t>
+      </w:r>
+      <w:r>
+        <w:t>)</w:t>
+      </w:r>
+    </w:p>
+    <w:p>
+      <w:pPr>
+        <w:spacing w:after="0" w:line="240" w:lineRule="auto"/>
+        <w:rPr>
+          <w:lang w:val="en-US"/>
+        </w:rPr>
+      </w:pPr>
+      <w:proofErr w:type="spellStart"/>
+      <w:proofErr w:type="gramStart"/>
+      <w:r>
+        <w:rPr>
+          <w:b/>
+          <w:color w:val="7B7B7B" w:themeColor="accent3" w:themeShade="BF"/>
+          <w:lang w:val="en-US"/>
+        </w:rPr>
+        <w:t>docker</w:t>
+      </w:r>
+      <w:proofErr w:type="spellEnd"/>
+      <w:proofErr w:type="gramEnd"/>
+      <w:r>
+        <w:rPr>
+          <w:b/>
+          <w:color w:val="7B7B7B" w:themeColor="accent3" w:themeShade="BF"/>
+          <w:lang w:val="en-US"/>
+        </w:rPr>
+        <w:t xml:space="preserve"> container </w:t>
+      </w:r>
+      <w:r>
+        <w:rPr>
+          <w:b/>
+          <w:color w:val="7B7B7B" w:themeColor="accent3" w:themeShade="BF"/>
+          <w:lang w:val="en-US"/>
+        </w:rPr>
+        <w:t>stop</w:t>
+      </w:r>
+      <w:r>
+        <w:rPr>
+          <w:b/>
+          <w:color w:val="7B7B7B" w:themeColor="accent3" w:themeShade="BF"/>
+          <w:lang w:val="en-US"/>
+        </w:rPr>
+        <w:t xml:space="preserve"> 4deb31bef8bbf695a5e54565a9e242cbdcca7545a50dbba6c55c35c6323e950c</w:t>
+      </w:r>
+      <w:r>
+        <w:rPr>
+          <w:b/>
+          <w:color w:val="538135" w:themeColor="accent6" w:themeShade="BF"/>
+          <w:lang w:val="en-US"/>
+        </w:rPr>
+        <w:t xml:space="preserve"> </w:t>
+      </w:r>
+      <w:r>
+        <w:rPr>
+          <w:b/>
+          <w:color w:val="538135" w:themeColor="accent6" w:themeShade="BF"/>
+          <w:lang w:val="en-US"/>
+        </w:rPr>
+        <w:t xml:space="preserve"> </w:t>
+      </w:r>
+      <w:r>
+        <w:t>остановить</w:t>
+      </w:r>
+      <w:r>
+        <w:rPr>
+          <w:lang w:val="en-US"/>
+        </w:rPr>
+        <w:t xml:space="preserve"> </w:t>
+      </w:r>
+      <w:r>
+        <w:t>контейнер</w:t>
+      </w:r>
+    </w:p>
+    <w:p>
+      <w:pPr>
+        <w:spacing w:after="0" w:line="240" w:lineRule="auto"/>
+        <w:rPr>
+          <w:lang w:val="en-US"/>
+        </w:rPr>
+      </w:pPr>
+      <w:r>
+        <w:rPr>
+          <w:lang w:val="en-US"/>
+        </w:rPr>
+        <w:drawing>
+          <wp:inline distT="0" distB="0" distL="0" distR="0" wp14:anchorId="1334E093" wp14:editId="1932A089">
+            <wp:extent cx="3200400" cy="2263190"/>
+            <wp:effectExtent l="0" t="0" r="0" b="3810"/>
+            <wp:docPr id="151" name="Рисунок 151"/>
+            <wp:cNvGraphicFramePr>
+              <a:graphicFrameLocks xmlns:a="http://schemas.openxmlformats.org/drawingml/2006/main" noChangeAspect="1"/>
+            </wp:cNvGraphicFramePr>
+            <a:graphic xmlns:a="http://schemas.openxmlformats.org/drawingml/2006/main">
+              <a:graphicData uri="http://schemas.openxmlformats.org/drawingml/2006/picture">
+                <pic:pic xmlns:pic="http://schemas.openxmlformats.org/drawingml/2006/picture">
+                  <pic:nvPicPr>
+                    <pic:cNvPr id="1" name=""/>
+                    <pic:cNvPicPr/>
+                  </pic:nvPicPr>
+                  <pic:blipFill>
+                    <a:blip r:embed="rId158"/>
+                    <a:stretch>
+                      <a:fillRect/>
+                    </a:stretch>
+                  </pic:blipFill>
+                  <pic:spPr>
+                    <a:xfrm>
+                      <a:off x="0" y="0"/>
+                      <a:ext cx="3211836" cy="2271277"/>
+                    </a:xfrm>
+                    <a:prstGeom prst="rect">
+                      <a:avLst/>
+                    </a:prstGeom>
+                  </pic:spPr>
+                </pic:pic>
+              </a:graphicData>
+            </a:graphic>
+          </wp:inline>
+        </w:drawing>
+      </w:r>
+    </w:p>
+    <w:p>
+      <w:pPr>
+        <w:spacing w:after="0" w:line="240" w:lineRule="auto"/>
+        <w:rPr>
+          <w:lang w:val="en-US"/>
+        </w:rPr>
+      </w:pPr>
+    </w:p>
+    <w:p>
+      <w:pPr>
+        <w:spacing w:after="0" w:line="240" w:lineRule="auto"/>
+        <w:rPr>
+          <w:lang w:val="en-US"/>
+        </w:rPr>
+      </w:pPr>
+      <w:r>
+        <w:rPr>
+          <w:lang w:val="en-US"/>
+        </w:rPr>
+        <w:drawing>
+          <wp:inline distT="0" distB="0" distL="0" distR="0" wp14:anchorId="51244CA0" wp14:editId="5782233D">
+            <wp:extent cx="7102062" cy="1257300"/>
+            <wp:effectExtent l="0" t="0" r="3810" b="0"/>
+            <wp:docPr id="153" name="Рисунок 153"/>
+            <wp:cNvGraphicFramePr>
+              <a:graphicFrameLocks xmlns:a="http://schemas.openxmlformats.org/drawingml/2006/main" noChangeAspect="1"/>
+            </wp:cNvGraphicFramePr>
+            <a:graphic xmlns:a="http://schemas.openxmlformats.org/drawingml/2006/main">
+              <a:graphicData uri="http://schemas.openxmlformats.org/drawingml/2006/picture">
+                <pic:pic xmlns:pic="http://schemas.openxmlformats.org/drawingml/2006/picture">
+                  <pic:nvPicPr>
+                    <pic:cNvPr id="1" name=""/>
+                    <pic:cNvPicPr/>
+                  </pic:nvPicPr>
+                  <pic:blipFill>
+                    <a:blip r:embed="rId159"/>
+                    <a:stretch>
+                      <a:fillRect/>
+                    </a:stretch>
+                  </pic:blipFill>
+                  <pic:spPr>
+                    <a:xfrm>
+                      <a:off x="0" y="0"/>
+                      <a:ext cx="7163623" cy="1268198"/>
+                    </a:xfrm>
+                    <a:prstGeom prst="rect">
+                      <a:avLst/>
+                    </a:prstGeom>
+                  </pic:spPr>
+                </pic:pic>
+              </a:graphicData>
+            </a:graphic>
+          </wp:inline>
+        </w:drawing>
+      </w:r>
+    </w:p>
+    <w:p>
+      <w:pPr>
+        <w:spacing w:after="0" w:line="240" w:lineRule="auto"/>
+        <w:rPr>
+          <w:lang w:val="en-US"/>
+        </w:rPr>
+      </w:pPr>
+    </w:p>
+    <w:p>
+      <w:pPr>
+        <w:spacing w:after="0" w:line="240" w:lineRule="auto"/>
+        <w:rPr>
+          <w:lang w:val="en-US"/>
+        </w:rPr>
+      </w:pPr>
+    </w:p>
+    <w:p>
+      <w:pPr>
+        <w:spacing w:after="0" w:line="240" w:lineRule="auto"/>
+        <w:rPr>
+          <w:lang w:val="en-US"/>
+        </w:rPr>
+      </w:pPr>
+    </w:p>
+    <w:p>
+      <w:pPr>
+        <w:spacing w:after="0" w:line="240" w:lineRule="auto"/>
+        <w:rPr>
+          <w:lang w:val="en-US"/>
+        </w:rPr>
+      </w:pPr>
+    </w:p>
+    <w:p>
+      <w:pPr>
+        <w:spacing w:after="0" w:line="240" w:lineRule="auto"/>
+        <w:rPr>
+          <w:lang w:val="en-US"/>
+        </w:rPr>
+      </w:pPr>
+    </w:p>
+    <w:p>
+      <w:pPr>
+        <w:spacing w:after="0" w:line="240" w:lineRule="auto"/>
+        <w:rPr>
+          <w:lang w:val="en-US"/>
+        </w:rPr>
+      </w:pPr>
+    </w:p>
+    <w:p>
+      <w:pPr>
+        <w:spacing w:after="0" w:line="240" w:lineRule="auto"/>
+        <w:rPr>
+          <w:lang w:val="en-US"/>
+        </w:rPr>
+      </w:pPr>
+    </w:p>
+    <w:p>
+      <w:pPr>
+        <w:spacing w:after="0" w:line="240" w:lineRule="auto"/>
+        <w:rPr>
+          <w:lang w:val="en-US"/>
+        </w:rPr>
+      </w:pPr>
+    </w:p>
+    <w:p>
+      <w:pPr>
+        <w:spacing w:after="0" w:line="240" w:lineRule="auto"/>
+        <w:rPr>
+          <w:b/>
+        </w:rPr>
+      </w:pPr>
+      <w:r>
+        <w:rPr>
+          <w:b/>
+        </w:rPr>
+        <w:lastRenderedPageBreak/>
+        <w:t>КОМАНДА DOCKER EXEC</w:t>
+      </w:r>
+    </w:p>
+    <w:p>
+      <w:pPr>
+        <w:spacing w:after="0" w:line="240" w:lineRule="auto"/>
+        <w:rPr>
+          <w:b/>
+        </w:rPr>
+      </w:pPr>
+    </w:p>
+    <w:p>
+      <w:pPr>
+        <w:spacing w:after="0" w:line="240" w:lineRule="auto"/>
+      </w:pPr>
+      <w:r>
+        <w:t>И</w:t>
+      </w:r>
+      <w:r>
+        <w:t xml:space="preserve">спользуется для выполнения команды в запущенном контейнере. </w:t>
+      </w:r>
+      <w:r>
+        <w:t xml:space="preserve">Можем запускать процессы внутри </w:t>
+      </w:r>
+      <w:r>
+        <w:t>докер-</w:t>
+      </w:r>
+      <w:r>
+        <w:t>контейнера</w:t>
+      </w:r>
+    </w:p>
+    <w:p>
+      <w:pPr>
+        <w:spacing w:after="0" w:line="240" w:lineRule="auto"/>
+      </w:pPr>
+      <w:r>
+        <w:t>Если контейнер успешно запущен, вы будете перенаправлены в его внутреннюю оболочку или командную строку.</w:t>
+      </w:r>
+    </w:p>
+    <w:p>
+      <w:pPr>
+        <w:spacing w:after="0" w:line="240" w:lineRule="auto"/>
+      </w:pPr>
+      <w:r>
+        <w:t>Теперь вы можете выполнять команды и взаимодействовать с контейнером так, как будто это обычный компьютер или сервер.</w:t>
+      </w:r>
+    </w:p>
+    <w:p>
+      <w:pPr>
+        <w:spacing w:after="0" w:line="240" w:lineRule="auto"/>
+      </w:pPr>
+      <w:r>
+        <w:t>Чтобы выйти из контейнера</w:t>
+      </w:r>
+      <w:r>
+        <w:t xml:space="preserve"> </w:t>
+      </w:r>
+      <w:r>
+        <w:t>в командную строку хоста (</w:t>
+      </w:r>
+      <w:proofErr w:type="spellStart"/>
+      <w:r>
+        <w:rPr>
+          <w:lang w:val="en-US"/>
+        </w:rPr>
+        <w:t>powershell</w:t>
+      </w:r>
+      <w:proofErr w:type="spellEnd"/>
+      <w:r>
+        <w:t>)</w:t>
+      </w:r>
+      <w:r>
+        <w:t xml:space="preserve">, нажмите сочетание клавиш </w:t>
+      </w:r>
+      <w:proofErr w:type="spellStart"/>
+      <w:r>
+        <w:rPr>
+          <w:b/>
+        </w:rPr>
+        <w:t>Ctrl</w:t>
+      </w:r>
+      <w:proofErr w:type="spellEnd"/>
+      <w:r>
+        <w:rPr>
+          <w:b/>
+        </w:rPr>
+        <w:t xml:space="preserve"> + D</w:t>
+      </w:r>
+      <w:r>
+        <w:t xml:space="preserve"> или выполните команду </w:t>
+      </w:r>
+      <w:proofErr w:type="spellStart"/>
+      <w:r>
+        <w:rPr>
+          <w:b/>
+        </w:rPr>
+        <w:t>exit</w:t>
+      </w:r>
+      <w:proofErr w:type="spellEnd"/>
+      <w:r>
+        <w:t>.</w:t>
+      </w:r>
+    </w:p>
+    <w:p>
+      <w:pPr>
+        <w:spacing w:after="0" w:line="240" w:lineRule="auto"/>
+      </w:pPr>
+      <w:r>
+        <w:t>Обратите внимание, что для успешного подключения к контейнеру вы должны знать его имя или идентификатор.</w:t>
+      </w:r>
+    </w:p>
+    <w:p>
+      <w:pPr>
+        <w:spacing w:after="0" w:line="240" w:lineRule="auto"/>
+      </w:pPr>
+    </w:p>
+    <w:p>
+      <w:pPr>
+        <w:spacing w:after="0" w:line="240" w:lineRule="auto"/>
+      </w:pPr>
+      <w:r>
+        <w:drawing>
+          <wp:inline distT="0" distB="0" distL="0" distR="0" wp14:anchorId="79873463" wp14:editId="1A94A295">
+            <wp:extent cx="4152900" cy="2393197"/>
+            <wp:effectExtent l="0" t="0" r="0" b="7620"/>
+            <wp:docPr id="154" name="Рисунок 154"/>
+            <wp:cNvGraphicFramePr>
+              <a:graphicFrameLocks xmlns:a="http://schemas.openxmlformats.org/drawingml/2006/main" noChangeAspect="1"/>
+            </wp:cNvGraphicFramePr>
+            <a:graphic xmlns:a="http://schemas.openxmlformats.org/drawingml/2006/main">
+              <a:graphicData uri="http://schemas.openxmlformats.org/drawingml/2006/picture">
+                <pic:pic xmlns:pic="http://schemas.openxmlformats.org/drawingml/2006/picture">
+                  <pic:nvPicPr>
+                    <pic:cNvPr id="1" name=""/>
+                    <pic:cNvPicPr/>
+                  </pic:nvPicPr>
+                  <pic:blipFill>
+                    <a:blip r:embed="rId160"/>
+                    <a:stretch>
+                      <a:fillRect/>
+                    </a:stretch>
+                  </pic:blipFill>
+                  <pic:spPr>
+                    <a:xfrm>
+                      <a:off x="0" y="0"/>
+                      <a:ext cx="4159794" cy="2397170"/>
+                    </a:xfrm>
+                    <a:prstGeom prst="rect">
+                      <a:avLst/>
+                    </a:prstGeom>
+                  </pic:spPr>
+                </pic:pic>
+              </a:graphicData>
+            </a:graphic>
+          </wp:inline>
+        </w:drawing>
+      </w:r>
+    </w:p>
+    <w:p>
+      <w:pPr>
+        <w:spacing w:after="0" w:line="240" w:lineRule="auto"/>
+        <w:rPr>
+          <w:lang w:val="en-US"/>
+        </w:rPr>
+      </w:pPr>
+    </w:p>
+    <w:p>
+      <w:pPr>
+        <w:spacing w:after="0" w:line="240" w:lineRule="auto"/>
+      </w:pPr>
+      <w:r>
+        <w:t>Доступ через терминал к процессам</w:t>
+      </w:r>
+      <w:r>
+        <w:t xml:space="preserve"> </w:t>
+      </w:r>
+      <w:r>
+        <w:t>внутри</w:t>
+      </w:r>
+      <w:r>
+        <w:t xml:space="preserve"> </w:t>
+      </w:r>
+      <w:r>
+        <w:t>контейнера</w:t>
+      </w:r>
+      <w:r>
+        <w:t xml:space="preserve"> + запустить оболочку </w:t>
+      </w:r>
+      <w:proofErr w:type="spellStart"/>
+      <w:r>
+        <w:rPr>
+          <w:lang w:val="en-US"/>
+        </w:rPr>
+        <w:t>sh</w:t>
+      </w:r>
+      <w:proofErr w:type="spellEnd"/>
+    </w:p>
+    <w:p>
+      <w:pPr>
+        <w:spacing w:after="0" w:line="240" w:lineRule="auto"/>
+        <w:rPr>
+          <w:color w:val="BF8F00" w:themeColor="accent4" w:themeShade="BF"/>
+          <w:lang w:val="en-US"/>
+        </w:rPr>
+      </w:pPr>
+      <w:proofErr w:type="spellStart"/>
+      <w:proofErr w:type="gramStart"/>
+      <w:r>
+        <w:rPr>
+          <w:b/>
+          <w:lang w:val="en-US"/>
+        </w:rPr>
+        <w:t>docker</w:t>
+      </w:r>
+      <w:proofErr w:type="spellEnd"/>
+      <w:proofErr w:type="gramEnd"/>
+      <w:r>
+        <w:rPr>
+          <w:b/>
+          <w:lang w:val="en-US"/>
+        </w:rPr>
+        <w:t xml:space="preserve"> exec</w:t>
+      </w:r>
+      <w:r>
+        <w:rPr>
+          <w:lang w:val="en-US"/>
+        </w:rPr>
+        <w:t xml:space="preserve"> </w:t>
+      </w:r>
+      <w:r>
+        <w:rPr>
+          <w:color w:val="385623" w:themeColor="accent6" w:themeShade="80"/>
+          <w:lang w:val="en-US"/>
+        </w:rPr>
+        <w:t xml:space="preserve">-it </w:t>
+      </w:r>
+      <w:r>
+        <w:rPr>
+          <w:color w:val="2F5496" w:themeColor="accent5" w:themeShade="BF"/>
+          <w:lang w:val="en-US"/>
+        </w:rPr>
+        <w:t>4deb31bef8bbf695a5e54565a9e242cbdcca7545a50dbba6c55c35c6323e950c</w:t>
+      </w:r>
+      <w:r>
+        <w:rPr>
+          <w:lang w:val="en-US"/>
+        </w:rPr>
+        <w:t xml:space="preserve"> </w:t>
+      </w:r>
+      <w:proofErr w:type="spellStart"/>
+      <w:r>
+        <w:rPr>
+          <w:color w:val="BF8F00" w:themeColor="accent4" w:themeShade="BF"/>
+          <w:lang w:val="en-US"/>
+        </w:rPr>
+        <w:t>sh</w:t>
+      </w:r>
+      <w:proofErr w:type="spellEnd"/>
+    </w:p>
+    <w:p>
+      <w:pPr>
+        <w:spacing w:after="0" w:line="240" w:lineRule="auto"/>
+        <w:rPr>
+          <w:b/>
+          <w:lang w:val="en-US"/>
+        </w:rPr>
+      </w:pPr>
+      <w:r>
+        <w:rPr>
+          <w:b/>
+        </w:rPr>
+        <w:t xml:space="preserve">команда </w:t>
+      </w:r>
+      <w:proofErr w:type="gramStart"/>
+      <w:r>
+        <w:rPr>
+          <w:b/>
+          <w:lang w:val="en-US"/>
+        </w:rPr>
+        <w:t>exec</w:t>
+      </w:r>
+      <w:r>
+        <w:rPr>
+          <w:b/>
+        </w:rPr>
+        <w:t xml:space="preserve"> </w:t>
+      </w:r>
+      <w:r>
+        <w:rPr>
+          <w:b/>
+        </w:rPr>
+        <w:t xml:space="preserve"> </w:t>
+      </w:r>
+      <w:r>
+        <w:rPr>
+          <w:rFonts w:ascii="Arial" w:hAnsi="Arial"/>
+          <w:color w:val="385623" w:themeColor="accent6" w:themeShade="80"/>
+          <w:sz w:val="26"/>
+          <w:szCs w:val="26"/>
+          <w:shd w:val="clear" w:color="auto" w:fill="FFFFFF"/>
+        </w:rPr>
+        <w:t>запустить</w:t>
+      </w:r>
+      <w:proofErr w:type="gramEnd"/>
+      <w:r>
+        <w:rPr>
+          <w:rFonts w:ascii="Arial" w:hAnsi="Arial"/>
+          <w:color w:val="385623" w:themeColor="accent6" w:themeShade="80"/>
+          <w:sz w:val="26"/>
+          <w:szCs w:val="26"/>
+          <w:shd w:val="clear" w:color="auto" w:fill="FFFFFF"/>
+        </w:rPr>
+        <w:t xml:space="preserve"> контейнер в интерактивном режиме с поддержкой терминала</w:t>
+      </w:r>
+      <w:r>
+        <w:rPr>
+          <w:rFonts w:ascii="Arial" w:hAnsi="Arial"/>
+          <w:color w:val="385623" w:themeColor="accent6" w:themeShade="80"/>
+          <w:sz w:val="26"/>
+          <w:szCs w:val="26"/>
+          <w:shd w:val="clear" w:color="auto" w:fill="FFFFFF"/>
+        </w:rPr>
+        <w:t xml:space="preserve"> </w:t>
+      </w:r>
+      <w:r>
+        <w:rPr>
+          <w:color w:val="2F5496" w:themeColor="accent5" w:themeShade="BF"/>
+        </w:rPr>
+        <w:t xml:space="preserve">идентификатор контейнера </w:t>
+      </w:r>
+      <w:r>
+        <w:rPr>
+          <w:color w:val="BF8F00" w:themeColor="accent4" w:themeShade="BF"/>
+        </w:rPr>
+        <w:t>оболочка</w:t>
+      </w:r>
+      <w:r>
+        <w:rPr>
+          <w:color w:val="BF8F00" w:themeColor="accent4" w:themeShade="BF"/>
+        </w:rPr>
+        <w:t xml:space="preserve"> ком строки </w:t>
+      </w:r>
+      <w:proofErr w:type="spellStart"/>
+      <w:r>
+        <w:rPr>
+          <w:color w:val="BF8F00" w:themeColor="accent4" w:themeShade="BF"/>
+        </w:rPr>
+        <w:t>линукс</w:t>
+      </w:r>
+      <w:proofErr w:type="spellEnd"/>
+    </w:p>
+    <w:p>
+      <w:pPr>
+        <w:spacing w:after="0" w:line="240" w:lineRule="auto"/>
+      </w:pPr>
+    </w:p>
+    <w:p>
+      <w:pPr>
+        <w:spacing w:after="0" w:line="240" w:lineRule="auto"/>
+        <w:rPr>
+          <w:lang w:val="en-US"/>
+        </w:rPr>
+      </w:pPr>
+      <w:r>
+        <w:rPr>
+          <w:lang w:val="en-US"/>
+        </w:rPr>
+        <w:drawing>
+          <wp:inline distT="0" distB="0" distL="0" distR="0" wp14:anchorId="6C2A3D54" wp14:editId="4F2632B3">
+            <wp:extent cx="5133975" cy="2647950"/>
+            <wp:effectExtent l="0" t="0" r="9525" b="0"/>
+            <wp:docPr id="155" name="Рисунок 155"/>
+            <wp:cNvGraphicFramePr>
+              <a:graphicFrameLocks xmlns:a="http://schemas.openxmlformats.org/drawingml/2006/main" noChangeAspect="1"/>
+            </wp:cNvGraphicFramePr>
+            <a:graphic xmlns:a="http://schemas.openxmlformats.org/drawingml/2006/main">
+              <a:graphicData uri="http://schemas.openxmlformats.org/drawingml/2006/picture">
+                <pic:pic xmlns:pic="http://schemas.openxmlformats.org/drawingml/2006/picture">
+                  <pic:nvPicPr>
+                    <pic:cNvPr id="1" name=""/>
+                    <pic:cNvPicPr/>
+                  </pic:nvPicPr>
+                  <pic:blipFill>
+                    <a:blip r:embed="rId161"/>
+                    <a:stretch>
+                      <a:fillRect/>
+                    </a:stretch>
+                  </pic:blipFill>
+                  <pic:spPr>
+                    <a:xfrm>
+                      <a:off x="0" y="0"/>
+                      <a:ext cx="5133975" cy="2647950"/>
+                    </a:xfrm>
+                    <a:prstGeom prst="rect">
+                      <a:avLst/>
+                    </a:prstGeom>
+                  </pic:spPr>
+                </pic:pic>
+              </a:graphicData>
+            </a:graphic>
+          </wp:inline>
+        </w:drawing>
+      </w:r>
+    </w:p>
+    <w:p>
+      <w:pPr>
+        <w:spacing w:after="0" w:line="240" w:lineRule="auto"/>
+        <w:rPr>
+          <w:lang w:val="en-US"/>
+        </w:rPr>
+      </w:pPr>
+    </w:p>
+    <w:p>
+      <w:pPr>
+        <w:spacing w:after="0" w:line="240" w:lineRule="auto"/>
+        <w:rPr>
+          <w:lang w:val="en-US"/>
+        </w:rPr>
+      </w:pPr>
+    </w:p>
+    <w:p>
+      <w:pPr>
+        <w:spacing w:after="0" w:line="240" w:lineRule="auto"/>
+        <w:rPr>
+          <w:lang w:val="en-US"/>
+        </w:rPr>
+      </w:pPr>
+    </w:p>
+    <w:p>
+      <w:pPr>
+        <w:spacing w:after="0" w:line="240" w:lineRule="auto"/>
+        <w:rPr>
+          <w:lang w:val="en-US"/>
+        </w:rPr>
+      </w:pPr>
+    </w:p>
+    <w:p>
+      <w:pPr>
+        <w:spacing w:after="0" w:line="240" w:lineRule="auto"/>
+        <w:rPr>
+          <w:lang w:val="en-US"/>
+        </w:rPr>
+      </w:pPr>
+    </w:p>
+    <w:p>
+      <w:pPr>
+        <w:spacing w:after="0" w:line="240" w:lineRule="auto"/>
+        <w:rPr>
+          <w:lang w:val="en-US"/>
+        </w:rPr>
+      </w:pPr>
+      <w:r>
+        <w:rPr>
+          <w:lang w:val="en-US"/>
+        </w:rPr>
+        <w:lastRenderedPageBreak/>
+        <w:drawing>
+          <wp:inline distT="0" distB="0" distL="0" distR="0" wp14:anchorId="12E25182" wp14:editId="6A8E3BA8">
+            <wp:extent cx="5400675" cy="3514725"/>
+            <wp:effectExtent l="0" t="0" r="9525" b="9525"/>
+            <wp:docPr id="156" name="Рисунок 156"/>
+            <wp:cNvGraphicFramePr>
+              <a:graphicFrameLocks xmlns:a="http://schemas.openxmlformats.org/drawingml/2006/main" noChangeAspect="1"/>
+            </wp:cNvGraphicFramePr>
+            <a:graphic xmlns:a="http://schemas.openxmlformats.org/drawingml/2006/main">
+              <a:graphicData uri="http://schemas.openxmlformats.org/drawingml/2006/picture">
+                <pic:pic xmlns:pic="http://schemas.openxmlformats.org/drawingml/2006/picture">
+                  <pic:nvPicPr>
+                    <pic:cNvPr id="1" name=""/>
+                    <pic:cNvPicPr/>
+                  </pic:nvPicPr>
+                  <pic:blipFill>
+                    <a:blip r:embed="rId162"/>
+                    <a:stretch>
+                      <a:fillRect/>
+                    </a:stretch>
+                  </pic:blipFill>
+                  <pic:spPr>
+                    <a:xfrm>
+                      <a:off x="0" y="0"/>
+                      <a:ext cx="5400675" cy="3514725"/>
+                    </a:xfrm>
+                    <a:prstGeom prst="rect">
+                      <a:avLst/>
+                    </a:prstGeom>
+                  </pic:spPr>
+                </pic:pic>
+              </a:graphicData>
+            </a:graphic>
+          </wp:inline>
+        </w:drawing>
+      </w:r>
+    </w:p>
+    <w:p>
+      <w:pPr>
+        <w:spacing w:after="0" w:line="240" w:lineRule="auto"/>
+        <w:rPr>
+          <w:lang w:val="en-US"/>
+        </w:rPr>
+      </w:pPr>
+    </w:p>
+    <w:p>
+      <w:pPr>
+        <w:rPr>
+          <w:b/>
+          <w:sz w:val="32"/>
+        </w:rPr>
+      </w:pPr>
+      <w:r>
+        <w:rPr>
+          <w:b/>
+          <w:sz w:val="32"/>
+        </w:rPr>
+        <w:t>ТИПЫ ВНЕШНИХ ХРАНИЛИЩ</w:t>
+      </w:r>
+    </w:p>
+    <w:p>
+      <w:pPr>
+        <w:spacing w:after="0" w:line="240" w:lineRule="auto"/>
+        <w:rPr>
+          <w:u w:val="single"/>
+        </w:rPr>
+      </w:pPr>
+      <w:r>
+        <w:rPr>
+          <w:u w:val="single"/>
+        </w:rPr>
+        <w:t xml:space="preserve">3 типа </w:t>
+      </w:r>
+      <w:r>
+        <w:rPr>
+          <w:u w:val="single"/>
+        </w:rPr>
+        <w:t>хранилищ</w:t>
+      </w:r>
+      <w:r>
+        <w:rPr>
+          <w:u w:val="single"/>
+        </w:rPr>
+        <w:t>:</w:t>
+      </w:r>
+    </w:p>
+    <w:p>
+      <w:pPr>
+        <w:spacing w:after="0" w:line="240" w:lineRule="auto"/>
+      </w:pPr>
+      <w:r>
+        <w:rPr>
+          <w:b/>
+          <w:lang w:val="en-US"/>
+        </w:rPr>
+        <w:t>Volumes</w:t>
+      </w:r>
+      <w:r>
+        <w:rPr>
+          <w:b/>
+        </w:rPr>
+        <w:t xml:space="preserve"> </w:t>
+      </w:r>
+      <w:r>
+        <w:t>не докер процессы не могут изменять контент этой папки.</w:t>
+      </w:r>
+    </w:p>
+    <w:p>
+      <w:pPr>
+        <w:spacing w:after="0" w:line="240" w:lineRule="auto"/>
+      </w:pPr>
+      <w:r>
+        <w:rPr>
+          <w:b/>
+          <w:lang w:val="en-US"/>
+        </w:rPr>
+        <w:t>Bind</w:t>
+      </w:r>
+      <w:r>
+        <w:rPr>
+          <w:b/>
+        </w:rPr>
+        <w:t xml:space="preserve"> </w:t>
+      </w:r>
+      <w:r>
+        <w:rPr>
+          <w:b/>
+          <w:lang w:val="en-US"/>
+        </w:rPr>
+        <w:t>mounts</w:t>
+      </w:r>
+      <w:r>
+        <w:rPr>
+          <w:b/>
+        </w:rPr>
+        <w:t xml:space="preserve"> </w:t>
+      </w:r>
+      <w:r>
+        <w:t>не имеет ограничений</w:t>
+      </w:r>
+      <w:r>
+        <w:rPr>
+          <w:b/>
+        </w:rPr>
+        <w:t xml:space="preserve">. </w:t>
+      </w:r>
+      <w:r>
+        <w:t>Можем создать свою папку на хосте и работать с ней. Подключить папку к контейнеру, чтобы он ее использовал (</w:t>
+      </w:r>
+      <w:proofErr w:type="gramStart"/>
+      <w:r>
+        <w:t>например</w:t>
+      </w:r>
+      <w:proofErr w:type="gramEnd"/>
+      <w:r>
+        <w:t xml:space="preserve"> отображал</w:t>
+      </w:r>
+      <w:r>
+        <w:t xml:space="preserve"> браузер когда обращаемся к веб-</w:t>
+      </w:r>
+      <w:r>
+        <w:t>серверу).</w:t>
+      </w:r>
+      <w:r>
+        <w:t xml:space="preserve"> Происходит перенаправление с внутренней папки контейнера на нашу </w:t>
+      </w:r>
+      <w:proofErr w:type="spellStart"/>
+      <w:r>
+        <w:t>внешнюю.</w:t>
+      </w:r>
+      <w:r>
+        <w:t>Удобен</w:t>
+      </w:r>
+      <w:proofErr w:type="spellEnd"/>
+      <w:r>
+        <w:t xml:space="preserve"> при разработке и </w:t>
+      </w:r>
+      <w:r>
+        <w:rPr>
+          <w:b/>
+        </w:rPr>
+        <w:t>тестировании</w:t>
+      </w:r>
+    </w:p>
+    <w:p>
+      <w:pPr>
+        <w:spacing w:after="0" w:line="240" w:lineRule="auto"/>
+        <w:rPr>
+          <w:b/>
+        </w:rPr>
+      </w:pPr>
+      <w:proofErr w:type="spellStart"/>
+      <w:r>
+        <w:rPr>
+          <w:b/>
+          <w:lang w:val="en-US"/>
+        </w:rPr>
+        <w:t>Tmpfs</w:t>
+      </w:r>
+      <w:proofErr w:type="spellEnd"/>
+      <w:r>
+        <w:rPr>
+          <w:b/>
+        </w:rPr>
+        <w:t xml:space="preserve"> </w:t>
+      </w:r>
+      <w:r>
+        <w:rPr>
+          <w:b/>
+          <w:lang w:val="en-US"/>
+        </w:rPr>
+        <w:t>mounts</w:t>
+      </w:r>
+      <w:r>
+        <w:rPr>
+          <w:b/>
+        </w:rPr>
+        <w:t xml:space="preserve"> </w:t>
+      </w:r>
+      <w:r>
+        <w:t>хранение только в памяти</w:t>
+      </w:r>
+      <w:r>
+        <w:t>. При перезагрузке данные пропадут</w:t>
+      </w:r>
+      <w:r>
+        <w:t>. Сохранить на время. Быстрый доступ.</w:t>
+      </w:r>
+    </w:p>
+    <w:p>
+      <w:pPr>
+        <w:spacing w:after="0" w:line="240" w:lineRule="auto"/>
+      </w:pPr>
+    </w:p>
+    <w:p>
+      <w:pPr>
+        <w:rPr>
+          <w:b/>
+        </w:rPr>
+      </w:pPr>
+      <w:r>
+        <w:rPr>
+          <w:b/>
+        </w:rPr>
+        <w:t>МОНТИРОВАНИЕ BIND MOUNT</w:t>
+      </w:r>
+    </w:p>
+    <w:p>
+      <w:pPr>
+        <w:spacing w:after="0" w:line="240" w:lineRule="auto"/>
+      </w:pPr>
+      <w:r>
+        <w:t xml:space="preserve">Чтобы выполнить монтирование по типу </w:t>
+      </w:r>
+      <w:r>
+        <w:rPr>
+          <w:lang w:val="en-US"/>
+        </w:rPr>
+        <w:t>bind</w:t>
+      </w:r>
+    </w:p>
+    <w:p>
+      <w:pPr>
+        <w:spacing w:after="0" w:line="240" w:lineRule="auto"/>
+        <w:rPr>
+          <w:color w:val="7030A0"/>
+        </w:rPr>
+      </w:pPr>
+      <w:r>
+        <w:t xml:space="preserve">Скачать и </w:t>
+      </w:r>
+      <w:r>
+        <w:rPr>
+          <w:color w:val="385623" w:themeColor="accent6" w:themeShade="80"/>
+        </w:rPr>
+        <w:t>Запустить</w:t>
+      </w:r>
+      <w:r>
+        <w:rPr>
+          <w:color w:val="385623" w:themeColor="accent6" w:themeShade="80"/>
+        </w:rPr>
+        <w:t xml:space="preserve"> контейнер</w:t>
+      </w:r>
+      <w:r>
+        <w:t xml:space="preserve"> </w:t>
+      </w:r>
+      <w:r>
+        <w:rPr>
+          <w:color w:val="BF8F00" w:themeColor="accent4" w:themeShade="BF"/>
+        </w:rPr>
+        <w:t xml:space="preserve">с именем </w:t>
+      </w:r>
+      <w:r>
+        <w:rPr>
+          <w:color w:val="BF8F00" w:themeColor="accent4" w:themeShade="BF"/>
+        </w:rPr>
+        <w:t xml:space="preserve">образа </w:t>
+      </w:r>
+      <w:proofErr w:type="spellStart"/>
+      <w:r>
+        <w:rPr>
+          <w:color w:val="BF8F00" w:themeColor="accent4" w:themeShade="BF"/>
+          <w:lang w:val="en-US"/>
+        </w:rPr>
+        <w:t>nginx</w:t>
+      </w:r>
+      <w:proofErr w:type="spellEnd"/>
+      <w:r>
+        <w:rPr>
+          <w:color w:val="BF8F00" w:themeColor="accent4" w:themeShade="BF"/>
+        </w:rPr>
+        <w:t>-</w:t>
+      </w:r>
+      <w:proofErr w:type="gramStart"/>
+      <w:r>
+        <w:rPr>
+          <w:color w:val="BF8F00" w:themeColor="accent4" w:themeShade="BF"/>
+          <w:lang w:val="en-US"/>
+        </w:rPr>
+        <w:t>mount</w:t>
+      </w:r>
+      <w:r>
+        <w:rPr>
+          <w:color w:val="BF8F00" w:themeColor="accent4" w:themeShade="BF"/>
+        </w:rPr>
+        <w:t xml:space="preserve"> </w:t>
+      </w:r>
+      <w:r>
+        <w:rPr>
+          <w:color w:val="BF8F00" w:themeColor="accent4" w:themeShade="BF"/>
+        </w:rPr>
+        <w:t xml:space="preserve"> </w:t>
+      </w:r>
+      <w:r>
+        <w:rPr>
+          <w:color w:val="C00000"/>
+        </w:rPr>
+        <w:t>путь</w:t>
+      </w:r>
+      <w:proofErr w:type="gramEnd"/>
+      <w:r>
+        <w:rPr>
+          <w:color w:val="C00000"/>
+        </w:rPr>
+        <w:t xml:space="preserve"> до папки на </w:t>
+      </w:r>
+      <w:proofErr w:type="spellStart"/>
+      <w:r>
+        <w:rPr>
+          <w:color w:val="C00000"/>
+        </w:rPr>
+        <w:t>хосте</w:t>
+      </w:r>
+      <w:r>
+        <w:rPr>
+          <w:color w:val="ED7D31" w:themeColor="accent2"/>
+        </w:rPr>
+        <w:t>:путь</w:t>
+      </w:r>
+      <w:proofErr w:type="spellEnd"/>
+      <w:r>
+        <w:rPr>
+          <w:color w:val="ED7D31" w:themeColor="accent2"/>
+        </w:rPr>
+        <w:t xml:space="preserve"> до </w:t>
+      </w:r>
+      <w:r>
+        <w:rPr>
+          <w:color w:val="ED7D31" w:themeColor="accent2"/>
+        </w:rPr>
+        <w:t xml:space="preserve">папки </w:t>
+      </w:r>
+      <w:r>
+        <w:rPr>
+          <w:color w:val="ED7D31" w:themeColor="accent2"/>
+        </w:rPr>
+        <w:t xml:space="preserve">веб-сервера </w:t>
+      </w:r>
+      <w:proofErr w:type="spellStart"/>
+      <w:r>
+        <w:rPr>
+          <w:color w:val="ED7D31" w:themeColor="accent2"/>
+          <w:lang w:val="en-US"/>
+        </w:rPr>
+        <w:t>nginx</w:t>
+      </w:r>
+      <w:proofErr w:type="spellEnd"/>
+      <w:r>
+        <w:rPr>
+          <w:color w:val="BF8F00" w:themeColor="accent4" w:themeShade="BF"/>
+        </w:rPr>
+        <w:t xml:space="preserve"> </w:t>
+      </w:r>
+      <w:r>
+        <w:rPr>
+          <w:color w:val="1F4E79" w:themeColor="accent1" w:themeShade="80"/>
+        </w:rPr>
+        <w:t xml:space="preserve">с </w:t>
+      </w:r>
+      <w:proofErr w:type="spellStart"/>
+      <w:r>
+        <w:rPr>
+          <w:color w:val="1F4E79" w:themeColor="accent1" w:themeShade="80"/>
+        </w:rPr>
+        <w:t>мэпингом</w:t>
+      </w:r>
+      <w:proofErr w:type="spellEnd"/>
+      <w:r>
+        <w:rPr>
+          <w:color w:val="1F4E79" w:themeColor="accent1" w:themeShade="80"/>
+        </w:rPr>
+        <w:t xml:space="preserve"> портов</w:t>
+      </w:r>
+      <w:r>
+        <w:t xml:space="preserve"> </w:t>
+      </w:r>
+      <w:r>
+        <w:t xml:space="preserve"> </w:t>
+      </w:r>
+      <w:r>
+        <w:rPr>
+          <w:color w:val="7030A0"/>
+        </w:rPr>
+        <w:t xml:space="preserve">имя образа </w:t>
+      </w:r>
+      <w:proofErr w:type="spellStart"/>
+      <w:r>
+        <w:rPr>
+          <w:color w:val="7030A0"/>
+          <w:lang w:val="en-US"/>
+        </w:rPr>
+        <w:t>nginx</w:t>
+      </w:r>
+      <w:proofErr w:type="spellEnd"/>
+    </w:p>
+    <w:p>
+      <w:pPr>
+        <w:spacing w:after="0" w:line="240" w:lineRule="auto"/>
+        <w:rPr>
+          <w:color w:val="7030A0"/>
+        </w:rPr>
+      </w:pPr>
+    </w:p>
+    <w:p>
+      <w:pPr>
+        <w:spacing w:after="0" w:line="240" w:lineRule="auto"/>
+      </w:pPr>
+      <w:r>
+        <w:rPr>
+          <w:b/>
+          <w:color w:val="C00000"/>
+        </w:rPr>
+        <w:t>–</w:t>
+      </w:r>
+      <w:r>
+        <w:rPr>
+          <w:b/>
+          <w:color w:val="C00000"/>
+          <w:lang w:val="en-US"/>
+        </w:rPr>
+        <w:t>v</w:t>
+      </w:r>
+      <w:r>
+        <w:rPr>
+          <w:b/>
+        </w:rPr>
+        <w:t xml:space="preserve"> </w:t>
+      </w:r>
+      <w:r>
+        <w:rPr>
+          <w:b/>
+          <w:color w:val="C00000"/>
+          <w:lang w:val="en-US"/>
+        </w:rPr>
+        <w:t>C</w:t>
+      </w:r>
+      <w:r>
+        <w:rPr>
+          <w:b/>
+          <w:color w:val="C00000"/>
+        </w:rPr>
+        <w:t>:\</w:t>
+      </w:r>
+      <w:proofErr w:type="spellStart"/>
+      <w:r>
+        <w:rPr>
+          <w:b/>
+          <w:color w:val="C00000"/>
+          <w:lang w:val="en-US"/>
+        </w:rPr>
+        <w:t>tmp</w:t>
+      </w:r>
+      <w:proofErr w:type="spellEnd"/>
+      <w:r>
+        <w:rPr>
+          <w:b/>
+          <w:color w:val="C00000"/>
+        </w:rPr>
+        <w:t>\</w:t>
+      </w:r>
+      <w:proofErr w:type="spellStart"/>
+      <w:r>
+        <w:rPr>
+          <w:b/>
+          <w:color w:val="C00000"/>
+          <w:lang w:val="en-US"/>
+        </w:rPr>
+        <w:t>nginx</w:t>
+      </w:r>
+      <w:proofErr w:type="spellEnd"/>
+      <w:r>
+        <w:rPr>
+          <w:b/>
+          <w:color w:val="ED7D31" w:themeColor="accent2"/>
+        </w:rPr>
+        <w:t>:/</w:t>
+      </w:r>
+      <w:proofErr w:type="spellStart"/>
+      <w:r>
+        <w:rPr>
+          <w:b/>
+          <w:color w:val="ED7D31" w:themeColor="accent2"/>
+          <w:lang w:val="en-US"/>
+        </w:rPr>
+        <w:t>usr</w:t>
+      </w:r>
+      <w:proofErr w:type="spellEnd"/>
+      <w:r>
+        <w:rPr>
+          <w:b/>
+          <w:color w:val="ED7D31" w:themeColor="accent2"/>
+        </w:rPr>
+        <w:t>/</w:t>
+      </w:r>
+      <w:r>
+        <w:rPr>
+          <w:b/>
+          <w:color w:val="ED7D31" w:themeColor="accent2"/>
+          <w:lang w:val="en-US"/>
+        </w:rPr>
+        <w:t>share</w:t>
+      </w:r>
+      <w:r>
+        <w:rPr>
+          <w:b/>
+          <w:color w:val="ED7D31" w:themeColor="accent2"/>
+        </w:rPr>
+        <w:t>/</w:t>
+      </w:r>
+      <w:proofErr w:type="spellStart"/>
+      <w:r>
+        <w:rPr>
+          <w:b/>
+          <w:color w:val="ED7D31" w:themeColor="accent2"/>
+          <w:lang w:val="en-US"/>
+        </w:rPr>
+        <w:t>nginx</w:t>
+      </w:r>
+      <w:proofErr w:type="spellEnd"/>
+      <w:r>
+        <w:rPr>
+          <w:b/>
+          <w:color w:val="ED7D31" w:themeColor="accent2"/>
+        </w:rPr>
+        <w:t>/</w:t>
+      </w:r>
+      <w:r>
+        <w:rPr>
+          <w:b/>
+          <w:color w:val="ED7D31" w:themeColor="accent2"/>
+          <w:lang w:val="en-US"/>
+        </w:rPr>
+        <w:t>html</w:t>
+      </w:r>
+      <w:r>
+        <w:rPr>
+          <w:color w:val="ED7D31" w:themeColor="accent2"/>
+        </w:rPr>
+        <w:t xml:space="preserve"> </w:t>
+      </w:r>
+      <w:r>
+        <w:t>– связывание локальной папки хоста с внутренней папкой контейнера через параметр -</w:t>
+      </w:r>
+      <w:r>
+        <w:rPr>
+          <w:lang w:val="en-US"/>
+        </w:rPr>
+        <w:t>v</w:t>
+      </w:r>
+    </w:p>
+    <w:p>
+      <w:pPr>
+        <w:spacing w:after="0" w:line="240" w:lineRule="auto"/>
+        <w:rPr>
+          <w:color w:val="7030A0"/>
+        </w:rPr>
+      </w:pPr>
+    </w:p>
+    <w:p>
+      <w:pPr>
+        <w:spacing w:after="0" w:line="240" w:lineRule="auto"/>
+        <w:rPr>
+          <w:lang w:val="en-US"/>
+        </w:rPr>
+      </w:pPr>
+      <w:proofErr w:type="spellStart"/>
+      <w:proofErr w:type="gramStart"/>
+      <w:r>
+        <w:rPr>
+          <w:color w:val="385623" w:themeColor="accent6" w:themeShade="80"/>
+          <w:lang w:val="en-US"/>
+        </w:rPr>
+        <w:t>docker</w:t>
+      </w:r>
+      <w:proofErr w:type="spellEnd"/>
+      <w:proofErr w:type="gramEnd"/>
+      <w:r>
+        <w:rPr>
+          <w:color w:val="385623" w:themeColor="accent6" w:themeShade="80"/>
+          <w:lang w:val="en-US"/>
+        </w:rPr>
+        <w:t xml:space="preserve"> run </w:t>
+      </w:r>
+      <w:r>
+        <w:rPr>
+          <w:color w:val="BF8F00" w:themeColor="accent4" w:themeShade="BF"/>
+          <w:lang w:val="en-US"/>
+        </w:rPr>
+        <w:t xml:space="preserve">--name </w:t>
+      </w:r>
+      <w:proofErr w:type="spellStart"/>
+      <w:r>
+        <w:rPr>
+          <w:color w:val="BF8F00" w:themeColor="accent4" w:themeShade="BF"/>
+          <w:lang w:val="en-US"/>
+        </w:rPr>
+        <w:t>nginx</w:t>
+      </w:r>
+      <w:proofErr w:type="spellEnd"/>
+      <w:r>
+        <w:rPr>
+          <w:color w:val="BF8F00" w:themeColor="accent4" w:themeShade="BF"/>
+          <w:lang w:val="en-US"/>
+        </w:rPr>
+        <w:t xml:space="preserve">-mount </w:t>
+      </w:r>
+      <w:r>
+        <w:rPr>
+          <w:b/>
+          <w:color w:val="C00000"/>
+          <w:lang w:val="en-US"/>
+        </w:rPr>
+        <w:t>–v</w:t>
+      </w:r>
+      <w:r>
+        <w:rPr>
+          <w:b/>
+          <w:lang w:val="en-US"/>
+        </w:rPr>
+        <w:t xml:space="preserve"> </w:t>
+      </w:r>
+      <w:r>
+        <w:rPr>
+          <w:b/>
+          <w:color w:val="C00000"/>
+          <w:lang w:val="en-US"/>
+        </w:rPr>
+        <w:t>c</w:t>
+      </w:r>
+      <w:r>
+        <w:rPr>
+          <w:b/>
+          <w:color w:val="C00000"/>
+          <w:lang w:val="en-US"/>
+        </w:rPr>
+        <w:t>:\tmp\nginx</w:t>
+      </w:r>
+      <w:r>
+        <w:rPr>
+          <w:b/>
+          <w:color w:val="ED7D31" w:themeColor="accent2"/>
+          <w:lang w:val="en-US"/>
+        </w:rPr>
+        <w:t>:</w:t>
+      </w:r>
+      <w:r>
+        <w:rPr>
+          <w:b/>
+          <w:color w:val="ED7D31" w:themeColor="accent2"/>
+          <w:lang w:val="en-US"/>
+        </w:rPr>
+        <w:t>/usr/share/nginx/html</w:t>
+      </w:r>
+      <w:r>
+        <w:rPr>
+          <w:color w:val="ED7D31" w:themeColor="accent2"/>
+          <w:lang w:val="en-US"/>
+        </w:rPr>
+        <w:t xml:space="preserve"> </w:t>
+      </w:r>
+      <w:r>
+        <w:rPr>
+          <w:color w:val="1F4E79" w:themeColor="accent1" w:themeShade="80"/>
+          <w:lang w:val="en-US"/>
+        </w:rPr>
+        <w:t xml:space="preserve">-p 80:80 </w:t>
+      </w:r>
+      <w:proofErr w:type="spellStart"/>
+      <w:r>
+        <w:rPr>
+          <w:color w:val="7030A0"/>
+          <w:lang w:val="en-US"/>
+        </w:rPr>
+        <w:t>nginx</w:t>
+      </w:r>
+      <w:proofErr w:type="spellEnd"/>
+    </w:p>
+    <w:p>
+      <w:pPr>
+        <w:spacing w:after="0" w:line="240" w:lineRule="auto"/>
+        <w:rPr>
+          <w:lang w:val="en-US"/>
+        </w:rPr>
+      </w:pPr>
+    </w:p>
+    <w:p>
+      <w:pPr>
+        <w:spacing w:after="0" w:line="240" w:lineRule="auto"/>
+        <w:rPr>
+          <w:lang w:val="en-US"/>
+        </w:rPr>
+      </w:pPr>
+    </w:p>
+    <w:p>
+      <w:pPr>
+        <w:spacing w:after="0" w:line="240" w:lineRule="auto"/>
+        <w:rPr>
+          <w:lang w:val="en-US"/>
+        </w:rPr>
+      </w:pPr>
+    </w:p>
+    <w:p>
+      <w:pPr>
+        <w:spacing w:after="0" w:line="240" w:lineRule="auto"/>
+        <w:rPr>
+          <w:lang w:val="en-US"/>
+        </w:rPr>
+      </w:pPr>
       <w:bookmarkStart w:id="0" w:name="_GoBack"/>
       <w:bookmarkEnd w:id="0"/>
     </w:p>
     <w:p>
       <w:pPr>
         <w:spacing w:after="0" w:line="240" w:lineRule="auto"/>
+        <w:rPr>
+          <w:lang w:val="en-US"/>
+        </w:rPr>
+      </w:pPr>
+    </w:p>
+    <w:p>
+      <w:pPr>
+        <w:spacing w:after="0" w:line="240" w:lineRule="auto"/>
+        <w:rPr>
+          <w:lang w:val="en-US"/>
+        </w:rPr>
+      </w:pPr>
+    </w:p>
+    <w:p>
+      <w:pPr>
+        <w:spacing w:after="0" w:line="240" w:lineRule="auto"/>
+        <w:rPr>
+          <w:lang w:val="en-US"/>
+        </w:rPr>
+      </w:pPr>
+    </w:p>
+    <w:p>
+      <w:pPr>
+        <w:spacing w:after="0" w:line="240" w:lineRule="auto"/>
+        <w:rPr>
+          <w:lang w:val="en-US"/>
+        </w:rPr>
+      </w:pPr>
+    </w:p>
+    <w:p>
+      <w:pPr>
+        <w:spacing w:after="0" w:line="240" w:lineRule="auto"/>
+        <w:rPr>
+          <w:lang w:val="en-US"/>
+        </w:rPr>
+      </w:pPr>
+    </w:p>
+    <w:p>
+      <w:pPr>
+        <w:spacing w:after="0" w:line="240" w:lineRule="auto"/>
+        <w:rPr>
+          <w:lang w:val="en-US"/>
+        </w:rPr>
+      </w:pPr>
+    </w:p>
+    <w:p>
+      <w:pPr>
+        <w:spacing w:after="0" w:line="240" w:lineRule="auto"/>
+        <w:rPr>
+          <w:lang w:val="en-US"/>
+        </w:rPr>
+      </w:pPr>
+    </w:p>
+    <w:p>
+      <w:pPr>
+        <w:spacing w:after="0" w:line="240" w:lineRule="auto"/>
+        <w:rPr>
+          <w:lang w:val="en-US"/>
+        </w:rPr>
+      </w:pPr>
+    </w:p>
+    <w:p>
+      <w:pPr>
+        <w:spacing w:after="0" w:line="240" w:lineRule="auto"/>
+        <w:rPr>
+          <w:lang w:val="en-US"/>
+        </w:rPr>
+      </w:pPr>
+    </w:p>
+    <w:p>
+      <w:pPr>
+        <w:spacing w:after="0" w:line="240" w:lineRule="auto"/>
+        <w:rPr>
+          <w:lang w:val="en-US"/>
+        </w:rPr>
+      </w:pPr>
+    </w:p>
+    <w:p>
+      <w:pPr>
+        <w:spacing w:after="0" w:line="240" w:lineRule="auto"/>
+        <w:rPr>
+          <w:lang w:val="en-US"/>
+        </w:rPr>
+      </w:pPr>
+    </w:p>
+    <w:p>
+      <w:pPr>
+        <w:spacing w:after="0" w:line="240" w:lineRule="auto"/>
+        <w:rPr>
+          <w:lang w:val="en-US"/>
+        </w:rPr>
+      </w:pPr>
+    </w:p>
+    <w:p>
+      <w:pPr>
+        <w:spacing w:after="0" w:line="240" w:lineRule="auto"/>
+        <w:rPr>
+          <w:lang w:val="en-US"/>
+        </w:rPr>
+      </w:pPr>
+    </w:p>
+    <w:p>
+      <w:pPr>
+        <w:spacing w:after="0" w:line="240" w:lineRule="auto"/>
+        <w:rPr>
+          <w:lang w:val="en-US"/>
+        </w:rPr>
+      </w:pPr>
+    </w:p>
+    <w:p>
+      <w:pPr>
+        <w:spacing w:after="0" w:line="240" w:lineRule="auto"/>
+        <w:rPr>
+          <w:lang w:val="en-US"/>
+        </w:rPr>
+      </w:pPr>
+    </w:p>
+    <w:p>
+      <w:pPr>
+        <w:spacing w:after="0" w:line="240" w:lineRule="auto"/>
+        <w:rPr>
+          <w:lang w:val="en-US"/>
+        </w:rPr>
+      </w:pPr>
+    </w:p>
+    <w:p>
+      <w:pPr>
+        <w:spacing w:after="0" w:line="240" w:lineRule="auto"/>
+        <w:rPr>
+          <w:lang w:val="en-US"/>
+        </w:rPr>
+      </w:pPr>
+    </w:p>
+    <w:p>
+      <w:pPr>
+        <w:spacing w:after="0" w:line="240" w:lineRule="auto"/>
+        <w:rPr>
+          <w:lang w:val="en-US"/>
+        </w:rPr>
+      </w:pPr>
+    </w:p>
+    <w:p>
+      <w:pPr>
+        <w:spacing w:after="0" w:line="240" w:lineRule="auto"/>
+        <w:rPr>
+          <w:lang w:val="en-US"/>
+        </w:rPr>
+      </w:pPr>
+    </w:p>
+    <w:p>
+      <w:pPr>
+        <w:spacing w:after="0" w:line="240" w:lineRule="auto"/>
+        <w:rPr>
+          <w:lang w:val="en-US"/>
+        </w:rPr>
+      </w:pPr>
+    </w:p>
+    <w:p>
+      <w:pPr>
+        <w:spacing w:after="0" w:line="240" w:lineRule="auto"/>
+        <w:rPr>
+          <w:lang w:val="en-US"/>
+        </w:rPr>
+      </w:pPr>
+    </w:p>
+    <w:p>
+      <w:pPr>
+        <w:spacing w:after="0" w:line="240" w:lineRule="auto"/>
+        <w:rPr>
+          <w:lang w:val="en-US"/>
+        </w:rPr>
+      </w:pPr>
+    </w:p>
+    <w:p>
+      <w:pPr>
+        <w:spacing w:after="0" w:line="240" w:lineRule="auto"/>
+        <w:rPr>
+          <w:lang w:val="en-US"/>
+        </w:rPr>
+      </w:pPr>
+    </w:p>
+    <w:p>
+      <w:pPr>
+        <w:spacing w:after="0" w:line="240" w:lineRule="auto"/>
+        <w:rPr>
+          <w:lang w:val="en-US"/>
+        </w:rPr>
+      </w:pPr>
+    </w:p>
+    <w:p>
+      <w:pPr>
+        <w:spacing w:after="0" w:line="240" w:lineRule="auto"/>
+        <w:rPr>
+          <w:lang w:val="en-US"/>
+        </w:rPr>
+      </w:pPr>
+    </w:p>
+    <w:p>
+      <w:pPr>
+        <w:spacing w:after="0" w:line="240" w:lineRule="auto"/>
+        <w:rPr>
+          <w:lang w:val="en-US"/>
+        </w:rPr>
+      </w:pPr>
+    </w:p>
+    <w:p>
+      <w:pPr>
+        <w:spacing w:after="0" w:line="240" w:lineRule="auto"/>
+        <w:rPr>
+          <w:color w:val="538135" w:themeColor="accent6" w:themeShade="BF"/>
+          <w:lang w:val="en-US"/>
+        </w:rPr>
       </w:pPr>
     </w:p>
     <w:p>
@@ -23969,7 +26348,7 @@
     </w:p>
     <w:sectPr>
       <w:pgSz w:w="11906" w:h="16838"/>
-      <w:pgMar w:top="567" w:right="851" w:bottom="1134" w:left="567" w:header="709" w:footer="709" w:gutter="0"/>
+      <w:pgMar w:top="510" w:right="454" w:bottom="567" w:left="454" w:header="709" w:footer="709" w:gutter="0"/>
       <w:cols w:space="708"/>
       <w:docGrid w:linePitch="360"/>
     </w:sectPr>

</xml_diff>